<commit_message>
added syntactic analyzer to отчёт
</commit_message>
<xml_diff>
--- a/Отчёт Халдина Ю.А. ПМИ-3-18.docx
+++ b/Отчёт Халдина Ю.А. ПМИ-3-18.docx
@@ -1,11 +1,17 @@
 
 <file path=word/document.xml><?xml version="1.0" encoding="utf-8"?>
-<w:document xmlns:wpc="http://schemas.microsoft.com/office/word/2010/wordprocessingCanvas" xmlns:cx="http://schemas.microsoft.com/office/drawing/2014/chartex" xmlns:cx1="http://schemas.microsoft.com/office/drawing/2015/9/8/chartex" xmlns:cx2="http://schemas.microsoft.com/office/drawing/2015/10/21/chartex" xmlns:cx3="http://schemas.microsoft.com/office/drawing/2016/5/9/chartex" xmlns:cx4="http://schemas.microsoft.com/office/drawing/2016/5/10/chartex" xmlns:cx5="http://schemas.microsoft.com/office/drawing/2016/5/11/chartex" xmlns:cx6="http://schemas.microsoft.com/office/drawing/2016/5/12/chartex" xmlns:cx7="http://schemas.microsoft.com/office/drawing/2016/5/13/chartex" xmlns:cx8="http://schemas.microsoft.com/office/drawing/2016/5/14/chartex" xmlns:mc="http://schemas.openxmlformats.org/markup-compatibility/2006" xmlns:aink="http://schemas.microsoft.com/office/drawing/2016/ink" xmlns:am3d="http://schemas.microsoft.com/office/drawing/2017/model3d" xmlns:o="urn:schemas-microsoft-com:office:office" xmlns:r="http://schemas.openxmlformats.org/officeDocument/2006/relationships" xmlns:m="http://schemas.openxmlformats.org/officeDocument/2006/math" xmlns:v="urn:schemas-microsoft-com:vml" xmlns:wp14="http://schemas.microsoft.com/office/word/2010/wordprocessingDrawing" xmlns:wp="http://schemas.openxmlformats.org/drawingml/2006/wordprocessingDrawing" xmlns:w10="urn:schemas-microsoft-com:office:word" xmlns:w="http://schemas.openxmlformats.org/wordprocessingml/2006/main" xmlns:w14="http://schemas.microsoft.com/office/word/2010/wordml" xmlns:w15="http://schemas.microsoft.com/office/word/2012/wordml" xmlns:w16cex="http://schemas.microsoft.com/office/word/2018/wordml/cex" xmlns:w16cid="http://schemas.microsoft.com/office/word/2016/wordml/cid" xmlns:w16="http://schemas.microsoft.com/office/word/2018/wordml" xmlns:w16sdtdh="http://schemas.microsoft.com/office/word/2020/wordml/sdtdatahash" xmlns:w16se="http://schemas.microsoft.com/office/word/2015/wordml/symex" xmlns:wpg="http://schemas.microsoft.com/office/word/2010/wordprocessingGroup" xmlns:wpi="http://schemas.microsoft.com/office/word/2010/wordprocessingInk" xmlns:wne="http://schemas.microsoft.com/office/word/2006/wordml" xmlns:wps="http://schemas.microsoft.com/office/word/2010/wordprocessingShape" mc:Ignorable="w14 w15 w16se w16cid w16 w16cex w16sdtdh wp14">
+<w:document xmlns:wpc="http://schemas.microsoft.com/office/word/2010/wordprocessingCanvas" xmlns:cx="http://schemas.microsoft.com/office/drawing/2014/chartex" xmlns:cx1="http://schemas.microsoft.com/office/drawing/2015/9/8/chartex" xmlns:cx2="http://schemas.microsoft.com/office/drawing/2015/10/21/chartex" xmlns:cx3="http://schemas.microsoft.com/office/drawing/2016/5/9/chartex" xmlns:cx4="http://schemas.microsoft.com/office/drawing/2016/5/10/chartex" xmlns:cx5="http://schemas.microsoft.com/office/drawing/2016/5/11/chartex" xmlns:cx6="http://schemas.microsoft.com/office/drawing/2016/5/12/chartex" xmlns:cx7="http://schemas.microsoft.com/office/drawing/2016/5/13/chartex" xmlns:cx8="http://schemas.microsoft.com/office/drawing/2016/5/14/chartex" xmlns:mc="http://schemas.openxmlformats.org/markup-compatibility/2006" xmlns:aink="http://schemas.microsoft.com/office/drawing/2016/ink" xmlns:am3d="http://schemas.microsoft.com/office/drawing/2017/model3d" xmlns:o="urn:schemas-microsoft-com:office:office" xmlns:oel="http://schemas.microsoft.com/office/2019/extlst" xmlns:r="http://schemas.openxmlformats.org/officeDocument/2006/relationships" xmlns:m="http://schemas.openxmlformats.org/officeDocument/2006/math" xmlns:v="urn:schemas-microsoft-com:vml" xmlns:wp14="http://schemas.microsoft.com/office/word/2010/wordprocessingDrawing" xmlns:wp="http://schemas.openxmlformats.org/drawingml/2006/wordprocessingDrawing" xmlns:w10="urn:schemas-microsoft-com:office:word" xmlns:w="http://schemas.openxmlformats.org/wordprocessingml/2006/main" xmlns:w14="http://schemas.microsoft.com/office/word/2010/wordml" xmlns:w15="http://schemas.microsoft.com/office/word/2012/wordml" xmlns:w16cex="http://schemas.microsoft.com/office/word/2018/wordml/cex" xmlns:w16cid="http://schemas.microsoft.com/office/word/2016/wordml/cid" xmlns:w16="http://schemas.microsoft.com/office/word/2018/wordml" xmlns:w16sdtdh="http://schemas.microsoft.com/office/word/2020/wordml/sdtdatahash" xmlns:w16se="http://schemas.microsoft.com/office/word/2015/wordml/symex" xmlns:wpg="http://schemas.microsoft.com/office/word/2010/wordprocessingGroup" xmlns:wpi="http://schemas.microsoft.com/office/word/2010/wordprocessingInk" xmlns:wne="http://schemas.microsoft.com/office/word/2006/wordml" xmlns:wps="http://schemas.microsoft.com/office/word/2010/wordprocessingShape" mc:Ignorable="w14 w15 w16se w16cid w16 w16cex w16sdtdh wp14">
   <w:body>
     <w:p>
       <w:pPr>
         <w:pStyle w:val="1"/>
       </w:pPr>
+      <w:r>
+        <w:rPr>
+          <w:lang w:val="en-US"/>
+        </w:rPr>
+        <w:t xml:space="preserve"> </w:t>
+      </w:r>
       <w:r>
         <w:t>Выбор языка программирования</w:t>
       </w:r>
@@ -1849,7 +1855,6 @@
           <w:szCs w:val="21"/>
           <w:lang w:val="en-US" w:eastAsia="ru-RU"/>
         </w:rPr>
-        <w:lastRenderedPageBreak/>
         <w:t xml:space="preserve">        </w:t>
       </w:r>
       <w:r>
@@ -2663,6 +2668,7 @@
           <w:noProof/>
           <w:lang w:val="en-US"/>
         </w:rPr>
+        <w:lastRenderedPageBreak/>
         <w:drawing>
           <wp:inline distT="0" distB="0" distL="0" distR="0" wp14:anchorId="62123DD9" wp14:editId="70DBA5A4">
             <wp:extent cx="2800741" cy="3553321"/>
@@ -3775,6 +3781,7 @@
             </w:pPr>
             <w:proofErr w:type="spellStart"/>
             <w:r>
+              <w:lastRenderedPageBreak/>
               <w:t>star</w:t>
             </w:r>
             <w:proofErr w:type="spellEnd"/>
@@ -3825,7 +3832,6 @@
             </w:pPr>
             <w:proofErr w:type="spellStart"/>
             <w:r>
-              <w:lastRenderedPageBreak/>
               <w:t>slash</w:t>
             </w:r>
             <w:proofErr w:type="spellEnd"/>
@@ -5570,17 +5576,17 @@
           <w:color w:val="F8F8F2"/>
           <w:sz w:val="21"/>
           <w:szCs w:val="21"/>
-          <w:lang w:val="en-US" w:eastAsia="ru-RU"/>
-        </w:rPr>
-      </w:pPr>
-      <w:r>
-        <w:rPr>
-          <w:rFonts w:ascii="Consolas" w:eastAsia="Times New Roman" w:hAnsi="Consolas" w:cs="Times New Roman"/>
-          <w:color w:val="F8F8F2"/>
-          <w:sz w:val="21"/>
-          <w:szCs w:val="21"/>
           <w:lang w:eastAsia="ru-RU"/>
         </w:rPr>
+      </w:pPr>
+      <w:r>
+        <w:rPr>
+          <w:rFonts w:ascii="Consolas" w:eastAsia="Times New Roman" w:hAnsi="Consolas" w:cs="Times New Roman"/>
+          <w:color w:val="F8F8F2"/>
+          <w:sz w:val="21"/>
+          <w:szCs w:val="21"/>
+          <w:lang w:eastAsia="ru-RU"/>
+        </w:rPr>
         <w:t xml:space="preserve">            </w:t>
       </w:r>
       <w:r>
@@ -5589,7 +5595,7 @@
           <w:color w:val="F8F8F2"/>
           <w:sz w:val="21"/>
           <w:szCs w:val="21"/>
-          <w:lang w:val="en-US" w:eastAsia="ru-RU"/>
+          <w:lang w:eastAsia="ru-RU"/>
         </w:rPr>
         <w:t>{</w:t>
       </w:r>
@@ -5783,17 +5789,17 @@
           <w:color w:val="F8F8F2"/>
           <w:sz w:val="21"/>
           <w:szCs w:val="21"/>
+          <w:lang w:val="en-US" w:eastAsia="ru-RU"/>
+        </w:rPr>
+      </w:pPr>
+      <w:r>
+        <w:rPr>
+          <w:rFonts w:ascii="Consolas" w:eastAsia="Times New Roman" w:hAnsi="Consolas" w:cs="Times New Roman"/>
+          <w:color w:val="F8F8F2"/>
+          <w:sz w:val="21"/>
+          <w:szCs w:val="21"/>
           <w:lang w:eastAsia="ru-RU"/>
         </w:rPr>
-      </w:pPr>
-      <w:r>
-        <w:rPr>
-          <w:rFonts w:ascii="Consolas" w:eastAsia="Times New Roman" w:hAnsi="Consolas" w:cs="Times New Roman"/>
-          <w:color w:val="F8F8F2"/>
-          <w:sz w:val="21"/>
-          <w:szCs w:val="21"/>
-          <w:lang w:eastAsia="ru-RU"/>
-        </w:rPr>
         <w:t xml:space="preserve">            </w:t>
       </w:r>
       <w:r>
@@ -5812,7 +5818,7 @@
           <w:color w:val="F8F8F2"/>
           <w:sz w:val="21"/>
           <w:szCs w:val="21"/>
-          <w:lang w:eastAsia="ru-RU"/>
+          <w:lang w:val="en-US" w:eastAsia="ru-RU"/>
         </w:rPr>
         <w:t xml:space="preserve"> </w:t>
       </w:r>
@@ -5822,7 +5828,7 @@
           <w:color w:val="FF79C6"/>
           <w:sz w:val="21"/>
           <w:szCs w:val="21"/>
-          <w:lang w:eastAsia="ru-RU"/>
+          <w:lang w:val="en-US" w:eastAsia="ru-RU"/>
         </w:rPr>
         <w:t>…</w:t>
       </w:r>
@@ -5832,7 +5838,7 @@
           <w:color w:val="F8F8F2"/>
           <w:sz w:val="21"/>
           <w:szCs w:val="21"/>
-          <w:lang w:eastAsia="ru-RU"/>
+          <w:lang w:val="en-US" w:eastAsia="ru-RU"/>
         </w:rPr>
         <w:t xml:space="preserve"> </w:t>
       </w:r>
@@ -5842,7 +5848,7 @@
           <w:color w:val="F8F8F2"/>
           <w:sz w:val="21"/>
           <w:szCs w:val="21"/>
-          <w:lang w:eastAsia="ru-RU"/>
+          <w:lang w:val="en-US" w:eastAsia="ru-RU"/>
         </w:rPr>
         <w:t>}</w:t>
       </w:r>
@@ -6046,7 +6052,7 @@
           <w:color w:val="F8F8F2"/>
           <w:sz w:val="21"/>
           <w:szCs w:val="21"/>
-          <w:lang w:val="en-US" w:eastAsia="ru-RU"/>
+          <w:lang w:eastAsia="ru-RU"/>
         </w:rPr>
       </w:pPr>
       <w:r>
@@ -6075,7 +6081,7 @@
           <w:color w:val="F8F8F2"/>
           <w:sz w:val="21"/>
           <w:szCs w:val="21"/>
-          <w:lang w:val="en-US" w:eastAsia="ru-RU"/>
+          <w:lang w:eastAsia="ru-RU"/>
         </w:rPr>
         <w:t xml:space="preserve"> </w:t>
       </w:r>
@@ -6095,7 +6101,7 @@
           <w:color w:val="F8F8F2"/>
           <w:sz w:val="21"/>
           <w:szCs w:val="21"/>
-          <w:lang w:val="en-US" w:eastAsia="ru-RU"/>
+          <w:lang w:eastAsia="ru-RU"/>
         </w:rPr>
         <w:t>;</w:t>
       </w:r>
@@ -6120,7 +6126,7 @@
           <w:szCs w:val="21"/>
           <w:lang w:val="en-US" w:eastAsia="ru-RU"/>
         </w:rPr>
-        <w:t xml:space="preserve">        </w:t>
+        <w:t> </w:t>
       </w:r>
       <w:r>
         <w:rPr>
@@ -6130,6 +6136,76 @@
           <w:szCs w:val="21"/>
           <w:lang w:eastAsia="ru-RU"/>
         </w:rPr>
+        <w:t xml:space="preserve"> </w:t>
+      </w:r>
+      <w:r>
+        <w:rPr>
+          <w:rFonts w:ascii="Consolas" w:eastAsia="Times New Roman" w:hAnsi="Consolas" w:cs="Times New Roman"/>
+          <w:color w:val="F8F8F2"/>
+          <w:sz w:val="21"/>
+          <w:szCs w:val="21"/>
+          <w:lang w:val="en-US" w:eastAsia="ru-RU"/>
+        </w:rPr>
+        <w:t> </w:t>
+      </w:r>
+      <w:r>
+        <w:rPr>
+          <w:rFonts w:ascii="Consolas" w:eastAsia="Times New Roman" w:hAnsi="Consolas" w:cs="Times New Roman"/>
+          <w:color w:val="F8F8F2"/>
+          <w:sz w:val="21"/>
+          <w:szCs w:val="21"/>
+          <w:lang w:eastAsia="ru-RU"/>
+        </w:rPr>
+        <w:t xml:space="preserve"> </w:t>
+      </w:r>
+      <w:r>
+        <w:rPr>
+          <w:rFonts w:ascii="Consolas" w:eastAsia="Times New Roman" w:hAnsi="Consolas" w:cs="Times New Roman"/>
+          <w:color w:val="F8F8F2"/>
+          <w:sz w:val="21"/>
+          <w:szCs w:val="21"/>
+          <w:lang w:val="en-US" w:eastAsia="ru-RU"/>
+        </w:rPr>
+        <w:t> </w:t>
+      </w:r>
+      <w:r>
+        <w:rPr>
+          <w:rFonts w:ascii="Consolas" w:eastAsia="Times New Roman" w:hAnsi="Consolas" w:cs="Times New Roman"/>
+          <w:color w:val="F8F8F2"/>
+          <w:sz w:val="21"/>
+          <w:szCs w:val="21"/>
+          <w:lang w:eastAsia="ru-RU"/>
+        </w:rPr>
+        <w:t xml:space="preserve"> </w:t>
+      </w:r>
+      <w:r>
+        <w:rPr>
+          <w:rFonts w:ascii="Consolas" w:eastAsia="Times New Roman" w:hAnsi="Consolas" w:cs="Times New Roman"/>
+          <w:color w:val="F8F8F2"/>
+          <w:sz w:val="21"/>
+          <w:szCs w:val="21"/>
+          <w:lang w:val="en-US" w:eastAsia="ru-RU"/>
+        </w:rPr>
+        <w:t> </w:t>
+      </w:r>
+      <w:r>
+        <w:rPr>
+          <w:rFonts w:ascii="Consolas" w:eastAsia="Times New Roman" w:hAnsi="Consolas" w:cs="Times New Roman"/>
+          <w:color w:val="F8F8F2"/>
+          <w:sz w:val="21"/>
+          <w:szCs w:val="21"/>
+          <w:lang w:eastAsia="ru-RU"/>
+        </w:rPr>
+        <w:t xml:space="preserve"> </w:t>
+      </w:r>
+      <w:r>
+        <w:rPr>
+          <w:rFonts w:ascii="Consolas" w:eastAsia="Times New Roman" w:hAnsi="Consolas" w:cs="Times New Roman"/>
+          <w:color w:val="F8F8F2"/>
+          <w:sz w:val="21"/>
+          <w:szCs w:val="21"/>
+          <w:lang w:eastAsia="ru-RU"/>
+        </w:rPr>
         <w:t>}</w:t>
       </w:r>
     </w:p>
@@ -6138,6 +6214,7 @@
         <w:pStyle w:val="11"/>
       </w:pPr>
       <w:r>
+        <w:lastRenderedPageBreak/>
         <w:t xml:space="preserve">Проблема пропуска комментариев в </w:t>
       </w:r>
       <w:r>
@@ -6179,7 +6256,6 @@
         <w:pStyle w:val="11"/>
       </w:pPr>
       <w:r>
-        <w:lastRenderedPageBreak/>
         <w:t>После пропуска</w:t>
       </w:r>
       <w:r>
@@ -6404,22 +6480,13 @@
         <w:t xml:space="preserve">Тестирование производилось вручную с помощью файлов </w:t>
       </w:r>
       <w:r>
-        <w:t>error1.txt</w:t>
-      </w:r>
-      <w:r>
-        <w:t xml:space="preserve"> </w:t>
+        <w:t xml:space="preserve">error1.txt </w:t>
       </w:r>
       <w:r>
         <w:t xml:space="preserve">и </w:t>
       </w:r>
       <w:r>
-        <w:t>error</w:t>
-      </w:r>
-      <w:r>
-        <w:t>2</w:t>
-      </w:r>
-      <w:r>
-        <w:t>.txt</w:t>
+        <w:t>error2.txt</w:t>
       </w:r>
       <w:r>
         <w:t>. Лексический анализатор корректно определяет токены и добавляет ошибки в модуль ввода-вывода</w:t>
@@ -6439,6 +6506,9 @@
         <w:pStyle w:val="11"/>
       </w:pPr>
       <w:r>
+        <w:rPr>
+          <w:noProof/>
+        </w:rPr>
         <w:lastRenderedPageBreak/>
         <w:drawing>
           <wp:inline distT="0" distB="0" distL="0" distR="0" wp14:anchorId="6309BBA1" wp14:editId="07700D26">
@@ -6480,9 +6550,36 @@
     <w:p>
       <w:pPr>
         <w:pStyle w:val="11"/>
-      </w:pPr>
-      <w:r>
-        <w:t>Вывод лексического анализатора:</w:t>
+        <w:rPr>
+          <w:lang w:val="en-US"/>
+        </w:rPr>
+      </w:pPr>
+      <w:r>
+        <w:t>Вывод</w:t>
+      </w:r>
+      <w:r>
+        <w:rPr>
+          <w:lang w:val="en-US"/>
+        </w:rPr>
+        <w:t xml:space="preserve"> </w:t>
+      </w:r>
+      <w:r>
+        <w:t>лексического</w:t>
+      </w:r>
+      <w:r>
+        <w:rPr>
+          <w:lang w:val="en-US"/>
+        </w:rPr>
+        <w:t xml:space="preserve"> </w:t>
+      </w:r>
+      <w:r>
+        <w:t>анализатора</w:t>
+      </w:r>
+      <w:r>
+        <w:rPr>
+          <w:lang w:val="en-US"/>
+        </w:rPr>
+        <w:t>:</w:t>
       </w:r>
     </w:p>
     <w:p>
@@ -7787,25 +7884,7 @@
           <w:szCs w:val="14"/>
           <w:lang w:val="en-US"/>
         </w:rPr>
-        <w:t xml:space="preserve">' </w:t>
-      </w:r>
-      <w:proofErr w:type="gramStart"/>
-      <w:r>
-        <w:rPr>
-          <w:sz w:val="18"/>
-          <w:szCs w:val="14"/>
-          <w:lang w:val="en-US"/>
-        </w:rPr>
-        <w:t>was thrown</w:t>
-      </w:r>
-      <w:proofErr w:type="gramEnd"/>
-      <w:r>
-        <w:rPr>
-          <w:sz w:val="18"/>
-          <w:szCs w:val="14"/>
-          <w:lang w:val="en-US"/>
-        </w:rPr>
-        <w:t>.</w:t>
+        <w:t>' was thrown.</w:t>
       </w:r>
     </w:p>
     <w:p>
@@ -7949,13 +8028,2401 @@
     </w:p>
     <w:p>
       <w:pPr>
-        <w:pStyle w:val="11"/>
-        <w:spacing w:after="0"/>
-        <w:rPr>
-          <w:sz w:val="18"/>
-          <w:szCs w:val="14"/>
-          <w:lang w:val="en-US"/>
-        </w:rPr>
+        <w:pStyle w:val="1"/>
+      </w:pPr>
+      <w:r>
+        <w:lastRenderedPageBreak/>
+        <w:t>Синтаксический анализатор</w:t>
+      </w:r>
+    </w:p>
+    <w:p>
+      <w:pPr>
+        <w:pStyle w:val="ab"/>
+        <w:keepNext/>
+        <w:keepLines/>
+        <w:numPr>
+          <w:ilvl w:val="0"/>
+          <w:numId w:val="4"/>
+        </w:numPr>
+        <w:spacing w:after="0" w:line="360" w:lineRule="auto"/>
+        <w:contextualSpacing w:val="0"/>
+        <w:jc w:val="both"/>
+        <w:outlineLvl w:val="1"/>
+        <w:rPr>
+          <w:rFonts w:eastAsiaTheme="majorEastAsia" w:cstheme="majorBidi"/>
+          <w:b/>
+          <w:vanish/>
+          <w:color w:val="000000" w:themeColor="text1"/>
+          <w:szCs w:val="26"/>
+        </w:rPr>
+      </w:pPr>
+    </w:p>
+    <w:p>
+      <w:pPr>
+        <w:pStyle w:val="2"/>
+      </w:pPr>
+      <w:r>
+        <w:t>Проектирование</w:t>
+      </w:r>
+    </w:p>
+    <w:p>
+      <w:pPr>
+        <w:pStyle w:val="11"/>
+      </w:pPr>
+      <w:r>
+        <w:t>Синтаксический анализатор</w:t>
+      </w:r>
+      <w:r>
+        <w:t xml:space="preserve"> должен проверять, соответствует ли программа формальным языковым правилам, </w:t>
+      </w:r>
+      <w:r>
+        <w:t>и выводить синтаксические ошибки в случае их наличия.</w:t>
+      </w:r>
+    </w:p>
+    <w:p>
+      <w:pPr>
+        <w:pStyle w:val="11"/>
+      </w:pPr>
+      <w:r>
+        <w:t>От лексического анализатора</w:t>
+      </w:r>
+      <w:r>
+        <w:t xml:space="preserve"> и модуля ввода-вывода</w:t>
+      </w:r>
+      <w:r>
+        <w:t xml:space="preserve"> семантический </w:t>
+      </w:r>
+      <w:r>
+        <w:t xml:space="preserve">анализатор </w:t>
+      </w:r>
+      <w:r>
+        <w:t>получает</w:t>
+      </w:r>
+      <w:r>
+        <w:t xml:space="preserve"> тип</w:t>
+      </w:r>
+      <w:r>
+        <w:t xml:space="preserve"> текущего токена</w:t>
+      </w:r>
+      <w:r>
+        <w:t xml:space="preserve"> и его</w:t>
+      </w:r>
+      <w:r>
+        <w:t xml:space="preserve"> положение</w:t>
+      </w:r>
+      <w:r>
+        <w:t xml:space="preserve"> в тексте.</w:t>
+      </w:r>
+    </w:p>
+    <w:p>
+      <w:pPr>
+        <w:pStyle w:val="11"/>
+      </w:pPr>
+      <w:r>
+        <w:t>Тип токена необходим для анализа правил</w:t>
+      </w:r>
+      <w:r>
+        <w:t xml:space="preserve"> Паскаля, которые удобно представлены в </w:t>
+      </w:r>
+      <w:r>
+        <w:t>форм</w:t>
+      </w:r>
+      <w:r>
+        <w:t>ах</w:t>
+      </w:r>
+      <w:r>
+        <w:t xml:space="preserve"> Б</w:t>
+      </w:r>
+      <w:r>
+        <w:t xml:space="preserve">экуса-Наура. Необходимые </w:t>
+      </w:r>
+      <w:r>
+        <w:t xml:space="preserve">БНФ взяты в учебнике Залоговой </w:t>
+      </w:r>
+      <w:r>
+        <w:t>Л.А.</w:t>
+      </w:r>
+    </w:p>
+    <w:p>
+      <w:pPr>
+        <w:pStyle w:val="11"/>
+      </w:pPr>
+      <w:r>
+        <w:t xml:space="preserve">Для каждого правила </w:t>
+      </w:r>
+      <w:r>
+        <w:t xml:space="preserve">можно описать функцию, которая будет вызывать </w:t>
+      </w:r>
+      <w:r>
+        <w:t xml:space="preserve">функции других правил при </w:t>
+      </w:r>
+      <w:r>
+        <w:t>встрече нетерминального символа</w:t>
+      </w:r>
+      <w:r>
+        <w:t xml:space="preserve"> в правиле. Все терминальные символы будут </w:t>
+      </w:r>
+      <w:r>
+        <w:t xml:space="preserve">проверены на совпадение с ожидаемыми и в случае </w:t>
+      </w:r>
+      <w:r>
+        <w:t>ошибки будут сообщать о ней модулю ввода-вывода.</w:t>
+      </w:r>
+    </w:p>
+    <w:p>
+      <w:pPr>
+        <w:pStyle w:val="2"/>
+      </w:pPr>
+      <w:r>
+        <w:t>Реализация</w:t>
+      </w:r>
+    </w:p>
+    <w:p>
+      <w:pPr>
+        <w:pStyle w:val="11"/>
+      </w:pPr>
+      <w:r>
+        <w:t xml:space="preserve">Синтаксический анализатор представляет собой публичный класс </w:t>
+      </w:r>
+      <w:r>
+        <w:rPr>
+          <w:lang w:val="en-US"/>
+        </w:rPr>
+        <w:t>Anal</w:t>
+      </w:r>
+      <w:r>
+        <w:rPr>
+          <w:lang w:val="en-US"/>
+        </w:rPr>
+        <w:t>yzer</w:t>
+      </w:r>
+      <w:r>
+        <w:t xml:space="preserve">. </w:t>
+      </w:r>
+      <w:r>
+        <w:t xml:space="preserve">Для корректной работы ему необходим </w:t>
+      </w:r>
+      <w:r>
+        <w:t>модуль ввода-вывода и лексический анализатор.</w:t>
+      </w:r>
+    </w:p>
+    <w:p>
+      <w:pPr>
+        <w:pStyle w:val="11"/>
+      </w:pPr>
+      <w:r>
+        <w:t xml:space="preserve">От лексического анализатора синтаксический получает </w:t>
+      </w:r>
+      <w:r>
+        <w:t>следующий токен.</w:t>
+      </w:r>
+    </w:p>
+    <w:p>
+      <w:pPr>
+        <w:pStyle w:val="11"/>
+      </w:pPr>
+      <w:r>
+        <w:t xml:space="preserve">Так как </w:t>
+      </w:r>
+      <w:r>
+        <w:t>файл программы на паскале может быть некорректным</w:t>
+      </w:r>
+      <w:r>
+        <w:t xml:space="preserve"> или пустым, для обработки случая непредвиденного конца файла класс имеет функцию </w:t>
+      </w:r>
+      <w:r>
+        <w:rPr>
+          <w:lang w:val="en-US"/>
+        </w:rPr>
+        <w:t>bool</w:t>
+      </w:r>
+      <w:r>
+        <w:t xml:space="preserve"> </w:t>
+      </w:r>
+      <w:r>
+        <w:rPr>
+          <w:lang w:val="en-US"/>
+        </w:rPr>
+        <w:t>EOF</w:t>
+      </w:r>
+      <w:r>
+        <w:t>()</w:t>
+      </w:r>
+      <w:r>
+        <w:t>, которая</w:t>
+      </w:r>
+      <w:r>
+        <w:t xml:space="preserve"> проверяет, является ли следующий токен пустым, </w:t>
+      </w:r>
+      <w:proofErr w:type="gramStart"/>
+      <w:r>
+        <w:t>и</w:t>
+      </w:r>
+      <w:proofErr w:type="gramEnd"/>
+      <w:r>
+        <w:t xml:space="preserve"> если это так, сообщает об ошибке в </w:t>
+      </w:r>
+      <w:r>
+        <w:t xml:space="preserve"> </w:t>
+      </w:r>
+      <w:r>
+        <w:t xml:space="preserve">модуль ввода-вывода, после чего возвращает </w:t>
+      </w:r>
+      <w:r>
+        <w:rPr>
+          <w:lang w:val="en-US"/>
+        </w:rPr>
+        <w:t>true</w:t>
+      </w:r>
+      <w:r>
+        <w:t xml:space="preserve">. С помощью этой функции </w:t>
+      </w:r>
+      <w:r>
+        <w:t>производится проверка на конец файла, чтобы избежать обращения к пустому указателю на следующий токен.</w:t>
+      </w:r>
+    </w:p>
+    <w:p>
+      <w:pPr>
+        <w:pStyle w:val="11"/>
+      </w:pPr>
+      <w:r>
+        <w:t xml:space="preserve">Функция </w:t>
+      </w:r>
+      <w:r>
+        <w:rPr>
+          <w:lang w:val="en-US"/>
+        </w:rPr>
+        <w:t>void</w:t>
+      </w:r>
+      <w:r>
+        <w:t xml:space="preserve"> </w:t>
+      </w:r>
+      <w:r>
+        <w:rPr>
+          <w:lang w:val="en-US"/>
+        </w:rPr>
+        <w:t>Accept</w:t>
+      </w:r>
+      <w:r>
+        <w:t xml:space="preserve">() </w:t>
+      </w:r>
+      <w:r>
+        <w:t>проверяет</w:t>
+      </w:r>
+      <w:r>
+        <w:t xml:space="preserve"> текущий символ на совпадение с ожидаемым</w:t>
+      </w:r>
+      <w:r>
+        <w:t xml:space="preserve"> и в случае несовпадения </w:t>
+      </w:r>
+      <w:r>
+        <w:t>сообщает модулю ввода-вывода об ошибке. Так как в</w:t>
+      </w:r>
+      <w:r>
+        <w:t xml:space="preserve"> вызывающей</w:t>
+      </w:r>
+      <w:r>
+        <w:t xml:space="preserve"> функции может быть несколько ожидаемых символов, </w:t>
+      </w:r>
+      <w:r>
+        <w:rPr>
+          <w:lang w:val="en-US"/>
+        </w:rPr>
+        <w:t>Accept</w:t>
+      </w:r>
+      <w:r>
+        <w:t xml:space="preserve"> </w:t>
+      </w:r>
+      <w:r>
+        <w:t xml:space="preserve">принимает на вход некоторое количество </w:t>
+      </w:r>
+      <w:r>
+        <w:t xml:space="preserve">значений типа </w:t>
+      </w:r>
+      <w:proofErr w:type="spellStart"/>
+      <w:r>
+        <w:rPr>
+          <w:lang w:val="en-US"/>
+        </w:rPr>
+        <w:t>KeyWord</w:t>
+      </w:r>
+      <w:proofErr w:type="spellEnd"/>
+      <w:r>
+        <w:t xml:space="preserve">. Для </w:t>
+      </w:r>
+      <w:r>
+        <w:t xml:space="preserve">добавления ошибок в модуль ввода-вывода необходимы коды ошибок, которые хранятся в значениях перечисления </w:t>
+      </w:r>
+      <w:proofErr w:type="spellStart"/>
+      <w:r>
+        <w:rPr>
+          <w:lang w:val="en-US"/>
+        </w:rPr>
+        <w:t>KeyWord</w:t>
+      </w:r>
+      <w:proofErr w:type="spellEnd"/>
+      <w:r>
+        <w:t xml:space="preserve">, например, </w:t>
+      </w:r>
+      <w:r>
+        <w:t xml:space="preserve">ключевое слово </w:t>
+      </w:r>
+      <w:proofErr w:type="spellStart"/>
+      <w:r>
+        <w:rPr>
+          <w:lang w:val="en-US"/>
+        </w:rPr>
+        <w:t>beginsy</w:t>
+      </w:r>
+      <w:proofErr w:type="spellEnd"/>
+      <w:r>
+        <w:t xml:space="preserve"> (</w:t>
+      </w:r>
+      <w:r>
+        <w:rPr>
+          <w:lang w:val="en-US"/>
+        </w:rPr>
+        <w:t>begin</w:t>
+      </w:r>
+      <w:r>
+        <w:t xml:space="preserve">) </w:t>
+      </w:r>
+      <w:r>
+        <w:t>имеет</w:t>
+      </w:r>
+      <w:r>
+        <w:t xml:space="preserve"> значение 17, что соответствует ошибке «должно идти слово </w:t>
+      </w:r>
+      <w:r>
+        <w:rPr>
+          <w:lang w:val="en-US"/>
+        </w:rPr>
+        <w:t>BEGIN</w:t>
+      </w:r>
+      <w:r>
+        <w:t>»</w:t>
+      </w:r>
+      <w:r>
+        <w:t>. Список ошибок взят из учебника Залоговой Л.А.</w:t>
+      </w:r>
+    </w:p>
+    <w:p>
+      <w:pPr>
+        <w:pStyle w:val="11"/>
+      </w:pPr>
+      <w:r>
+        <w:lastRenderedPageBreak/>
+        <w:t xml:space="preserve">Для каждой необходимой БНФ статический анализатор </w:t>
+      </w:r>
+      <w:r>
+        <w:t>имеет функцию, которая проверяет эту форму. Все функции в сопоставлении с БНФ представлены в таблице:</w:t>
+      </w:r>
+    </w:p>
+    <w:tbl>
+      <w:tblPr>
+        <w:tblStyle w:val="ac"/>
+        <w:tblW w:w="0" w:type="auto"/>
+        <w:tblInd w:w="-856" w:type="dxa"/>
+        <w:tblLook w:val="04A0" w:firstRow="1" w:lastRow="0" w:firstColumn="1" w:lastColumn="0" w:noHBand="0" w:noVBand="1"/>
+      </w:tblPr>
+      <w:tblGrid>
+        <w:gridCol w:w="2937"/>
+        <w:gridCol w:w="7264"/>
+      </w:tblGrid>
+      <w:tr>
+        <w:tc>
+          <w:tcPr>
+            <w:tcW w:w="1985" w:type="dxa"/>
+          </w:tcPr>
+          <w:p>
+            <w:r>
+              <w:t>Функция</w:t>
+            </w:r>
+          </w:p>
+        </w:tc>
+        <w:tc>
+          <w:tcPr>
+            <w:tcW w:w="8216" w:type="dxa"/>
+          </w:tcPr>
+          <w:p>
+            <w:r>
+              <w:t>БНФ</w:t>
+            </w:r>
+          </w:p>
+        </w:tc>
+      </w:tr>
+      <w:tr>
+        <w:tc>
+          <w:tcPr>
+            <w:tcW w:w="1985" w:type="dxa"/>
+          </w:tcPr>
+          <w:p>
+            <w:r>
+              <w:t>Program</w:t>
+            </w:r>
+          </w:p>
+        </w:tc>
+        <w:tc>
+          <w:tcPr>
+            <w:tcW w:w="8216" w:type="dxa"/>
+          </w:tcPr>
+          <w:p>
+            <w:r>
+              <w:t>&lt;программа</w:t>
+            </w:r>
+            <w:proofErr w:type="gramStart"/>
+            <w:r>
+              <w:t>&gt;::</w:t>
+            </w:r>
+            <w:proofErr w:type="gramEnd"/>
+            <w:r>
+              <w:t>=</w:t>
+            </w:r>
+            <w:proofErr w:type="spellStart"/>
+            <w:r>
+              <w:t>program</w:t>
+            </w:r>
+            <w:proofErr w:type="spellEnd"/>
+            <w:r>
+              <w:t xml:space="preserve"> &lt;имя&gt;(&lt;имя файла&gt;{,&lt;имя файла&gt;}); &lt;блок&gt;.</w:t>
+            </w:r>
+          </w:p>
+        </w:tc>
+      </w:tr>
+      <w:tr>
+        <w:tc>
+          <w:tcPr>
+            <w:tcW w:w="1985" w:type="dxa"/>
+          </w:tcPr>
+          <w:p>
+            <w:r>
+              <w:t>Block</w:t>
+            </w:r>
+          </w:p>
+        </w:tc>
+        <w:tc>
+          <w:tcPr>
+            <w:tcW w:w="8216" w:type="dxa"/>
+          </w:tcPr>
+          <w:p>
+            <w:r>
+              <w:t>&lt;блок&gt;: :=&lt;раздел меток&gt;&lt;раздел констант&gt;&lt;раздел типов&gt;&lt;раздел переменных&gt;&lt;раздел процедур и функций&gt;&lt;раздел операторов&gt;</w:t>
+            </w:r>
+          </w:p>
+        </w:tc>
+      </w:tr>
+      <w:tr>
+        <w:tc>
+          <w:tcPr>
+            <w:tcW w:w="1985" w:type="dxa"/>
+          </w:tcPr>
+          <w:p>
+            <w:proofErr w:type="spellStart"/>
+            <w:r>
+              <w:t>VariableDeclarationPart</w:t>
+            </w:r>
+            <w:proofErr w:type="spellEnd"/>
+          </w:p>
+        </w:tc>
+        <w:tc>
+          <w:tcPr>
+            <w:tcW w:w="8216" w:type="dxa"/>
+          </w:tcPr>
+          <w:p>
+            <w:r>
+              <w:t xml:space="preserve">&lt;раздел переменных&gt; : = </w:t>
+            </w:r>
+            <w:proofErr w:type="spellStart"/>
+            <w:r>
+              <w:t>var</w:t>
+            </w:r>
+            <w:proofErr w:type="spellEnd"/>
+            <w:r>
+              <w:t xml:space="preserve"> &lt;описание однотипных переменных&gt;; {&lt;описание однотипных переменных&gt;;} | &lt;пусто&gt;</w:t>
+            </w:r>
+          </w:p>
+        </w:tc>
+      </w:tr>
+      <w:tr>
+        <w:tc>
+          <w:tcPr>
+            <w:tcW w:w="1985" w:type="dxa"/>
+          </w:tcPr>
+          <w:p>
+            <w:proofErr w:type="spellStart"/>
+            <w:r>
+              <w:t>VariableDeclaration</w:t>
+            </w:r>
+            <w:proofErr w:type="spellEnd"/>
+          </w:p>
+        </w:tc>
+        <w:tc>
+          <w:tcPr>
+            <w:tcW w:w="8216" w:type="dxa"/>
+          </w:tcPr>
+          <w:p>
+            <w:r>
+              <w:t>&lt;</w:t>
+            </w:r>
+            <w:r>
+              <w:t>описание однотипных переменных</w:t>
+            </w:r>
+            <w:proofErr w:type="gramStart"/>
+            <w:r>
+              <w:t>&gt;::</w:t>
+            </w:r>
+            <w:proofErr w:type="gramEnd"/>
+            <w:r>
+              <w:t>=&lt;имя&gt;{,&lt;имя&gt;} : &lt;тип&gt;</w:t>
+            </w:r>
+          </w:p>
+        </w:tc>
+      </w:tr>
+      <w:tr>
+        <w:tc>
+          <w:tcPr>
+            <w:tcW w:w="1985" w:type="dxa"/>
+          </w:tcPr>
+          <w:p>
+            <w:pPr>
+              <w:rPr>
+                <w:lang w:val="en-US"/>
+              </w:rPr>
+            </w:pPr>
+            <w:r>
+              <w:rPr>
+                <w:lang w:val="en-US"/>
+              </w:rPr>
+              <w:t>Type</w:t>
+            </w:r>
+          </w:p>
+        </w:tc>
+        <w:tc>
+          <w:tcPr>
+            <w:tcW w:w="8216" w:type="dxa"/>
+          </w:tcPr>
+          <w:p>
+            <w:r>
+              <w:t>&lt;</w:t>
+            </w:r>
+            <w:r>
+              <w:t>тип</w:t>
+            </w:r>
+            <w:proofErr w:type="gramStart"/>
+            <w:r>
+              <w:t>&gt;::</w:t>
+            </w:r>
+            <w:proofErr w:type="gramEnd"/>
+            <w:r>
+              <w:t>=</w:t>
+            </w:r>
+            <w:r>
+              <w:rPr>
+                <w:lang w:val="en-US"/>
+              </w:rPr>
+              <w:t>integer</w:t>
+            </w:r>
+            <w:r>
+              <w:t xml:space="preserve"> | </w:t>
+            </w:r>
+            <w:r>
+              <w:rPr>
+                <w:lang w:val="en-US"/>
+              </w:rPr>
+              <w:t>real</w:t>
+            </w:r>
+            <w:r>
+              <w:t xml:space="preserve"> | </w:t>
+            </w:r>
+            <w:proofErr w:type="spellStart"/>
+            <w:r>
+              <w:rPr>
+                <w:lang w:val="en-US"/>
+              </w:rPr>
+              <w:t>boolean</w:t>
+            </w:r>
+            <w:proofErr w:type="spellEnd"/>
+            <w:r>
+              <w:t xml:space="preserve"> | </w:t>
+            </w:r>
+            <w:r>
+              <w:rPr>
+                <w:lang w:val="en-US"/>
+              </w:rPr>
+              <w:t>string</w:t>
+            </w:r>
+            <w:r>
+              <w:t xml:space="preserve"> (</w:t>
+            </w:r>
+            <w:r>
+              <w:t>необходимо</w:t>
+            </w:r>
+            <w:r>
+              <w:t xml:space="preserve"> </w:t>
+            </w:r>
+            <w:r>
+              <w:t>было</w:t>
+            </w:r>
+            <w:r>
+              <w:t xml:space="preserve"> </w:t>
+            </w:r>
+            <w:r>
+              <w:t>реализовать</w:t>
+            </w:r>
+            <w:r>
+              <w:t xml:space="preserve"> </w:t>
+            </w:r>
+            <w:r>
+              <w:t>только эти типы)</w:t>
+            </w:r>
+          </w:p>
+        </w:tc>
+      </w:tr>
+      <w:tr>
+        <w:tc>
+          <w:tcPr>
+            <w:tcW w:w="1985" w:type="dxa"/>
+          </w:tcPr>
+          <w:p>
+            <w:proofErr w:type="spellStart"/>
+            <w:r>
+              <w:t>StatementPart</w:t>
+            </w:r>
+            <w:proofErr w:type="spellEnd"/>
+          </w:p>
+        </w:tc>
+        <w:tc>
+          <w:tcPr>
+            <w:tcW w:w="8216" w:type="dxa"/>
+          </w:tcPr>
+          <w:p>
+            <w:r>
+              <w:t xml:space="preserve">&lt;составной оператор&gt;: := </w:t>
+            </w:r>
+            <w:proofErr w:type="spellStart"/>
+            <w:r>
+              <w:t>begin</w:t>
+            </w:r>
+            <w:proofErr w:type="spellEnd"/>
+            <w:r>
+              <w:t xml:space="preserve"> &lt;оператор&gt;{; &lt;оператор&gt;} </w:t>
+            </w:r>
+            <w:proofErr w:type="spellStart"/>
+            <w:r>
+              <w:t>end</w:t>
+            </w:r>
+            <w:proofErr w:type="spellEnd"/>
+          </w:p>
+        </w:tc>
+      </w:tr>
+      <w:tr>
+        <w:tc>
+          <w:tcPr>
+            <w:tcW w:w="1985" w:type="dxa"/>
+          </w:tcPr>
+          <w:p>
+            <w:proofErr w:type="spellStart"/>
+            <w:r>
+              <w:t>Statement</w:t>
+            </w:r>
+            <w:proofErr w:type="spellEnd"/>
+          </w:p>
+        </w:tc>
+        <w:tc>
+          <w:tcPr>
+            <w:tcW w:w="8216" w:type="dxa"/>
+          </w:tcPr>
+          <w:p>
+            <w:r>
+              <w:t>&lt;оператор</w:t>
+            </w:r>
+            <w:proofErr w:type="gramStart"/>
+            <w:r>
+              <w:t>&gt;::</w:t>
+            </w:r>
+            <w:proofErr w:type="gramEnd"/>
+            <w:r>
+              <w:t>=</w:t>
+            </w:r>
+            <w:r>
+              <w:t xml:space="preserve"> </w:t>
+            </w:r>
+            <w:r>
+              <w:t>&lt;простой оператор&gt;|&lt;сложный оператор&gt;</w:t>
+            </w:r>
+          </w:p>
+          <w:p>
+            <w:r>
+              <w:t>&lt;простой оператор</w:t>
+            </w:r>
+            <w:proofErr w:type="gramStart"/>
+            <w:r>
+              <w:t>&gt;::</w:t>
+            </w:r>
+            <w:proofErr w:type="gramEnd"/>
+            <w:r>
+              <w:t>=&lt;оператор присваивания&gt;|&lt;оператор процедуры&gt;|&lt;оператор перехода&gt;|&lt;пустой оператор&gt;</w:t>
+            </w:r>
+          </w:p>
+          <w:p>
+            <w:r>
+              <w:t>&lt;сложный оператор</w:t>
+            </w:r>
+            <w:proofErr w:type="gramStart"/>
+            <w:r>
+              <w:t>&gt;::</w:t>
+            </w:r>
+            <w:proofErr w:type="gramEnd"/>
+            <w:r>
+              <w:t>=&lt;составной оператор&gt;|&lt;выбирающий оператор&gt;|&lt;оператор цикла&gt;|&lt;оператор присоединения&gt;</w:t>
+            </w:r>
+          </w:p>
+        </w:tc>
+      </w:tr>
+      <w:tr>
+        <w:tc>
+          <w:tcPr>
+            <w:tcW w:w="1985" w:type="dxa"/>
+          </w:tcPr>
+          <w:p>
+            <w:proofErr w:type="spellStart"/>
+            <w:r>
+              <w:t>Assignment</w:t>
+            </w:r>
+            <w:proofErr w:type="spellEnd"/>
+          </w:p>
+        </w:tc>
+        <w:tc>
+          <w:tcPr>
+            <w:tcW w:w="8216" w:type="dxa"/>
+          </w:tcPr>
+          <w:p>
+            <w:r>
+              <w:t>&lt;оператор присваивания</w:t>
+            </w:r>
+            <w:proofErr w:type="gramStart"/>
+            <w:r>
+              <w:t>&gt;::</w:t>
+            </w:r>
+            <w:proofErr w:type="gramEnd"/>
+            <w:r>
+              <w:t>=&lt;переменная&gt;:=&lt;выражение&gt;|&lt;имя функции&gt;:=&lt;выражение&gt;</w:t>
+            </w:r>
+          </w:p>
+        </w:tc>
+      </w:tr>
+      <w:tr>
+        <w:tc>
+          <w:tcPr>
+            <w:tcW w:w="1985" w:type="dxa"/>
+          </w:tcPr>
+          <w:p>
+            <w:proofErr w:type="spellStart"/>
+            <w:r>
+              <w:t>Expression</w:t>
+            </w:r>
+            <w:proofErr w:type="spellEnd"/>
+          </w:p>
+        </w:tc>
+        <w:tc>
+          <w:tcPr>
+            <w:tcW w:w="8216" w:type="dxa"/>
+          </w:tcPr>
+          <w:p>
+            <w:r>
+              <w:t>&lt;выражение</w:t>
+            </w:r>
+            <w:proofErr w:type="gramStart"/>
+            <w:r>
+              <w:t>&gt;::</w:t>
+            </w:r>
+            <w:proofErr w:type="gramEnd"/>
+            <w:r>
+              <w:t>=&lt;простое выражение&gt;|&lt;простое выражение&gt;&lt;операция отношения&gt;&lt;простое выражение&gt;</w:t>
+            </w:r>
+          </w:p>
+        </w:tc>
+      </w:tr>
+      <w:tr>
+        <w:tc>
+          <w:tcPr>
+            <w:tcW w:w="1985" w:type="dxa"/>
+          </w:tcPr>
+          <w:p>
+            <w:proofErr w:type="spellStart"/>
+            <w:r>
+              <w:t>SimpleExpression</w:t>
+            </w:r>
+            <w:proofErr w:type="spellEnd"/>
+          </w:p>
+        </w:tc>
+        <w:tc>
+          <w:tcPr>
+            <w:tcW w:w="8216" w:type="dxa"/>
+          </w:tcPr>
+          <w:p>
+            <w:r>
+              <w:t>&lt;простое выражение&gt;</w:t>
+            </w:r>
+            <w:r>
+              <w:t xml:space="preserve"> </w:t>
+            </w:r>
+            <w:r>
+              <w:t>::=&lt;знак&gt;&lt;слагаемое&gt;{&lt;аддитивная операция&gt;&lt;слагаемое&gt;}</w:t>
+            </w:r>
+          </w:p>
+        </w:tc>
+      </w:tr>
+      <w:tr>
+        <w:tc>
+          <w:tcPr>
+            <w:tcW w:w="1985" w:type="dxa"/>
+          </w:tcPr>
+          <w:p>
+            <w:proofErr w:type="spellStart"/>
+            <w:r>
+              <w:t>RelationalOperator</w:t>
+            </w:r>
+            <w:proofErr w:type="spellEnd"/>
+          </w:p>
+        </w:tc>
+        <w:tc>
+          <w:tcPr>
+            <w:tcW w:w="8216" w:type="dxa"/>
+          </w:tcPr>
+          <w:p>
+            <w:r>
+              <w:t>&lt;операция отношения</w:t>
+            </w:r>
+            <w:proofErr w:type="gramStart"/>
+            <w:r>
+              <w:t>&gt;::</w:t>
+            </w:r>
+            <w:proofErr w:type="gramEnd"/>
+            <w:r>
+              <w:t>==|&lt;&gt;|&lt;|&lt;=|&gt;=|&gt;|</w:t>
+            </w:r>
+            <w:proofErr w:type="spellStart"/>
+            <w:r>
+              <w:t>in</w:t>
+            </w:r>
+            <w:proofErr w:type="spellEnd"/>
+          </w:p>
+        </w:tc>
+      </w:tr>
+      <w:tr>
+        <w:tc>
+          <w:tcPr>
+            <w:tcW w:w="1985" w:type="dxa"/>
+          </w:tcPr>
+          <w:p>
+            <w:proofErr w:type="spellStart"/>
+            <w:r>
+              <w:t>AddingOperator</w:t>
+            </w:r>
+            <w:proofErr w:type="spellEnd"/>
+          </w:p>
+        </w:tc>
+        <w:tc>
+          <w:tcPr>
+            <w:tcW w:w="8216" w:type="dxa"/>
+          </w:tcPr>
+          <w:p>
+            <w:r>
+              <w:t>&lt;аддитивная операция</w:t>
+            </w:r>
+            <w:proofErr w:type="gramStart"/>
+            <w:r>
+              <w:t>&gt;::</w:t>
+            </w:r>
+            <w:proofErr w:type="gramEnd"/>
+            <w:r>
+              <w:t xml:space="preserve">= + | - | </w:t>
+            </w:r>
+            <w:proofErr w:type="spellStart"/>
+            <w:r>
+              <w:t>or</w:t>
+            </w:r>
+            <w:proofErr w:type="spellEnd"/>
+          </w:p>
+        </w:tc>
+      </w:tr>
+      <w:tr>
+        <w:tc>
+          <w:tcPr>
+            <w:tcW w:w="1985" w:type="dxa"/>
+          </w:tcPr>
+          <w:p>
+            <w:proofErr w:type="spellStart"/>
+            <w:r>
+              <w:t>MultiplyingOperator</w:t>
+            </w:r>
+            <w:proofErr w:type="spellEnd"/>
+          </w:p>
+        </w:tc>
+        <w:tc>
+          <w:tcPr>
+            <w:tcW w:w="8216" w:type="dxa"/>
+          </w:tcPr>
+          <w:p>
+            <w:r>
+              <w:t>&lt;мультипликативная операция</w:t>
+            </w:r>
+            <w:proofErr w:type="gramStart"/>
+            <w:r>
+              <w:t>&gt;::</w:t>
+            </w:r>
+            <w:proofErr w:type="gramEnd"/>
+            <w:r>
+              <w:t>=*|/|</w:t>
+            </w:r>
+            <w:proofErr w:type="spellStart"/>
+            <w:r>
+              <w:t>div|mod|and</w:t>
+            </w:r>
+            <w:proofErr w:type="spellEnd"/>
+          </w:p>
+        </w:tc>
+      </w:tr>
+      <w:tr>
+        <w:tc>
+          <w:tcPr>
+            <w:tcW w:w="1985" w:type="dxa"/>
+          </w:tcPr>
+          <w:p>
+            <w:proofErr w:type="spellStart"/>
+            <w:r>
+              <w:t>Term</w:t>
+            </w:r>
+            <w:proofErr w:type="spellEnd"/>
+          </w:p>
+        </w:tc>
+        <w:tc>
+          <w:tcPr>
+            <w:tcW w:w="8216" w:type="dxa"/>
+          </w:tcPr>
+          <w:p>
+            <w:r>
+              <w:t>&lt;слагаемое</w:t>
+            </w:r>
+            <w:proofErr w:type="gramStart"/>
+            <w:r>
+              <w:t>&gt;::</w:t>
+            </w:r>
+            <w:proofErr w:type="gramEnd"/>
+            <w:r>
+              <w:t>=&lt;множитель&gt;{&lt;мультипликативная операция&gt;&lt;множитель&gt;}</w:t>
+            </w:r>
+          </w:p>
+        </w:tc>
+      </w:tr>
+      <w:tr>
+        <w:tc>
+          <w:tcPr>
+            <w:tcW w:w="1985" w:type="dxa"/>
+          </w:tcPr>
+          <w:p>
+            <w:proofErr w:type="spellStart"/>
+            <w:r>
+              <w:t>Factor</w:t>
+            </w:r>
+            <w:proofErr w:type="spellEnd"/>
+          </w:p>
+        </w:tc>
+        <w:tc>
+          <w:tcPr>
+            <w:tcW w:w="8216" w:type="dxa"/>
+          </w:tcPr>
+          <w:p>
+            <w:r>
+              <w:t>&lt;множитель</w:t>
+            </w:r>
+            <w:proofErr w:type="gramStart"/>
+            <w:r>
+              <w:t>&gt;::</w:t>
+            </w:r>
+            <w:proofErr w:type="gramEnd"/>
+            <w:r>
+              <w:t>=&lt;переменная&gt;|&lt;константа без знака&gt;|(&lt;выражение&gt;)|&lt;обозначение функции&gt;|&lt;множество&gt;|</w:t>
+            </w:r>
+            <w:proofErr w:type="spellStart"/>
+            <w:r>
+              <w:t>not</w:t>
+            </w:r>
+            <w:proofErr w:type="spellEnd"/>
+            <w:r>
+              <w:t xml:space="preserve"> &lt;множитель&gt;</w:t>
+            </w:r>
+          </w:p>
+          <w:p>
+            <w:r>
+              <w:t>&lt;константа без знака</w:t>
+            </w:r>
+            <w:proofErr w:type="gramStart"/>
+            <w:r>
+              <w:t>&gt;::</w:t>
+            </w:r>
+            <w:proofErr w:type="gramEnd"/>
+            <w:r>
+              <w:t>=&lt;число без знака&gt;|&lt;строка&gt;|&lt;имя константы&gt;|</w:t>
+            </w:r>
+            <w:proofErr w:type="spellStart"/>
+            <w:r>
+              <w:t>nil</w:t>
+            </w:r>
+            <w:proofErr w:type="spellEnd"/>
+          </w:p>
+        </w:tc>
+      </w:tr>
+      <w:tr>
+        <w:tc>
+          <w:tcPr>
+            <w:tcW w:w="1985" w:type="dxa"/>
+          </w:tcPr>
+          <w:p>
+            <w:proofErr w:type="spellStart"/>
+            <w:r>
+              <w:lastRenderedPageBreak/>
+              <w:t>IfStatement</w:t>
+            </w:r>
+            <w:proofErr w:type="spellEnd"/>
+          </w:p>
+        </w:tc>
+        <w:tc>
+          <w:tcPr>
+            <w:tcW w:w="8216" w:type="dxa"/>
+          </w:tcPr>
+          <w:p>
+            <w:r>
+              <w:t>&lt;условный оператор</w:t>
+            </w:r>
+            <w:proofErr w:type="gramStart"/>
+            <w:r>
+              <w:t>&gt;::</w:t>
+            </w:r>
+            <w:proofErr w:type="gramEnd"/>
+            <w:r>
+              <w:t xml:space="preserve">= </w:t>
+            </w:r>
+            <w:proofErr w:type="spellStart"/>
+            <w:r>
+              <w:t>if</w:t>
+            </w:r>
+            <w:proofErr w:type="spellEnd"/>
+            <w:r>
+              <w:t xml:space="preserve"> &lt;выражение&gt; </w:t>
+            </w:r>
+            <w:proofErr w:type="spellStart"/>
+            <w:r>
+              <w:t>then</w:t>
+            </w:r>
+            <w:proofErr w:type="spellEnd"/>
+            <w:r>
+              <w:t xml:space="preserve"> &lt;оператор&gt;|</w:t>
+            </w:r>
+            <w:proofErr w:type="spellStart"/>
+            <w:r>
+              <w:t>if</w:t>
+            </w:r>
+            <w:proofErr w:type="spellEnd"/>
+            <w:r>
+              <w:t xml:space="preserve"> &lt;выражение&gt; </w:t>
+            </w:r>
+            <w:proofErr w:type="spellStart"/>
+            <w:r>
+              <w:t>then</w:t>
+            </w:r>
+            <w:proofErr w:type="spellEnd"/>
+            <w:r>
+              <w:t xml:space="preserve"> &lt;оператор&gt; </w:t>
+            </w:r>
+            <w:proofErr w:type="spellStart"/>
+            <w:r>
+              <w:t>else</w:t>
+            </w:r>
+            <w:proofErr w:type="spellEnd"/>
+            <w:r>
+              <w:t xml:space="preserve"> &lt;оператор&gt;</w:t>
+            </w:r>
+          </w:p>
+        </w:tc>
+      </w:tr>
+      <w:tr>
+        <w:tc>
+          <w:tcPr>
+            <w:tcW w:w="1985" w:type="dxa"/>
+          </w:tcPr>
+          <w:p>
+            <w:proofErr w:type="spellStart"/>
+            <w:r>
+              <w:t>WhileStatement</w:t>
+            </w:r>
+            <w:proofErr w:type="spellEnd"/>
+          </w:p>
+        </w:tc>
+        <w:tc>
+          <w:tcPr>
+            <w:tcW w:w="8216" w:type="dxa"/>
+          </w:tcPr>
+          <w:p>
+            <w:r>
+              <w:t>&lt;цикл с предусловием</w:t>
+            </w:r>
+            <w:proofErr w:type="gramStart"/>
+            <w:r>
+              <w:t>&gt;::</w:t>
+            </w:r>
+            <w:proofErr w:type="gramEnd"/>
+            <w:r>
+              <w:t xml:space="preserve">= </w:t>
+            </w:r>
+            <w:proofErr w:type="spellStart"/>
+            <w:r>
+              <w:t>while</w:t>
+            </w:r>
+            <w:proofErr w:type="spellEnd"/>
+            <w:r>
+              <w:t xml:space="preserve"> &lt;выражение&gt; </w:t>
+            </w:r>
+            <w:proofErr w:type="spellStart"/>
+            <w:r>
+              <w:t>do</w:t>
+            </w:r>
+            <w:proofErr w:type="spellEnd"/>
+            <w:r>
+              <w:t xml:space="preserve"> &lt;оператор&gt;</w:t>
+            </w:r>
+          </w:p>
+        </w:tc>
+      </w:tr>
+    </w:tbl>
+    <w:p>
+      <w:pPr>
+        <w:pStyle w:val="11"/>
+      </w:pPr>
+      <w:r>
+        <w:t xml:space="preserve">Функция </w:t>
+      </w:r>
+      <w:r>
+        <w:rPr>
+          <w:lang w:val="en-US"/>
+        </w:rPr>
+        <w:t>Program</w:t>
+      </w:r>
+      <w:r>
+        <w:t xml:space="preserve"> </w:t>
+      </w:r>
+      <w:r>
+        <w:t xml:space="preserve">идёт по БНФ </w:t>
+      </w:r>
+      <w:r>
+        <w:t>&lt;</w:t>
+      </w:r>
+      <w:r>
+        <w:t>программа</w:t>
+      </w:r>
+      <w:r>
+        <w:t xml:space="preserve">&gt;: </w:t>
+      </w:r>
+      <w:r>
+        <w:t xml:space="preserve">делает </w:t>
+      </w:r>
+      <w:r>
+        <w:rPr>
+          <w:lang w:val="en-US"/>
+        </w:rPr>
+        <w:t>Accept</w:t>
+      </w:r>
+      <w:r>
+        <w:t xml:space="preserve"> </w:t>
+      </w:r>
+      <w:r>
+        <w:t xml:space="preserve">токенов </w:t>
+      </w:r>
+      <w:r>
+        <w:rPr>
+          <w:lang w:val="en-US"/>
+        </w:rPr>
+        <w:t>program</w:t>
+      </w:r>
+      <w:r>
+        <w:t>,</w:t>
+      </w:r>
+      <w:r>
+        <w:t xml:space="preserve"> </w:t>
+      </w:r>
+      <w:r>
+        <w:t>идентификатор</w:t>
+      </w:r>
+      <w:r>
+        <w:t xml:space="preserve">а и точки с запятой, затем вызывает функцию, которая реализует БНФ </w:t>
+      </w:r>
+      <w:r>
+        <w:t>&lt;</w:t>
+      </w:r>
+      <w:r>
+        <w:t>блок</w:t>
+      </w:r>
+      <w:r>
+        <w:t xml:space="preserve">&gt; </w:t>
+      </w:r>
+      <w:r>
+        <w:t xml:space="preserve">и делает </w:t>
+      </w:r>
+      <w:r>
+        <w:rPr>
+          <w:lang w:val="en-US"/>
+        </w:rPr>
+        <w:t>Accept</w:t>
+      </w:r>
+      <w:r>
+        <w:t xml:space="preserve"> </w:t>
+      </w:r>
+      <w:r>
+        <w:t>точки.</w:t>
+      </w:r>
+    </w:p>
+    <w:p>
+      <w:pPr>
+        <w:pStyle w:val="11"/>
+      </w:pPr>
+      <w:r>
+        <w:t xml:space="preserve">Функция </w:t>
+      </w:r>
+      <w:r>
+        <w:rPr>
+          <w:lang w:val="en-US"/>
+        </w:rPr>
+        <w:t>Block</w:t>
+      </w:r>
+      <w:r>
+        <w:t xml:space="preserve"> </w:t>
+      </w:r>
+      <w:r>
+        <w:t xml:space="preserve">пропускает раздел меток, констант и </w:t>
+      </w:r>
+      <w:proofErr w:type="gramStart"/>
+      <w:r>
+        <w:t>процедур</w:t>
+      </w:r>
+      <w:proofErr w:type="gramEnd"/>
+      <w:r>
+        <w:t xml:space="preserve"> и функций, и вызывает функции, которые реализуют БНФ</w:t>
+      </w:r>
+      <w:r>
+        <w:t xml:space="preserve"> раздела переменных и раздела операторов.</w:t>
+      </w:r>
+    </w:p>
+    <w:p>
+      <w:pPr>
+        <w:pStyle w:val="11"/>
+      </w:pPr>
+      <w:r>
+        <w:t xml:space="preserve">В функции раздела переменных </w:t>
+      </w:r>
+      <w:proofErr w:type="spellStart"/>
+      <w:r>
+        <w:rPr>
+          <w:lang w:val="en-US"/>
+        </w:rPr>
+        <w:t>VariableDeclarationPart</w:t>
+      </w:r>
+      <w:proofErr w:type="spellEnd"/>
+      <w:r>
+        <w:t xml:space="preserve"> </w:t>
+      </w:r>
+      <w:r>
+        <w:t xml:space="preserve">происходит </w:t>
+      </w:r>
+      <w:r>
+        <w:rPr>
+          <w:lang w:val="en-US"/>
+        </w:rPr>
+        <w:t>Accept</w:t>
+      </w:r>
+      <w:r>
+        <w:t xml:space="preserve"> </w:t>
+      </w:r>
+      <w:r>
+        <w:t xml:space="preserve">ключевого слова </w:t>
+      </w:r>
+      <w:r>
+        <w:rPr>
+          <w:lang w:val="en-US"/>
+        </w:rPr>
+        <w:t>var</w:t>
+      </w:r>
+      <w:r>
+        <w:t xml:space="preserve">, вызывается функция БНФ описания однотипных переменных </w:t>
+      </w:r>
+      <w:r>
+        <w:t xml:space="preserve">и делается </w:t>
+      </w:r>
+      <w:r>
+        <w:rPr>
+          <w:lang w:val="en-US"/>
+        </w:rPr>
+        <w:t>Accept</w:t>
+      </w:r>
+      <w:r>
+        <w:t xml:space="preserve"> </w:t>
+      </w:r>
+      <w:r>
+        <w:t xml:space="preserve">точки с запятой. Если </w:t>
+      </w:r>
+      <w:r>
+        <w:t xml:space="preserve">описание однотипных переменных не одно, функция в цикле повторяет действия до тех пор, пока ей встречается идентификатор после </w:t>
+      </w:r>
+      <w:r>
+        <w:rPr>
+          <w:lang w:val="en-US"/>
+        </w:rPr>
+        <w:t>Accept</w:t>
+      </w:r>
+      <w:r>
+        <w:t xml:space="preserve"> </w:t>
+      </w:r>
+      <w:r>
+        <w:t xml:space="preserve">точки с запятой. Если ключевого слова </w:t>
+      </w:r>
+      <w:r>
+        <w:rPr>
+          <w:lang w:val="en-US"/>
+        </w:rPr>
+        <w:t>var</w:t>
+      </w:r>
+      <w:r>
+        <w:t xml:space="preserve"> </w:t>
+      </w:r>
+      <w:r>
+        <w:t xml:space="preserve">в начале нет, </w:t>
+      </w:r>
+      <w:proofErr w:type="gramStart"/>
+      <w:r>
+        <w:t>ничего не происходит</w:t>
+      </w:r>
+      <w:proofErr w:type="gramEnd"/>
+      <w:r>
+        <w:t xml:space="preserve"> и функция считает, что </w:t>
+      </w:r>
+      <w:r>
+        <w:t>раздел переменных пуст.</w:t>
+      </w:r>
+    </w:p>
+    <w:p>
+      <w:pPr>
+        <w:pStyle w:val="11"/>
+      </w:pPr>
+      <w:r>
+        <w:t>Функция однотипных переменных</w:t>
+      </w:r>
+      <w:r>
+        <w:t xml:space="preserve"> </w:t>
+      </w:r>
+      <w:proofErr w:type="spellStart"/>
+      <w:r>
+        <w:t>VariableDeclaration</w:t>
+      </w:r>
+      <w:proofErr w:type="spellEnd"/>
+      <w:r>
+        <w:t xml:space="preserve"> производит </w:t>
+      </w:r>
+      <w:r>
+        <w:rPr>
+          <w:lang w:val="en-US"/>
+        </w:rPr>
+        <w:t>Accept</w:t>
+      </w:r>
+      <w:r>
+        <w:t xml:space="preserve"> </w:t>
+      </w:r>
+      <w:r>
+        <w:t xml:space="preserve">идентификаторов и </w:t>
+      </w:r>
+      <w:r>
+        <w:t xml:space="preserve">запятых, пока они не кончатся, затем делает </w:t>
+      </w:r>
+      <w:r>
+        <w:rPr>
+          <w:lang w:val="en-US"/>
+        </w:rPr>
+        <w:t>Accept</w:t>
+      </w:r>
+      <w:r>
+        <w:t xml:space="preserve"> </w:t>
+      </w:r>
+      <w:r>
+        <w:t xml:space="preserve">двоеточия и вызывает функцию </w:t>
+      </w:r>
+      <w:r>
+        <w:t>БНФ типа.</w:t>
+      </w:r>
+    </w:p>
+    <w:p>
+      <w:pPr>
+        <w:pStyle w:val="11"/>
+      </w:pPr>
+      <w:r>
+        <w:t xml:space="preserve"> </w:t>
+      </w:r>
+      <w:r>
+        <w:t xml:space="preserve">Тип в функции </w:t>
+      </w:r>
+      <w:r>
+        <w:rPr>
+          <w:lang w:val="en-US"/>
+        </w:rPr>
+        <w:t>Type</w:t>
+      </w:r>
+      <w:r>
+        <w:t xml:space="preserve"> определяется </w:t>
+      </w:r>
+      <w:r>
+        <w:t xml:space="preserve">как </w:t>
+      </w:r>
+      <w:proofErr w:type="spellStart"/>
+      <w:r>
+        <w:rPr>
+          <w:lang w:val="en-US"/>
+        </w:rPr>
+        <w:t>integersy</w:t>
+      </w:r>
+      <w:proofErr w:type="spellEnd"/>
+      <w:r>
+        <w:t xml:space="preserve">, </w:t>
+      </w:r>
+      <w:proofErr w:type="spellStart"/>
+      <w:r>
+        <w:rPr>
+          <w:lang w:val="en-US"/>
+        </w:rPr>
+        <w:t>stringsy</w:t>
+      </w:r>
+      <w:proofErr w:type="spellEnd"/>
+      <w:r>
+        <w:t xml:space="preserve">, </w:t>
+      </w:r>
+      <w:proofErr w:type="spellStart"/>
+      <w:r>
+        <w:rPr>
+          <w:lang w:val="en-US"/>
+        </w:rPr>
+        <w:t>realsy</w:t>
+      </w:r>
+      <w:proofErr w:type="spellEnd"/>
+      <w:r>
+        <w:t xml:space="preserve"> </w:t>
+      </w:r>
+      <w:r>
+        <w:t xml:space="preserve">и </w:t>
+      </w:r>
+      <w:proofErr w:type="spellStart"/>
+      <w:r>
+        <w:rPr>
+          <w:lang w:val="en-US"/>
+        </w:rPr>
+        <w:t>booleansy</w:t>
+      </w:r>
+      <w:proofErr w:type="spellEnd"/>
+      <w:r>
+        <w:t xml:space="preserve">. По текущему токену с помощью оператора выбора находится нужный код и производится </w:t>
+      </w:r>
+      <w:r>
+        <w:rPr>
+          <w:lang w:val="en-US"/>
+        </w:rPr>
+        <w:t>Accept</w:t>
+      </w:r>
+      <w:r>
+        <w:t>.</w:t>
+      </w:r>
+    </w:p>
+    <w:p>
+      <w:pPr>
+        <w:pStyle w:val="11"/>
+      </w:pPr>
+      <w:proofErr w:type="spellStart"/>
+      <w:r>
+        <w:rPr>
+          <w:lang w:val="en-US"/>
+        </w:rPr>
+        <w:t>StatementPart</w:t>
+      </w:r>
+      <w:proofErr w:type="spellEnd"/>
+      <w:r>
+        <w:t xml:space="preserve"> </w:t>
+      </w:r>
+      <w:r>
+        <w:t xml:space="preserve">реализует БНФ составного оператора: </w:t>
+      </w:r>
+      <w:r>
+        <w:rPr>
+          <w:lang w:val="en-US"/>
+        </w:rPr>
+        <w:t>Accept</w:t>
+      </w:r>
+      <w:r>
+        <w:t xml:space="preserve"> </w:t>
+      </w:r>
+      <w:r>
+        <w:rPr>
+          <w:lang w:val="en-US"/>
+        </w:rPr>
+        <w:t>begin</w:t>
+      </w:r>
+      <w:r>
+        <w:t xml:space="preserve">, затем </w:t>
+      </w:r>
+      <w:r>
+        <w:t xml:space="preserve">вызов функции оператора, пока за ним есть точка с запятой, и </w:t>
+      </w:r>
+      <w:r>
+        <w:rPr>
+          <w:lang w:val="en-US"/>
+        </w:rPr>
+        <w:t>Accept</w:t>
+      </w:r>
+      <w:r>
+        <w:t xml:space="preserve"> </w:t>
+      </w:r>
+      <w:r>
+        <w:rPr>
+          <w:lang w:val="en-US"/>
+        </w:rPr>
+        <w:t>end</w:t>
+      </w:r>
+      <w:r>
+        <w:t>.</w:t>
+      </w:r>
+    </w:p>
+    <w:p>
+      <w:pPr>
+        <w:pStyle w:val="11"/>
+      </w:pPr>
+      <w:r>
+        <w:rPr>
+          <w:lang w:val="en-US"/>
+        </w:rPr>
+        <w:t>Statement</w:t>
+      </w:r>
+      <w:r>
+        <w:t xml:space="preserve"> </w:t>
+      </w:r>
+      <w:r>
+        <w:t xml:space="preserve">по первому токену определяет тип оператора и вызывает соответствующую функцию: в случае наличия </w:t>
+      </w:r>
+      <w:r>
+        <w:t xml:space="preserve">идентификатора вызывает функцию оператора присваивания, в случае слова </w:t>
+      </w:r>
+      <w:r>
+        <w:rPr>
+          <w:lang w:val="en-US"/>
+        </w:rPr>
+        <w:t>begin</w:t>
+      </w:r>
+      <w:r>
+        <w:t xml:space="preserve"> вызывает функцию поставного оператора, </w:t>
+      </w:r>
+      <w:r>
+        <w:t xml:space="preserve">при </w:t>
+      </w:r>
+      <w:r>
+        <w:rPr>
+          <w:lang w:val="en-US"/>
+        </w:rPr>
+        <w:t>if</w:t>
+      </w:r>
+      <w:r>
+        <w:t xml:space="preserve"> </w:t>
+      </w:r>
+      <w:r>
+        <w:t>функцию, обрабатывающую</w:t>
+      </w:r>
+      <w:r>
+        <w:t xml:space="preserve"> </w:t>
+      </w:r>
+      <w:r>
+        <w:t xml:space="preserve">БНФ условного оператора и в случае </w:t>
+      </w:r>
+      <w:r>
+        <w:rPr>
+          <w:lang w:val="en-US"/>
+        </w:rPr>
+        <w:t>while</w:t>
+      </w:r>
+      <w:r>
+        <w:t xml:space="preserve"> </w:t>
+      </w:r>
+      <w:r>
+        <w:t xml:space="preserve">функцию с </w:t>
+      </w:r>
+      <w:r>
+        <w:t>циклом с предусловием.</w:t>
+      </w:r>
+    </w:p>
+    <w:p>
+      <w:pPr>
+        <w:pStyle w:val="11"/>
+      </w:pPr>
+      <w:r>
+        <w:t xml:space="preserve">Оператор присваивания </w:t>
+      </w:r>
+      <w:r>
+        <w:rPr>
+          <w:lang w:val="en-US"/>
+        </w:rPr>
+        <w:t>Assignment</w:t>
+      </w:r>
+      <w:r>
+        <w:t xml:space="preserve"> делает </w:t>
+      </w:r>
+      <w:r>
+        <w:rPr>
+          <w:lang w:val="en-US"/>
+        </w:rPr>
+        <w:t>Accept</w:t>
+      </w:r>
+      <w:r>
+        <w:t xml:space="preserve"> </w:t>
+      </w:r>
+      <w:r>
+        <w:t>идентификатора и токена присваивания, а затем вызывает БНФ выражения.</w:t>
+      </w:r>
+    </w:p>
+    <w:p>
+      <w:pPr>
+        <w:pStyle w:val="11"/>
+      </w:pPr>
+      <w:r>
+        <w:t>Выражение</w:t>
+      </w:r>
+      <w:r>
+        <w:t xml:space="preserve"> </w:t>
+      </w:r>
+      <w:r>
+        <w:rPr>
+          <w:lang w:val="en-US"/>
+        </w:rPr>
+        <w:t>Expression</w:t>
+      </w:r>
+      <w:r>
+        <w:t xml:space="preserve"> </w:t>
+      </w:r>
+      <w:r>
+        <w:t>вызывает функцию простого выражения, а затем проверяет</w:t>
+      </w:r>
+      <w:r>
+        <w:t>, является ли текущий токен одним из токенов операции</w:t>
+      </w:r>
+      <w:r>
+        <w:t xml:space="preserve"> отношения, которые перечислены в </w:t>
+      </w:r>
+      <w:r>
+        <w:t xml:space="preserve">статическом поле </w:t>
+      </w:r>
+      <w:r>
+        <w:t>List&lt;</w:t>
+      </w:r>
+      <w:proofErr w:type="spellStart"/>
+      <w:r>
+        <w:t>KeyWord</w:t>
+      </w:r>
+      <w:proofErr w:type="spellEnd"/>
+      <w:r>
+        <w:t xml:space="preserve">&gt; </w:t>
+      </w:r>
+      <w:proofErr w:type="spellStart"/>
+      <w:r>
+        <w:t>relationalOperators</w:t>
+      </w:r>
+      <w:proofErr w:type="spellEnd"/>
+      <w:r>
+        <w:t xml:space="preserve">. Если </w:t>
+      </w:r>
+      <w:r>
+        <w:t xml:space="preserve">текущий токен является одним из них, </w:t>
+      </w:r>
+      <w:r>
+        <w:t>вызывается функция операций отношения и функция простого выражения.</w:t>
+      </w:r>
+    </w:p>
+    <w:p>
+      <w:pPr>
+        <w:pStyle w:val="11"/>
+        <w:rPr>
+          <w:lang w:val="en-US"/>
+        </w:rPr>
+      </w:pPr>
+      <w:r>
+        <w:lastRenderedPageBreak/>
+        <w:t>Функция</w:t>
+      </w:r>
+      <w:r>
+        <w:rPr>
+          <w:lang w:val="en-US"/>
+        </w:rPr>
+        <w:t xml:space="preserve"> </w:t>
+      </w:r>
+      <w:proofErr w:type="spellStart"/>
+      <w:r>
+        <w:rPr>
+          <w:lang w:val="en-US"/>
+        </w:rPr>
+        <w:t>RelationalOperator</w:t>
+      </w:r>
+      <w:proofErr w:type="spellEnd"/>
+      <w:r>
+        <w:rPr>
+          <w:lang w:val="en-US"/>
+        </w:rPr>
+        <w:t xml:space="preserve"> </w:t>
+      </w:r>
+      <w:r>
+        <w:t>делает</w:t>
+      </w:r>
+      <w:r>
+        <w:rPr>
+          <w:lang w:val="en-US"/>
+        </w:rPr>
+        <w:t xml:space="preserve"> </w:t>
+      </w:r>
+      <w:r>
+        <w:rPr>
+          <w:lang w:val="en-US"/>
+        </w:rPr>
+        <w:t xml:space="preserve">Accept </w:t>
+      </w:r>
+      <w:proofErr w:type="spellStart"/>
+      <w:r>
+        <w:rPr>
+          <w:lang w:val="en-US"/>
+        </w:rPr>
+        <w:t>relationalOperators</w:t>
+      </w:r>
+      <w:proofErr w:type="spellEnd"/>
+      <w:r>
+        <w:rPr>
+          <w:lang w:val="en-US"/>
+        </w:rPr>
+        <w:t>.</w:t>
+      </w:r>
+    </w:p>
+    <w:p>
+      <w:pPr>
+        <w:pStyle w:val="11"/>
+      </w:pPr>
+      <w:r>
+        <w:t>При реализации функции простого выражения</w:t>
+      </w:r>
+      <w:r>
+        <w:t xml:space="preserve"> </w:t>
+      </w:r>
+      <w:proofErr w:type="spellStart"/>
+      <w:r>
+        <w:t>SimpleExpression</w:t>
+      </w:r>
+      <w:proofErr w:type="spellEnd"/>
+      <w:r>
+        <w:t xml:space="preserve"> возникла проблема, связанная с БНФ в учебнике Залоговой Л.А.</w:t>
+      </w:r>
+      <w:r>
+        <w:t xml:space="preserve">, судя по которым, ЛЮБОЕ выражение должно начинаться с унарного знака (что неверно). Было принято решение </w:t>
+      </w:r>
+      <w:r>
+        <w:t xml:space="preserve">сделать унарный знак опциональным. При его наличии производится </w:t>
+      </w:r>
+      <w:r>
+        <w:rPr>
+          <w:lang w:val="en-US"/>
+        </w:rPr>
+        <w:t>Accept</w:t>
+      </w:r>
+      <w:r>
+        <w:t xml:space="preserve"> знака.</w:t>
+      </w:r>
+      <w:r>
+        <w:t xml:space="preserve"> После этого функция вызывает БНФ слагаемого</w:t>
+      </w:r>
+      <w:r>
+        <w:t xml:space="preserve"> </w:t>
+      </w:r>
+      <w:proofErr w:type="spellStart"/>
+      <w:r>
+        <w:t>Term</w:t>
+      </w:r>
+      <w:proofErr w:type="spellEnd"/>
+      <w:r>
+        <w:t>, а затем при наличии</w:t>
+      </w:r>
+      <w:r>
+        <w:t xml:space="preserve"> следующего токена в множестве аддитивных операций</w:t>
+      </w:r>
+      <w:r>
+        <w:t xml:space="preserve"> </w:t>
+      </w:r>
+      <w:proofErr w:type="spellStart"/>
+      <w:r>
+        <w:t>addingOperators</w:t>
+      </w:r>
+      <w:proofErr w:type="spellEnd"/>
+      <w:r>
+        <w:t xml:space="preserve"> вызывает функцию</w:t>
+      </w:r>
+      <w:r>
+        <w:t xml:space="preserve"> </w:t>
+      </w:r>
+      <w:proofErr w:type="spellStart"/>
+      <w:r>
+        <w:t>AddingOperator</w:t>
+      </w:r>
+      <w:proofErr w:type="spellEnd"/>
+      <w:r>
+        <w:t xml:space="preserve">, которая производит </w:t>
+      </w:r>
+      <w:r>
+        <w:rPr>
+          <w:lang w:val="en-US"/>
+        </w:rPr>
+        <w:t>Accept</w:t>
+      </w:r>
+      <w:r>
+        <w:t xml:space="preserve"> </w:t>
+      </w:r>
+      <w:r>
+        <w:t>этого токена</w:t>
+      </w:r>
+      <w:r>
+        <w:t>,</w:t>
+      </w:r>
+      <w:r>
+        <w:t xml:space="preserve"> и </w:t>
+      </w:r>
+      <w:r>
+        <w:t xml:space="preserve">снова обращается </w:t>
+      </w:r>
+      <w:r>
+        <w:t>к функции слагаемого.</w:t>
+      </w:r>
+    </w:p>
+    <w:p>
+      <w:pPr>
+        <w:pStyle w:val="11"/>
+      </w:pPr>
+      <w:r>
+        <w:t xml:space="preserve">Функция слагаемого </w:t>
+      </w:r>
+      <w:r>
+        <w:t xml:space="preserve">работает аналогично функции простого выражения: </w:t>
+      </w:r>
+      <w:r>
+        <w:t xml:space="preserve">она вызывает функцию множителя, а потом проверяет, </w:t>
+      </w:r>
+      <w:r>
+        <w:t xml:space="preserve">является ли следующий токен </w:t>
+      </w:r>
+      <w:r>
+        <w:t xml:space="preserve">одной из мультипликативных операций </w:t>
+      </w:r>
+      <w:proofErr w:type="spellStart"/>
+      <w:r>
+        <w:t>multiplyingOperators</w:t>
+      </w:r>
+      <w:proofErr w:type="spellEnd"/>
+      <w:r>
+        <w:t xml:space="preserve">, </w:t>
+      </w:r>
+      <w:r>
+        <w:t>и до тех пор, пока это так, она вызывает сначала функцию БНФ</w:t>
+      </w:r>
+      <w:r>
+        <w:t xml:space="preserve"> мультипликативной операции</w:t>
+      </w:r>
+      <w:r>
+        <w:t xml:space="preserve"> </w:t>
+      </w:r>
+      <w:proofErr w:type="spellStart"/>
+      <w:r>
+        <w:t>MultiplyingOperator</w:t>
+      </w:r>
+      <w:proofErr w:type="spellEnd"/>
+      <w:r>
+        <w:t xml:space="preserve"> (производящую </w:t>
+      </w:r>
+      <w:r>
+        <w:rPr>
+          <w:lang w:val="en-US"/>
+        </w:rPr>
+        <w:t>Accept</w:t>
+      </w:r>
+      <w:r>
+        <w:t xml:space="preserve"> </w:t>
+      </w:r>
+      <w:r>
+        <w:t>токена)</w:t>
+      </w:r>
+      <w:r>
+        <w:t>, а потом функцию множителя.</w:t>
+      </w:r>
+    </w:p>
+    <w:p>
+      <w:pPr>
+        <w:pStyle w:val="11"/>
+      </w:pPr>
+      <w:r>
+        <w:t>Множитель может начинаться с</w:t>
+      </w:r>
+      <w:r>
+        <w:t xml:space="preserve"> идентификатора или константы без знака (то есть целой, вещественной, строковой и булевой константы), поэтому при встрече такого токена </w:t>
+      </w:r>
+      <w:r>
+        <w:t xml:space="preserve">функция делает </w:t>
+      </w:r>
+      <w:r>
+        <w:rPr>
+          <w:lang w:val="en-US"/>
+        </w:rPr>
+        <w:t>Accept</w:t>
+      </w:r>
+      <w:r>
+        <w:t xml:space="preserve"> </w:t>
+      </w:r>
+      <w:r>
+        <w:t xml:space="preserve">текущего токена. </w:t>
+      </w:r>
+      <w:r>
+        <w:t>Если текущий токен является открыва</w:t>
+      </w:r>
+      <w:r>
+        <w:t xml:space="preserve">ющей скобкой, </w:t>
+      </w:r>
+      <w:r>
+        <w:t xml:space="preserve">функция делает её </w:t>
+      </w:r>
+      <w:r>
+        <w:rPr>
+          <w:lang w:val="en-US"/>
+        </w:rPr>
+        <w:t>Accept</w:t>
+      </w:r>
+      <w:r>
+        <w:t>, вызывает</w:t>
+      </w:r>
+      <w:r>
+        <w:t xml:space="preserve"> выражение</w:t>
+      </w:r>
+      <w:r>
+        <w:t xml:space="preserve"> (так как в скобках </w:t>
+      </w:r>
+      <w:r>
+        <w:t xml:space="preserve">может быть выражение) и делает </w:t>
+      </w:r>
+      <w:r>
+        <w:rPr>
+          <w:lang w:val="en-US"/>
+        </w:rPr>
+        <w:t>Accept</w:t>
+      </w:r>
+      <w:r>
+        <w:t xml:space="preserve"> </w:t>
+      </w:r>
+      <w:r>
+        <w:t>закрывающей скобки.</w:t>
+      </w:r>
+      <w:r>
+        <w:t xml:space="preserve"> В случае встречи токена </w:t>
+      </w:r>
+      <w:r>
+        <w:rPr>
+          <w:lang w:val="en-US"/>
+        </w:rPr>
+        <w:t>not</w:t>
+      </w:r>
+      <w:r>
+        <w:t xml:space="preserve"> </w:t>
+      </w:r>
+      <w:r>
+        <w:t xml:space="preserve">она делает </w:t>
+      </w:r>
+      <w:r>
+        <w:rPr>
+          <w:lang w:val="en-US"/>
+        </w:rPr>
+        <w:t>Accept</w:t>
+      </w:r>
+      <w:r>
+        <w:t xml:space="preserve"> </w:t>
+      </w:r>
+      <w:r>
+        <w:t xml:space="preserve">и вызывает саму себя, так как получается «не </w:t>
+      </w:r>
+      <w:proofErr w:type="spellStart"/>
+      <w:r>
+        <w:t>множиитель</w:t>
+      </w:r>
+      <w:proofErr w:type="spellEnd"/>
+      <w:r>
+        <w:t>».</w:t>
+      </w:r>
+    </w:p>
+    <w:p>
+      <w:pPr>
+        <w:pStyle w:val="11"/>
+      </w:pPr>
+      <w:r>
+        <w:t xml:space="preserve">Функция условного оператора производит </w:t>
+      </w:r>
+      <w:r>
+        <w:rPr>
+          <w:lang w:val="en-US"/>
+        </w:rPr>
+        <w:t>Accept</w:t>
+      </w:r>
+      <w:r>
+        <w:t xml:space="preserve"> </w:t>
+      </w:r>
+      <w:r>
+        <w:t xml:space="preserve">ключевого слова </w:t>
+      </w:r>
+      <w:r>
+        <w:rPr>
+          <w:lang w:val="en-US"/>
+        </w:rPr>
+        <w:t>if</w:t>
+      </w:r>
+      <w:r>
+        <w:t>, затем вызывает функцию выражения,</w:t>
+      </w:r>
+      <w:r>
+        <w:t xml:space="preserve"> делает </w:t>
+      </w:r>
+      <w:r>
+        <w:rPr>
+          <w:lang w:val="en-US"/>
+        </w:rPr>
+        <w:t>Accept</w:t>
+      </w:r>
+      <w:r>
+        <w:t xml:space="preserve"> </w:t>
+      </w:r>
+      <w:r>
+        <w:t xml:space="preserve">ключевого слова </w:t>
+      </w:r>
+      <w:r>
+        <w:rPr>
+          <w:lang w:val="en-US"/>
+        </w:rPr>
+        <w:t>then</w:t>
+      </w:r>
+      <w:r>
+        <w:t xml:space="preserve"> </w:t>
+      </w:r>
+      <w:r>
+        <w:t>и вызывает разбор оператора. Если далее встречается</w:t>
+      </w:r>
+      <w:r>
+        <w:t xml:space="preserve"> </w:t>
+      </w:r>
+      <w:r>
+        <w:t>ветка</w:t>
+      </w:r>
+      <w:r>
+        <w:t xml:space="preserve"> </w:t>
+      </w:r>
+      <w:r>
+        <w:rPr>
+          <w:lang w:val="en-US"/>
+        </w:rPr>
+        <w:t>else</w:t>
+      </w:r>
+      <w:r>
+        <w:t xml:space="preserve">, она делает </w:t>
+      </w:r>
+      <w:r>
+        <w:rPr>
+          <w:lang w:val="en-US"/>
+        </w:rPr>
+        <w:t>Accept</w:t>
+      </w:r>
+      <w:r>
+        <w:t xml:space="preserve"> этого токена</w:t>
+      </w:r>
+      <w:r>
+        <w:t>, а затем вызывает функцию оператора.</w:t>
+      </w:r>
+    </w:p>
+    <w:p>
+      <w:pPr>
+        <w:pStyle w:val="11"/>
+      </w:pPr>
+      <w:r>
+        <w:t xml:space="preserve">Цикл с предусловием работает аналогично: производит </w:t>
+      </w:r>
+      <w:r>
+        <w:rPr>
+          <w:lang w:val="en-US"/>
+        </w:rPr>
+        <w:t>A</w:t>
+      </w:r>
+      <w:r>
+        <w:rPr>
+          <w:lang w:val="en-US"/>
+        </w:rPr>
+        <w:t>ccept</w:t>
+      </w:r>
+      <w:r>
+        <w:t xml:space="preserve"> </w:t>
+      </w:r>
+      <w:r>
+        <w:rPr>
+          <w:lang w:val="en-US"/>
+        </w:rPr>
+        <w:t>while</w:t>
+      </w:r>
+      <w:r>
+        <w:t xml:space="preserve">, </w:t>
+      </w:r>
+      <w:r>
+        <w:t>вызывает раз</w:t>
+      </w:r>
+      <w:r>
+        <w:t>б</w:t>
+      </w:r>
+      <w:r>
+        <w:t xml:space="preserve">ор выражения, делает </w:t>
+      </w:r>
+      <w:r>
+        <w:rPr>
+          <w:lang w:val="en-US"/>
+        </w:rPr>
+        <w:t>Accept</w:t>
+      </w:r>
+      <w:r>
+        <w:t xml:space="preserve"> </w:t>
+      </w:r>
+      <w:r>
+        <w:t xml:space="preserve">слова </w:t>
+      </w:r>
+      <w:r>
+        <w:rPr>
+          <w:lang w:val="en-US"/>
+        </w:rPr>
+        <w:t>do</w:t>
+      </w:r>
+      <w:r>
+        <w:t xml:space="preserve"> и разбирает оператор.</w:t>
+      </w:r>
+    </w:p>
+    <w:p>
+      <w:pPr>
+        <w:pStyle w:val="2"/>
+      </w:pPr>
+      <w:r>
+        <w:t>Тестирование</w:t>
+      </w:r>
+    </w:p>
+    <w:p>
+      <w:pPr>
+        <w:pStyle w:val="11"/>
+      </w:pPr>
+      <w:r>
+        <w:t>На текущем этапе анализатор, проверяющий только с</w:t>
+      </w:r>
+      <w:r>
+        <w:t xml:space="preserve">интаксис без нейтрализации ошибок, должен корректно </w:t>
+      </w:r>
+      <w:r>
+        <w:t>«</w:t>
+      </w:r>
+      <w:r>
+        <w:t>проходиться</w:t>
+      </w:r>
+      <w:r>
+        <w:t>»</w:t>
+      </w:r>
+      <w:r>
+        <w:t xml:space="preserve"> по правильной с точки зрения синтаксиса программе и </w:t>
+      </w:r>
+      <w:r>
+        <w:t>выдавать ошибку в случае встречи первого некорректного токена.</w:t>
+      </w:r>
+    </w:p>
+    <w:p>
+      <w:pPr>
+        <w:pStyle w:val="11"/>
+      </w:pPr>
+      <w:r>
+        <w:t>Тестирование проводилось на файл</w:t>
+      </w:r>
+      <w:r>
+        <w:t>ах</w:t>
+      </w:r>
+      <w:r>
+        <w:t xml:space="preserve"> </w:t>
+      </w:r>
+      <w:r>
+        <w:rPr>
+          <w:lang w:val="en-US"/>
+        </w:rPr>
+        <w:t>error</w:t>
+      </w:r>
+      <w:r>
+        <w:t>1.</w:t>
+      </w:r>
+      <w:r>
+        <w:rPr>
+          <w:lang w:val="en-US"/>
+        </w:rPr>
+        <w:t>txt</w:t>
+      </w:r>
+      <w:r>
+        <w:t>,</w:t>
+      </w:r>
+      <w:r>
+        <w:t xml:space="preserve"> </w:t>
+      </w:r>
+      <w:r>
+        <w:t>error2.txt</w:t>
+      </w:r>
+      <w:r>
+        <w:t xml:space="preserve"> </w:t>
+      </w:r>
+      <w:r>
+        <w:t xml:space="preserve">и </w:t>
+      </w:r>
+      <w:r>
+        <w:rPr>
+          <w:lang w:val="en-US"/>
+        </w:rPr>
+        <w:t>emptyfile</w:t>
+      </w:r>
+      <w:r>
+        <w:t>.</w:t>
+      </w:r>
+      <w:r>
+        <w:rPr>
+          <w:lang w:val="en-US"/>
+        </w:rPr>
+        <w:t>txt</w:t>
+      </w:r>
+      <w:r>
+        <w:t>.</w:t>
+      </w:r>
+      <w:r>
+        <w:t xml:space="preserve"> </w:t>
+      </w:r>
+      <w:r>
+        <w:rPr>
+          <w:lang w:val="en-US"/>
+        </w:rPr>
+        <w:t>error</w:t>
+      </w:r>
+      <w:r>
+        <w:t>2.</w:t>
+      </w:r>
+      <w:r>
+        <w:rPr>
+          <w:lang w:val="en-US"/>
+        </w:rPr>
+        <w:t>txt</w:t>
+      </w:r>
+      <w:r>
+        <w:t>, несмотря на своё название (</w:t>
+      </w:r>
+      <w:proofErr w:type="spellStart"/>
+      <w:r>
+        <w:t>хихи</w:t>
+      </w:r>
+      <w:proofErr w:type="spellEnd"/>
+      <w:r>
+        <w:t xml:space="preserve">), </w:t>
+      </w:r>
+      <w:r>
+        <w:t>содержит корректную с точки зрения синтаксиса программу</w:t>
+      </w:r>
+      <w:r>
+        <w:t>, и анализатор корректно проходит по ней</w:t>
+      </w:r>
+      <w:r>
+        <w:t>, разбирая синтаксис (это было проверено в режиме отладки</w:t>
+      </w:r>
+      <w:r>
+        <w:t>)</w:t>
+      </w:r>
+      <w:r>
+        <w:t>.</w:t>
+      </w:r>
+      <w:r>
+        <w:br w:type="page"/>
+      </w:r>
+    </w:p>
+    <w:p>
+      <w:pPr>
+        <w:pStyle w:val="1"/>
+      </w:pPr>
+      <w:r>
+        <w:lastRenderedPageBreak/>
+        <w:t>Нейтрализация синтаксических ошибок</w:t>
+      </w:r>
+    </w:p>
+    <w:p>
+      <w:pPr>
+        <w:pStyle w:val="ab"/>
+        <w:keepNext/>
+        <w:keepLines/>
+        <w:numPr>
+          <w:ilvl w:val="0"/>
+          <w:numId w:val="4"/>
+        </w:numPr>
+        <w:spacing w:after="0" w:line="360" w:lineRule="auto"/>
+        <w:contextualSpacing w:val="0"/>
+        <w:jc w:val="both"/>
+        <w:outlineLvl w:val="1"/>
+        <w:rPr>
+          <w:rFonts w:eastAsiaTheme="majorEastAsia" w:cstheme="majorBidi"/>
+          <w:b/>
+          <w:vanish/>
+          <w:color w:val="000000" w:themeColor="text1"/>
+          <w:szCs w:val="26"/>
+        </w:rPr>
+      </w:pPr>
+    </w:p>
+    <w:p>
+      <w:pPr>
+        <w:pStyle w:val="2"/>
+      </w:pPr>
+      <w:r>
+        <w:t>Проектирование</w:t>
+      </w:r>
+    </w:p>
+    <w:p>
+      <w:pPr>
+        <w:pStyle w:val="11"/>
+      </w:pPr>
+    </w:p>
+    <w:p>
+      <w:pPr>
+        <w:pStyle w:val="2"/>
+      </w:pPr>
+      <w:r>
+        <w:t>Реализация</w:t>
+      </w:r>
+    </w:p>
+    <w:p>
+      <w:pPr>
+        <w:pStyle w:val="11"/>
+      </w:pPr>
+    </w:p>
+    <w:p>
+      <w:pPr>
+        <w:pStyle w:val="2"/>
+      </w:pPr>
+      <w:r>
+        <w:t>Тестирование</w:t>
+      </w:r>
+    </w:p>
+    <w:p>
+      <w:pPr>
+        <w:pStyle w:val="11"/>
       </w:pPr>
     </w:p>
     <w:sectPr>
@@ -7969,7 +10436,7 @@
 </file>
 
 <file path=word/numbering.xml><?xml version="1.0" encoding="utf-8"?>
-<w:numbering xmlns:wpc="http://schemas.microsoft.com/office/word/2010/wordprocessingCanvas" xmlns:cx="http://schemas.microsoft.com/office/drawing/2014/chartex" xmlns:cx1="http://schemas.microsoft.com/office/drawing/2015/9/8/chartex" xmlns:cx2="http://schemas.microsoft.com/office/drawing/2015/10/21/chartex" xmlns:cx3="http://schemas.microsoft.com/office/drawing/2016/5/9/chartex" xmlns:cx4="http://schemas.microsoft.com/office/drawing/2016/5/10/chartex" xmlns:cx5="http://schemas.microsoft.com/office/drawing/2016/5/11/chartex" xmlns:cx6="http://schemas.microsoft.com/office/drawing/2016/5/12/chartex" xmlns:cx7="http://schemas.microsoft.com/office/drawing/2016/5/13/chartex" xmlns:cx8="http://schemas.microsoft.com/office/drawing/2016/5/14/chartex" xmlns:mc="http://schemas.openxmlformats.org/markup-compatibility/2006" xmlns:aink="http://schemas.microsoft.com/office/drawing/2016/ink" xmlns:am3d="http://schemas.microsoft.com/office/drawing/2017/model3d" xmlns:o="urn:schemas-microsoft-com:office:office" xmlns:r="http://schemas.openxmlformats.org/officeDocument/2006/relationships" xmlns:m="http://schemas.openxmlformats.org/officeDocument/2006/math" xmlns:v="urn:schemas-microsoft-com:vml" xmlns:wp14="http://schemas.microsoft.com/office/word/2010/wordprocessingDrawing" xmlns:wp="http://schemas.openxmlformats.org/drawingml/2006/wordprocessingDrawing" xmlns:w10="urn:schemas-microsoft-com:office:word" xmlns:w="http://schemas.openxmlformats.org/wordprocessingml/2006/main" xmlns:w14="http://schemas.microsoft.com/office/word/2010/wordml" xmlns:w15="http://schemas.microsoft.com/office/word/2012/wordml" xmlns:w16cex="http://schemas.microsoft.com/office/word/2018/wordml/cex" xmlns:w16cid="http://schemas.microsoft.com/office/word/2016/wordml/cid" xmlns:w16="http://schemas.microsoft.com/office/word/2018/wordml" xmlns:w16sdtdh="http://schemas.microsoft.com/office/word/2020/wordml/sdtdatahash" xmlns:w16se="http://schemas.microsoft.com/office/word/2015/wordml/symex" xmlns:wpg="http://schemas.microsoft.com/office/word/2010/wordprocessingGroup" xmlns:wpi="http://schemas.microsoft.com/office/word/2010/wordprocessingInk" xmlns:wne="http://schemas.microsoft.com/office/word/2006/wordml" xmlns:wps="http://schemas.microsoft.com/office/word/2010/wordprocessingShape" mc:Ignorable="w14 w15 w16se w16cid w16 w16cex w16sdtdh wp14">
+<w:numbering xmlns:wpc="http://schemas.microsoft.com/office/word/2010/wordprocessingCanvas" xmlns:cx="http://schemas.microsoft.com/office/drawing/2014/chartex" xmlns:cx1="http://schemas.microsoft.com/office/drawing/2015/9/8/chartex" xmlns:cx2="http://schemas.microsoft.com/office/drawing/2015/10/21/chartex" xmlns:cx3="http://schemas.microsoft.com/office/drawing/2016/5/9/chartex" xmlns:cx4="http://schemas.microsoft.com/office/drawing/2016/5/10/chartex" xmlns:cx5="http://schemas.microsoft.com/office/drawing/2016/5/11/chartex" xmlns:cx6="http://schemas.microsoft.com/office/drawing/2016/5/12/chartex" xmlns:cx7="http://schemas.microsoft.com/office/drawing/2016/5/13/chartex" xmlns:cx8="http://schemas.microsoft.com/office/drawing/2016/5/14/chartex" xmlns:mc="http://schemas.openxmlformats.org/markup-compatibility/2006" xmlns:aink="http://schemas.microsoft.com/office/drawing/2016/ink" xmlns:am3d="http://schemas.microsoft.com/office/drawing/2017/model3d" xmlns:o="urn:schemas-microsoft-com:office:office" xmlns:oel="http://schemas.microsoft.com/office/2019/extlst" xmlns:r="http://schemas.openxmlformats.org/officeDocument/2006/relationships" xmlns:m="http://schemas.openxmlformats.org/officeDocument/2006/math" xmlns:v="urn:schemas-microsoft-com:vml" xmlns:wp14="http://schemas.microsoft.com/office/word/2010/wordprocessingDrawing" xmlns:wp="http://schemas.openxmlformats.org/drawingml/2006/wordprocessingDrawing" xmlns:w10="urn:schemas-microsoft-com:office:word" xmlns:w="http://schemas.openxmlformats.org/wordprocessingml/2006/main" xmlns:w14="http://schemas.microsoft.com/office/word/2010/wordml" xmlns:w15="http://schemas.microsoft.com/office/word/2012/wordml" xmlns:w16cex="http://schemas.microsoft.com/office/word/2018/wordml/cex" xmlns:w16cid="http://schemas.microsoft.com/office/word/2016/wordml/cid" xmlns:w16="http://schemas.microsoft.com/office/word/2018/wordml" xmlns:w16sdtdh="http://schemas.microsoft.com/office/word/2020/wordml/sdtdatahash" xmlns:w16se="http://schemas.microsoft.com/office/word/2015/wordml/symex" xmlns:wpg="http://schemas.microsoft.com/office/word/2010/wordprocessingGroup" xmlns:wpi="http://schemas.microsoft.com/office/word/2010/wordprocessingInk" xmlns:wne="http://schemas.microsoft.com/office/word/2006/wordml" xmlns:wps="http://schemas.microsoft.com/office/word/2010/wordprocessingShape" mc:Ignorable="w14 w15 w16se w16cid w16 w16cex w16sdtdh wp14">
   <w:abstractNum w:abstractNumId="0" w15:restartNumberingAfterBreak="0">
     <w:nsid w:val="061C0ED5"/>
     <w:multiLevelType w:val="multilevel"/>

</xml_diff>

<commit_message>
added neutralization, tests and отчёт (and renamed syntactic analyzer)
</commit_message>
<xml_diff>
--- a/Отчёт Халдина Ю.А. ПМИ-3-18.docx
+++ b/Отчёт Халдина Ю.А. ПМИ-3-18.docx
@@ -1855,6 +1855,7 @@
           <w:szCs w:val="21"/>
           <w:lang w:val="en-US" w:eastAsia="ru-RU"/>
         </w:rPr>
+        <w:lastRenderedPageBreak/>
         <w:t xml:space="preserve">        </w:t>
       </w:r>
       <w:r>
@@ -2668,7 +2669,6 @@
           <w:noProof/>
           <w:lang w:val="en-US"/>
         </w:rPr>
-        <w:lastRenderedPageBreak/>
         <w:drawing>
           <wp:inline distT="0" distB="0" distL="0" distR="0" wp14:anchorId="62123DD9" wp14:editId="70DBA5A4">
             <wp:extent cx="2800741" cy="3553321"/>
@@ -3781,7 +3781,6 @@
             </w:pPr>
             <w:proofErr w:type="spellStart"/>
             <w:r>
-              <w:lastRenderedPageBreak/>
               <w:t>star</w:t>
             </w:r>
             <w:proofErr w:type="spellEnd"/>
@@ -3832,6 +3831,7 @@
             </w:pPr>
             <w:proofErr w:type="spellStart"/>
             <w:r>
+              <w:lastRenderedPageBreak/>
               <w:t>slash</w:t>
             </w:r>
             <w:proofErr w:type="spellEnd"/>
@@ -6214,48 +6214,48 @@
         <w:pStyle w:val="11"/>
       </w:pPr>
       <w:r>
+        <w:t xml:space="preserve">Проблема пропуска комментариев в </w:t>
+      </w:r>
+      <w:r>
+        <w:t>(**)</w:t>
+      </w:r>
+      <w:r>
+        <w:t xml:space="preserve"> была в том, что </w:t>
+      </w:r>
+      <w:r>
+        <w:t xml:space="preserve">существует токен </w:t>
+      </w:r>
+      <w:r>
+        <w:t>‘(‘</w:t>
+      </w:r>
+      <w:r>
+        <w:t xml:space="preserve">. Если после открывающей скобки нет </w:t>
+      </w:r>
+      <w:r>
+        <w:t>‘*’</w:t>
+      </w:r>
+      <w:r>
+        <w:t xml:space="preserve">, то </w:t>
+      </w:r>
+      <w:r>
+        <w:t>‘</w:t>
+      </w:r>
+      <w:r>
+        <w:t>(</w:t>
+      </w:r>
+      <w:r>
+        <w:t>‘</w:t>
+      </w:r>
+      <w:r>
+        <w:t xml:space="preserve"> не является началом комментария, и метод возвращает токен открывающей скобки.</w:t>
+      </w:r>
+    </w:p>
+    <w:p>
+      <w:pPr>
+        <w:pStyle w:val="11"/>
+      </w:pPr>
+      <w:r>
         <w:lastRenderedPageBreak/>
-        <w:t xml:space="preserve">Проблема пропуска комментариев в </w:t>
-      </w:r>
-      <w:r>
-        <w:t>(**)</w:t>
-      </w:r>
-      <w:r>
-        <w:t xml:space="preserve"> была в том, что </w:t>
-      </w:r>
-      <w:r>
-        <w:t xml:space="preserve">существует токен </w:t>
-      </w:r>
-      <w:r>
-        <w:t>‘(‘</w:t>
-      </w:r>
-      <w:r>
-        <w:t xml:space="preserve">. Если после открывающей скобки нет </w:t>
-      </w:r>
-      <w:r>
-        <w:t>‘*’</w:t>
-      </w:r>
-      <w:r>
-        <w:t xml:space="preserve">, то </w:t>
-      </w:r>
-      <w:r>
-        <w:t>‘</w:t>
-      </w:r>
-      <w:r>
-        <w:t>(</w:t>
-      </w:r>
-      <w:r>
-        <w:t>‘</w:t>
-      </w:r>
-      <w:r>
-        <w:t xml:space="preserve"> не является началом комментария, и метод возвращает токен открывающей скобки.</w:t>
-      </w:r>
-    </w:p>
-    <w:p>
-      <w:pPr>
-        <w:pStyle w:val="11"/>
-      </w:pPr>
-      <w:r>
         <w:t>После пропуска</w:t>
       </w:r>
       <w:r>
@@ -10398,6 +10398,241 @@
       <w:pPr>
         <w:pStyle w:val="11"/>
       </w:pPr>
+      <w:r>
+        <w:t xml:space="preserve">Чтобы синтаксический анализатор работал </w:t>
+      </w:r>
+      <w:r>
+        <w:t xml:space="preserve">после нахождения первой ошибки и по возможности искал ошибки дальше, необходимо </w:t>
+      </w:r>
+      <w:r>
+        <w:t>при обнаружении ошибок пропускать некоторое количество токенов</w:t>
+      </w:r>
+      <w:r>
+        <w:t xml:space="preserve"> до момента, с которого можно продолжить анализ</w:t>
+      </w:r>
+      <w:r>
+        <w:t>.</w:t>
+      </w:r>
+      <w:r>
+        <w:t xml:space="preserve"> </w:t>
+      </w:r>
+      <w:r>
+        <w:t xml:space="preserve">Для этого каждая функция, реализующая одну из БНФ </w:t>
+      </w:r>
+      <w:r>
+        <w:t>паскаля</w:t>
+      </w:r>
+      <w:r>
+        <w:t xml:space="preserve"> (кроме </w:t>
+      </w:r>
+      <w:r>
+        <w:rPr>
+          <w:lang w:val="en-US"/>
+        </w:rPr>
+        <w:t>Program</w:t>
+      </w:r>
+      <w:r>
+        <w:t>)</w:t>
+      </w:r>
+      <w:r>
+        <w:t>, должна</w:t>
+      </w:r>
+      <w:r>
+        <w:t xml:space="preserve"> принимать на вход список токенов, которые могут встретиться после анализа</w:t>
+      </w:r>
+      <w:r>
+        <w:t xml:space="preserve"> текущей БНФ (то есть, например, для функции раздела переменных такими токенами будут </w:t>
+      </w:r>
+      <w:proofErr w:type="spellStart"/>
+      <w:r>
+        <w:rPr>
+          <w:lang w:val="en-US"/>
+        </w:rPr>
+        <w:t>beginsy</w:t>
+      </w:r>
+      <w:proofErr w:type="spellEnd"/>
+      <w:r>
+        <w:t xml:space="preserve"> </w:t>
+      </w:r>
+      <w:r>
+        <w:t xml:space="preserve">и </w:t>
+      </w:r>
+      <w:r>
+        <w:rPr>
+          <w:lang w:val="en-US"/>
+        </w:rPr>
+        <w:t>point</w:t>
+      </w:r>
+      <w:r>
+        <w:t xml:space="preserve">, потому что после описания переменных идёт </w:t>
+      </w:r>
+      <w:r>
+        <w:t>составной оператор</w:t>
+      </w:r>
+      <w:r>
+        <w:t xml:space="preserve"> </w:t>
+      </w:r>
+      <w:r>
+        <w:t xml:space="preserve">(начинающийся с токена </w:t>
+      </w:r>
+      <w:r>
+        <w:rPr>
+          <w:lang w:val="en-US"/>
+        </w:rPr>
+        <w:t>begins</w:t>
+      </w:r>
+      <w:r>
+        <w:t>)</w:t>
+      </w:r>
+      <w:r>
+        <w:t>, а затем точка).</w:t>
+      </w:r>
+    </w:p>
+    <w:p>
+      <w:pPr>
+        <w:pStyle w:val="11"/>
+      </w:pPr>
+      <w:r>
+        <w:t xml:space="preserve">Функция должна проверять, принадлежит ли текущий токен множеству </w:t>
+      </w:r>
+      <w:r>
+        <w:t>токенов, с которых может начинаться текущая БНФ или её «последователи»</w:t>
+      </w:r>
+      <w:r>
+        <w:t xml:space="preserve">, и в случае отрицательного результата выдавать ошибку, а затем пропускать токены до тех пор, пока не найдётся либо токен начала текущей БНФ, </w:t>
+      </w:r>
+      <w:r>
+        <w:t xml:space="preserve">либо токен </w:t>
+      </w:r>
+      <w:r>
+        <w:t>«последователя»</w:t>
+      </w:r>
+      <w:r>
+        <w:t xml:space="preserve"> (это нужно, чтобы случайно не пропустить </w:t>
+      </w:r>
+      <w:r>
+        <w:t>токены, которые не нужны в этой БНФ, но должны быть после неё)</w:t>
+      </w:r>
+      <w:r>
+        <w:t>.</w:t>
+      </w:r>
+      <w:r>
+        <w:t xml:space="preserve"> </w:t>
+      </w:r>
+      <w:r>
+        <w:t xml:space="preserve">Например, в случае БНФ </w:t>
+      </w:r>
+      <w:r>
+        <w:t xml:space="preserve">раздела переменных текущий токен должен быть либо </w:t>
+      </w:r>
+      <w:proofErr w:type="spellStart"/>
+      <w:r>
+        <w:rPr>
+          <w:lang w:val="en-US"/>
+        </w:rPr>
+        <w:t>varsy</w:t>
+      </w:r>
+      <w:proofErr w:type="spellEnd"/>
+      <w:r>
+        <w:t xml:space="preserve"> (в него начинается </w:t>
+      </w:r>
+      <w:r>
+        <w:t xml:space="preserve">БНФ), либо один из следующих токенов: </w:t>
+      </w:r>
+      <w:proofErr w:type="spellStart"/>
+      <w:r>
+        <w:rPr>
+          <w:lang w:val="en-US"/>
+        </w:rPr>
+        <w:t>beginsy</w:t>
+      </w:r>
+      <w:proofErr w:type="spellEnd"/>
+      <w:r>
+        <w:t xml:space="preserve"> </w:t>
+      </w:r>
+      <w:r>
+        <w:t xml:space="preserve">и </w:t>
+      </w:r>
+      <w:r>
+        <w:rPr>
+          <w:lang w:val="en-US"/>
+        </w:rPr>
+        <w:t>point</w:t>
+      </w:r>
+      <w:r>
+        <w:t xml:space="preserve">. Если </w:t>
+      </w:r>
+      <w:r>
+        <w:t>текущий токен другой, то функция пропускает токены до тех пор, пока не найдёт нужный.</w:t>
+      </w:r>
+    </w:p>
+    <w:p>
+      <w:pPr>
+        <w:pStyle w:val="11"/>
+      </w:pPr>
+      <w:r>
+        <w:t xml:space="preserve">После пропуска или в случае положительного результата проверки </w:t>
+      </w:r>
+      <w:r>
+        <w:t>будут</w:t>
+      </w:r>
+      <w:r>
+        <w:t xml:space="preserve"> </w:t>
+      </w:r>
+      <w:r>
+        <w:t>три</w:t>
+      </w:r>
+      <w:r>
+        <w:t xml:space="preserve"> варианта: либо </w:t>
+      </w:r>
+      <w:r>
+        <w:t>текущий токен является следующим после БНФ (в этом случае происходит выход из функции)</w:t>
+      </w:r>
+      <w:r>
+        <w:t>, либо встречен конец файла</w:t>
+      </w:r>
+      <w:r>
+        <w:t xml:space="preserve">, либо </w:t>
+      </w:r>
+      <w:r>
+        <w:t xml:space="preserve">текущий токен — это начало БНФ, то есть можно обрабатывать конструкцию языка. После обработки </w:t>
+      </w:r>
+      <w:r>
+        <w:t>БНФ</w:t>
+      </w:r>
+      <w:r>
+        <w:t xml:space="preserve"> </w:t>
+      </w:r>
+      <w:r>
+        <w:t xml:space="preserve">функция должна снова провести </w:t>
+      </w:r>
+      <w:r>
+        <w:t>проверк</w:t>
+      </w:r>
+      <w:r>
+        <w:t>у</w:t>
+      </w:r>
+      <w:r>
+        <w:t xml:space="preserve"> на </w:t>
+      </w:r>
+      <w:r>
+        <w:t>вхождение текущего токена в множество токенов, следующих за БНФ</w:t>
+      </w:r>
+      <w:r>
+        <w:t xml:space="preserve"> (и пропуск несоответствующих токенов вплоть до нужных)</w:t>
+      </w:r>
+      <w:r>
+        <w:t>,</w:t>
+      </w:r>
+      <w:r>
+        <w:t xml:space="preserve"> чтобы гарантировать, что при выходе из неё </w:t>
+      </w:r>
+      <w:r>
+        <w:t>анализатор стоит, где нужно.</w:t>
+      </w:r>
+      <w:r>
+        <w:t xml:space="preserve"> </w:t>
+      </w:r>
     </w:p>
     <w:p>
       <w:pPr>
@@ -10411,6 +10646,1941 @@
       <w:pPr>
         <w:pStyle w:val="11"/>
       </w:pPr>
+      <w:r>
+        <w:t xml:space="preserve">Каждая из функций реализует </w:t>
+      </w:r>
+      <w:r>
+        <w:t xml:space="preserve">описанную выше логику с помощью функции проверки </w:t>
+      </w:r>
+      <w:r>
+        <w:rPr>
+          <w:lang w:val="en-US"/>
+        </w:rPr>
+        <w:t>Belong</w:t>
+      </w:r>
+      <w:r>
+        <w:t xml:space="preserve"> и функции пропуска </w:t>
+      </w:r>
+      <w:r>
+        <w:rPr>
+          <w:lang w:val="en-US"/>
+        </w:rPr>
+        <w:t>Skip</w:t>
+      </w:r>
+      <w:r>
+        <w:t xml:space="preserve">, </w:t>
+      </w:r>
+      <w:r>
+        <w:t xml:space="preserve">а также маленькой функции </w:t>
+      </w:r>
+      <w:proofErr w:type="spellStart"/>
+      <w:r>
+        <w:rPr>
+          <w:lang w:val="en-US"/>
+        </w:rPr>
+        <w:t>GotoFollowers</w:t>
+      </w:r>
+      <w:proofErr w:type="spellEnd"/>
+      <w:r>
+        <w:t xml:space="preserve">, </w:t>
+      </w:r>
+      <w:r>
+        <w:t>вызываемой в конце функции с целью проверки на правильность положения текущего токена.</w:t>
+      </w:r>
+    </w:p>
+    <w:p>
+      <w:pPr>
+        <w:pStyle w:val="11"/>
+      </w:pPr>
+      <w:r>
+        <w:t xml:space="preserve">Функция </w:t>
+      </w:r>
+      <w:r>
+        <w:rPr>
+          <w:lang w:val="en-US"/>
+        </w:rPr>
+        <w:t>Belong</w:t>
+      </w:r>
+      <w:r>
+        <w:t xml:space="preserve"> </w:t>
+      </w:r>
+      <w:r>
+        <w:t xml:space="preserve">принимает на вход массив </w:t>
+      </w:r>
+      <w:r>
+        <w:t xml:space="preserve">ключевых слов, а на выходе выдаёт </w:t>
+      </w:r>
+      <w:proofErr w:type="spellStart"/>
+      <w:r>
+        <w:t>булевое</w:t>
+      </w:r>
+      <w:proofErr w:type="spellEnd"/>
+      <w:r>
+        <w:t xml:space="preserve"> значение: </w:t>
+      </w:r>
+      <w:r>
+        <w:rPr>
+          <w:lang w:val="en-US"/>
+        </w:rPr>
+        <w:t>false</w:t>
+      </w:r>
+      <w:r>
+        <w:t xml:space="preserve">, если текущий токен не принадлежит </w:t>
+      </w:r>
+      <w:r>
+        <w:t xml:space="preserve">массиву, либо встречен конец файла, и </w:t>
+      </w:r>
+      <w:r>
+        <w:rPr>
+          <w:lang w:val="en-US"/>
+        </w:rPr>
+        <w:t>true</w:t>
+      </w:r>
+      <w:r>
+        <w:t>, если текущий токен найден среди значений массива.</w:t>
+      </w:r>
+    </w:p>
+    <w:p>
+      <w:pPr>
+        <w:shd w:val="clear" w:color="auto" w:fill="282A36"/>
+        <w:spacing w:after="0" w:line="285" w:lineRule="atLeast"/>
+        <w:rPr>
+          <w:rFonts w:ascii="Consolas" w:eastAsia="Times New Roman" w:hAnsi="Consolas" w:cs="Times New Roman"/>
+          <w:color w:val="F8F8F2"/>
+          <w:sz w:val="21"/>
+          <w:szCs w:val="21"/>
+          <w:lang w:val="en-US" w:eastAsia="ru-RU"/>
+        </w:rPr>
+      </w:pPr>
+      <w:r>
+        <w:rPr>
+          <w:rFonts w:ascii="Consolas" w:eastAsia="Times New Roman" w:hAnsi="Consolas" w:cs="Times New Roman"/>
+          <w:color w:val="F8F8F2"/>
+          <w:sz w:val="21"/>
+          <w:szCs w:val="21"/>
+          <w:lang w:val="en-US" w:eastAsia="ru-RU"/>
+        </w:rPr>
+        <w:lastRenderedPageBreak/>
+        <w:t> </w:t>
+      </w:r>
+      <w:r>
+        <w:rPr>
+          <w:rFonts w:ascii="Consolas" w:eastAsia="Times New Roman" w:hAnsi="Consolas" w:cs="Times New Roman"/>
+          <w:color w:val="F8F8F2"/>
+          <w:sz w:val="21"/>
+          <w:szCs w:val="21"/>
+          <w:lang w:eastAsia="ru-RU"/>
+        </w:rPr>
+        <w:t xml:space="preserve"> </w:t>
+      </w:r>
+      <w:r>
+        <w:rPr>
+          <w:rFonts w:ascii="Consolas" w:eastAsia="Times New Roman" w:hAnsi="Consolas" w:cs="Times New Roman"/>
+          <w:color w:val="F8F8F2"/>
+          <w:sz w:val="21"/>
+          <w:szCs w:val="21"/>
+          <w:lang w:val="en-US" w:eastAsia="ru-RU"/>
+        </w:rPr>
+        <w:t> </w:t>
+      </w:r>
+      <w:r>
+        <w:rPr>
+          <w:rFonts w:ascii="Consolas" w:eastAsia="Times New Roman" w:hAnsi="Consolas" w:cs="Times New Roman"/>
+          <w:color w:val="F8F8F2"/>
+          <w:sz w:val="21"/>
+          <w:szCs w:val="21"/>
+          <w:lang w:eastAsia="ru-RU"/>
+        </w:rPr>
+        <w:t xml:space="preserve"> </w:t>
+      </w:r>
+      <w:r>
+        <w:rPr>
+          <w:rFonts w:ascii="Consolas" w:eastAsia="Times New Roman" w:hAnsi="Consolas" w:cs="Times New Roman"/>
+          <w:i/>
+          <w:iCs/>
+          <w:color w:val="FF79C6"/>
+          <w:sz w:val="21"/>
+          <w:szCs w:val="21"/>
+          <w:lang w:val="en-US" w:eastAsia="ru-RU"/>
+        </w:rPr>
+        <w:t>bool</w:t>
+      </w:r>
+      <w:r>
+        <w:rPr>
+          <w:rFonts w:ascii="Consolas" w:eastAsia="Times New Roman" w:hAnsi="Consolas" w:cs="Times New Roman"/>
+          <w:color w:val="F8F8F2"/>
+          <w:sz w:val="21"/>
+          <w:szCs w:val="21"/>
+          <w:lang w:val="en-US" w:eastAsia="ru-RU"/>
+        </w:rPr>
+        <w:t xml:space="preserve"> </w:t>
+      </w:r>
+      <w:r>
+        <w:rPr>
+          <w:rFonts w:ascii="Consolas" w:eastAsia="Times New Roman" w:hAnsi="Consolas" w:cs="Times New Roman"/>
+          <w:color w:val="50FA7B"/>
+          <w:sz w:val="21"/>
+          <w:szCs w:val="21"/>
+          <w:lang w:val="en-US" w:eastAsia="ru-RU"/>
+        </w:rPr>
+        <w:t>Belong</w:t>
+      </w:r>
+      <w:r>
+        <w:rPr>
+          <w:rFonts w:ascii="Consolas" w:eastAsia="Times New Roman" w:hAnsi="Consolas" w:cs="Times New Roman"/>
+          <w:color w:val="F8F8F2"/>
+          <w:sz w:val="21"/>
+          <w:szCs w:val="21"/>
+          <w:lang w:val="en-US" w:eastAsia="ru-RU"/>
+        </w:rPr>
+        <w:t>(</w:t>
+      </w:r>
+      <w:r>
+        <w:rPr>
+          <w:rFonts w:ascii="Consolas" w:eastAsia="Times New Roman" w:hAnsi="Consolas" w:cs="Times New Roman"/>
+          <w:color w:val="FF79C6"/>
+          <w:sz w:val="21"/>
+          <w:szCs w:val="21"/>
+          <w:lang w:val="en-US" w:eastAsia="ru-RU"/>
+        </w:rPr>
+        <w:t>params</w:t>
+      </w:r>
+      <w:r>
+        <w:rPr>
+          <w:rFonts w:ascii="Consolas" w:eastAsia="Times New Roman" w:hAnsi="Consolas" w:cs="Times New Roman"/>
+          <w:color w:val="F8F8F2"/>
+          <w:sz w:val="21"/>
+          <w:szCs w:val="21"/>
+          <w:lang w:val="en-US" w:eastAsia="ru-RU"/>
+        </w:rPr>
+        <w:t xml:space="preserve"> </w:t>
+      </w:r>
+      <w:proofErr w:type="spellStart"/>
+      <w:r>
+        <w:rPr>
+          <w:rFonts w:ascii="Consolas" w:eastAsia="Times New Roman" w:hAnsi="Consolas" w:cs="Times New Roman"/>
+          <w:i/>
+          <w:iCs/>
+          <w:color w:val="8BE9FD"/>
+          <w:sz w:val="21"/>
+          <w:szCs w:val="21"/>
+          <w:lang w:val="en-US" w:eastAsia="ru-RU"/>
+        </w:rPr>
+        <w:t>KeyWord</w:t>
+      </w:r>
+      <w:proofErr w:type="spellEnd"/>
+      <w:r>
+        <w:rPr>
+          <w:rFonts w:ascii="Consolas" w:eastAsia="Times New Roman" w:hAnsi="Consolas" w:cs="Times New Roman"/>
+          <w:color w:val="F8F8F2"/>
+          <w:sz w:val="21"/>
+          <w:szCs w:val="21"/>
+          <w:lang w:val="en-US" w:eastAsia="ru-RU"/>
+        </w:rPr>
+        <w:t xml:space="preserve">[] </w:t>
+      </w:r>
+      <w:r>
+        <w:rPr>
+          <w:rFonts w:ascii="Consolas" w:eastAsia="Times New Roman" w:hAnsi="Consolas" w:cs="Times New Roman"/>
+          <w:i/>
+          <w:iCs/>
+          <w:color w:val="FFB86C"/>
+          <w:sz w:val="21"/>
+          <w:szCs w:val="21"/>
+          <w:lang w:val="en-US" w:eastAsia="ru-RU"/>
+        </w:rPr>
+        <w:t>starters</w:t>
+      </w:r>
+      <w:r>
+        <w:rPr>
+          <w:rFonts w:ascii="Consolas" w:eastAsia="Times New Roman" w:hAnsi="Consolas" w:cs="Times New Roman"/>
+          <w:color w:val="F8F8F2"/>
+          <w:sz w:val="21"/>
+          <w:szCs w:val="21"/>
+          <w:lang w:val="en-US" w:eastAsia="ru-RU"/>
+        </w:rPr>
+        <w:t>)</w:t>
+      </w:r>
+    </w:p>
+    <w:p>
+      <w:pPr>
+        <w:shd w:val="clear" w:color="auto" w:fill="282A36"/>
+        <w:spacing w:after="0" w:line="285" w:lineRule="atLeast"/>
+        <w:rPr>
+          <w:rFonts w:ascii="Consolas" w:eastAsia="Times New Roman" w:hAnsi="Consolas" w:cs="Times New Roman"/>
+          <w:color w:val="F8F8F2"/>
+          <w:sz w:val="21"/>
+          <w:szCs w:val="21"/>
+          <w:lang w:val="en-US" w:eastAsia="ru-RU"/>
+        </w:rPr>
+      </w:pPr>
+      <w:r>
+        <w:rPr>
+          <w:rFonts w:ascii="Consolas" w:eastAsia="Times New Roman" w:hAnsi="Consolas" w:cs="Times New Roman"/>
+          <w:color w:val="F8F8F2"/>
+          <w:sz w:val="21"/>
+          <w:szCs w:val="21"/>
+          <w:lang w:val="en-US" w:eastAsia="ru-RU"/>
+        </w:rPr>
+        <w:t>    {</w:t>
+      </w:r>
+    </w:p>
+    <w:p>
+      <w:pPr>
+        <w:shd w:val="clear" w:color="auto" w:fill="282A36"/>
+        <w:spacing w:after="0" w:line="285" w:lineRule="atLeast"/>
+        <w:rPr>
+          <w:rFonts w:ascii="Consolas" w:eastAsia="Times New Roman" w:hAnsi="Consolas" w:cs="Times New Roman"/>
+          <w:color w:val="F8F8F2"/>
+          <w:sz w:val="21"/>
+          <w:szCs w:val="21"/>
+          <w:lang w:val="en-US" w:eastAsia="ru-RU"/>
+        </w:rPr>
+      </w:pPr>
+      <w:r>
+        <w:rPr>
+          <w:rFonts w:ascii="Consolas" w:eastAsia="Times New Roman" w:hAnsi="Consolas" w:cs="Times New Roman"/>
+          <w:color w:val="F8F8F2"/>
+          <w:sz w:val="21"/>
+          <w:szCs w:val="21"/>
+          <w:lang w:val="en-US" w:eastAsia="ru-RU"/>
+        </w:rPr>
+        <w:t xml:space="preserve">        </w:t>
+      </w:r>
+      <w:r>
+        <w:rPr>
+          <w:rFonts w:ascii="Consolas" w:eastAsia="Times New Roman" w:hAnsi="Consolas" w:cs="Times New Roman"/>
+          <w:color w:val="FF79C6"/>
+          <w:sz w:val="21"/>
+          <w:szCs w:val="21"/>
+          <w:lang w:val="en-US" w:eastAsia="ru-RU"/>
+        </w:rPr>
+        <w:t>return</w:t>
+      </w:r>
+      <w:r>
+        <w:rPr>
+          <w:rFonts w:ascii="Consolas" w:eastAsia="Times New Roman" w:hAnsi="Consolas" w:cs="Times New Roman"/>
+          <w:color w:val="F8F8F2"/>
+          <w:sz w:val="21"/>
+          <w:szCs w:val="21"/>
+          <w:lang w:val="en-US" w:eastAsia="ru-RU"/>
+        </w:rPr>
+        <w:t xml:space="preserve"> </w:t>
+      </w:r>
+      <w:r>
+        <w:rPr>
+          <w:rFonts w:ascii="Consolas" w:eastAsia="Times New Roman" w:hAnsi="Consolas" w:cs="Times New Roman"/>
+          <w:color w:val="FF79C6"/>
+          <w:sz w:val="21"/>
+          <w:szCs w:val="21"/>
+          <w:lang w:val="en-US" w:eastAsia="ru-RU"/>
+        </w:rPr>
+        <w:t>!</w:t>
+      </w:r>
+      <w:r>
+        <w:rPr>
+          <w:rFonts w:ascii="Consolas" w:eastAsia="Times New Roman" w:hAnsi="Consolas" w:cs="Times New Roman"/>
+          <w:color w:val="50FA7B"/>
+          <w:sz w:val="21"/>
+          <w:szCs w:val="21"/>
+          <w:lang w:val="en-US" w:eastAsia="ru-RU"/>
+        </w:rPr>
+        <w:t>EOF</w:t>
+      </w:r>
+      <w:r>
+        <w:rPr>
+          <w:rFonts w:ascii="Consolas" w:eastAsia="Times New Roman" w:hAnsi="Consolas" w:cs="Times New Roman"/>
+          <w:color w:val="F8F8F2"/>
+          <w:sz w:val="21"/>
+          <w:szCs w:val="21"/>
+          <w:lang w:val="en-US" w:eastAsia="ru-RU"/>
+        </w:rPr>
+        <w:t xml:space="preserve">() </w:t>
+      </w:r>
+      <w:r>
+        <w:rPr>
+          <w:rFonts w:ascii="Consolas" w:eastAsia="Times New Roman" w:hAnsi="Consolas" w:cs="Times New Roman"/>
+          <w:color w:val="FF79C6"/>
+          <w:sz w:val="21"/>
+          <w:szCs w:val="21"/>
+          <w:lang w:val="en-US" w:eastAsia="ru-RU"/>
+        </w:rPr>
+        <w:t>&amp;&amp;</w:t>
+      </w:r>
+      <w:r>
+        <w:rPr>
+          <w:rFonts w:ascii="Consolas" w:eastAsia="Times New Roman" w:hAnsi="Consolas" w:cs="Times New Roman"/>
+          <w:color w:val="F8F8F2"/>
+          <w:sz w:val="21"/>
+          <w:szCs w:val="21"/>
+          <w:lang w:val="en-US" w:eastAsia="ru-RU"/>
+        </w:rPr>
+        <w:t xml:space="preserve"> </w:t>
+      </w:r>
+      <w:proofErr w:type="spellStart"/>
+      <w:r>
+        <w:rPr>
+          <w:rFonts w:ascii="Consolas" w:eastAsia="Times New Roman" w:hAnsi="Consolas" w:cs="Times New Roman"/>
+          <w:i/>
+          <w:iCs/>
+          <w:color w:val="FFB86C"/>
+          <w:sz w:val="21"/>
+          <w:szCs w:val="21"/>
+          <w:lang w:val="en-US" w:eastAsia="ru-RU"/>
+        </w:rPr>
+        <w:t>starters</w:t>
+      </w:r>
+      <w:r>
+        <w:rPr>
+          <w:rFonts w:ascii="Consolas" w:eastAsia="Times New Roman" w:hAnsi="Consolas" w:cs="Times New Roman"/>
+          <w:color w:val="FF79C6"/>
+          <w:sz w:val="21"/>
+          <w:szCs w:val="21"/>
+          <w:lang w:val="en-US" w:eastAsia="ru-RU"/>
+        </w:rPr>
+        <w:t>.</w:t>
+      </w:r>
+      <w:r>
+        <w:rPr>
+          <w:rFonts w:ascii="Consolas" w:eastAsia="Times New Roman" w:hAnsi="Consolas" w:cs="Times New Roman"/>
+          <w:color w:val="50FA7B"/>
+          <w:sz w:val="21"/>
+          <w:szCs w:val="21"/>
+          <w:lang w:val="en-US" w:eastAsia="ru-RU"/>
+        </w:rPr>
+        <w:t>ToList</w:t>
+      </w:r>
+      <w:proofErr w:type="spellEnd"/>
+      <w:r>
+        <w:rPr>
+          <w:rFonts w:ascii="Consolas" w:eastAsia="Times New Roman" w:hAnsi="Consolas" w:cs="Times New Roman"/>
+          <w:color w:val="F8F8F2"/>
+          <w:sz w:val="21"/>
+          <w:szCs w:val="21"/>
+          <w:lang w:val="en-US" w:eastAsia="ru-RU"/>
+        </w:rPr>
+        <w:t>()</w:t>
+      </w:r>
+      <w:r>
+        <w:rPr>
+          <w:rFonts w:ascii="Consolas" w:eastAsia="Times New Roman" w:hAnsi="Consolas" w:cs="Times New Roman"/>
+          <w:color w:val="FF79C6"/>
+          <w:sz w:val="21"/>
+          <w:szCs w:val="21"/>
+          <w:lang w:val="en-US" w:eastAsia="ru-RU"/>
+        </w:rPr>
+        <w:t>.</w:t>
+      </w:r>
+      <w:r>
+        <w:rPr>
+          <w:rFonts w:ascii="Consolas" w:eastAsia="Times New Roman" w:hAnsi="Consolas" w:cs="Times New Roman"/>
+          <w:color w:val="50FA7B"/>
+          <w:sz w:val="21"/>
+          <w:szCs w:val="21"/>
+          <w:lang w:val="en-US" w:eastAsia="ru-RU"/>
+        </w:rPr>
+        <w:t>Contains</w:t>
+      </w:r>
+      <w:r>
+        <w:rPr>
+          <w:rFonts w:ascii="Consolas" w:eastAsia="Times New Roman" w:hAnsi="Consolas" w:cs="Times New Roman"/>
+          <w:color w:val="F8F8F2"/>
+          <w:sz w:val="21"/>
+          <w:szCs w:val="21"/>
+          <w:lang w:val="en-US" w:eastAsia="ru-RU"/>
+        </w:rPr>
+        <w:t>(</w:t>
+      </w:r>
+      <w:proofErr w:type="spellStart"/>
+      <w:r>
+        <w:rPr>
+          <w:rFonts w:ascii="Consolas" w:eastAsia="Times New Roman" w:hAnsi="Consolas" w:cs="Times New Roman"/>
+          <w:color w:val="F8F8F2"/>
+          <w:sz w:val="21"/>
+          <w:szCs w:val="21"/>
+          <w:lang w:val="en-US" w:eastAsia="ru-RU"/>
+        </w:rPr>
+        <w:t>cur_token</w:t>
+      </w:r>
+      <w:r>
+        <w:rPr>
+          <w:rFonts w:ascii="Consolas" w:eastAsia="Times New Roman" w:hAnsi="Consolas" w:cs="Times New Roman"/>
+          <w:color w:val="FF79C6"/>
+          <w:sz w:val="21"/>
+          <w:szCs w:val="21"/>
+          <w:lang w:val="en-US" w:eastAsia="ru-RU"/>
+        </w:rPr>
+        <w:t>.</w:t>
+      </w:r>
+      <w:r>
+        <w:rPr>
+          <w:rFonts w:ascii="Consolas" w:eastAsia="Times New Roman" w:hAnsi="Consolas" w:cs="Times New Roman"/>
+          <w:color w:val="F8F8F2"/>
+          <w:sz w:val="21"/>
+          <w:szCs w:val="21"/>
+          <w:lang w:val="en-US" w:eastAsia="ru-RU"/>
+        </w:rPr>
+        <w:t>Code</w:t>
+      </w:r>
+      <w:proofErr w:type="spellEnd"/>
+      <w:r>
+        <w:rPr>
+          <w:rFonts w:ascii="Consolas" w:eastAsia="Times New Roman" w:hAnsi="Consolas" w:cs="Times New Roman"/>
+          <w:color w:val="F8F8F2"/>
+          <w:sz w:val="21"/>
+          <w:szCs w:val="21"/>
+          <w:lang w:val="en-US" w:eastAsia="ru-RU"/>
+        </w:rPr>
+        <w:t>);</w:t>
+      </w:r>
+    </w:p>
+    <w:p>
+      <w:pPr>
+        <w:shd w:val="clear" w:color="auto" w:fill="282A36"/>
+        <w:spacing w:after="0" w:line="285" w:lineRule="atLeast"/>
+        <w:rPr>
+          <w:rFonts w:ascii="Consolas" w:eastAsia="Times New Roman" w:hAnsi="Consolas" w:cs="Times New Roman"/>
+          <w:color w:val="F8F8F2"/>
+          <w:sz w:val="21"/>
+          <w:szCs w:val="21"/>
+          <w:lang w:eastAsia="ru-RU"/>
+        </w:rPr>
+      </w:pPr>
+      <w:r>
+        <w:rPr>
+          <w:rFonts w:ascii="Consolas" w:eastAsia="Times New Roman" w:hAnsi="Consolas" w:cs="Times New Roman"/>
+          <w:color w:val="F8F8F2"/>
+          <w:sz w:val="21"/>
+          <w:szCs w:val="21"/>
+          <w:lang w:val="en-US" w:eastAsia="ru-RU"/>
+        </w:rPr>
+        <w:t xml:space="preserve">    </w:t>
+      </w:r>
+      <w:r>
+        <w:rPr>
+          <w:rFonts w:ascii="Consolas" w:eastAsia="Times New Roman" w:hAnsi="Consolas" w:cs="Times New Roman"/>
+          <w:color w:val="F8F8F2"/>
+          <w:sz w:val="21"/>
+          <w:szCs w:val="21"/>
+          <w:lang w:eastAsia="ru-RU"/>
+        </w:rPr>
+        <w:t>}</w:t>
+      </w:r>
+    </w:p>
+    <w:p>
+      <w:pPr>
+        <w:pStyle w:val="11"/>
+      </w:pPr>
+      <w:r>
+        <w:t xml:space="preserve">Функция </w:t>
+      </w:r>
+      <w:r>
+        <w:rPr>
+          <w:lang w:val="en-US"/>
+        </w:rPr>
+        <w:t>Skip</w:t>
+      </w:r>
+      <w:r>
+        <w:t xml:space="preserve"> </w:t>
+      </w:r>
+      <w:r>
+        <w:t>принимает на вход код ошибки, по причине которой происходит пропуск</w:t>
+      </w:r>
+      <w:r>
+        <w:t>, и массив ключевых слов, которые функция будет искать, пропуская лишние токены.</w:t>
+      </w:r>
+    </w:p>
+    <w:p>
+      <w:pPr>
+        <w:shd w:val="clear" w:color="auto" w:fill="282A36"/>
+        <w:spacing w:line="285" w:lineRule="atLeast"/>
+        <w:rPr>
+          <w:rFonts w:ascii="Consolas" w:eastAsia="Times New Roman" w:hAnsi="Consolas" w:cs="Times New Roman"/>
+          <w:color w:val="F8F8F2"/>
+          <w:sz w:val="21"/>
+          <w:szCs w:val="21"/>
+          <w:lang w:val="en-US" w:eastAsia="ru-RU"/>
+        </w:rPr>
+      </w:pPr>
+      <w:r>
+        <w:rPr>
+          <w:rFonts w:ascii="Consolas" w:eastAsia="Times New Roman" w:hAnsi="Consolas" w:cs="Times New Roman"/>
+          <w:color w:val="F8F8F2"/>
+          <w:sz w:val="21"/>
+          <w:szCs w:val="21"/>
+          <w:lang w:val="en-US" w:eastAsia="ru-RU"/>
+        </w:rPr>
+        <w:t xml:space="preserve">    </w:t>
+      </w:r>
+      <w:r>
+        <w:rPr>
+          <w:rFonts w:ascii="Consolas" w:eastAsia="Times New Roman" w:hAnsi="Consolas" w:cs="Times New Roman"/>
+          <w:i/>
+          <w:iCs/>
+          <w:color w:val="FF79C6"/>
+          <w:sz w:val="21"/>
+          <w:szCs w:val="21"/>
+          <w:lang w:val="en-US" w:eastAsia="ru-RU"/>
+        </w:rPr>
+        <w:t>void</w:t>
+      </w:r>
+      <w:r>
+        <w:rPr>
+          <w:rFonts w:ascii="Consolas" w:eastAsia="Times New Roman" w:hAnsi="Consolas" w:cs="Times New Roman"/>
+          <w:color w:val="F8F8F2"/>
+          <w:sz w:val="21"/>
+          <w:szCs w:val="21"/>
+          <w:lang w:val="en-US" w:eastAsia="ru-RU"/>
+        </w:rPr>
+        <w:t xml:space="preserve"> </w:t>
+      </w:r>
+      <w:r>
+        <w:rPr>
+          <w:rFonts w:ascii="Consolas" w:eastAsia="Times New Roman" w:hAnsi="Consolas" w:cs="Times New Roman"/>
+          <w:color w:val="50FA7B"/>
+          <w:sz w:val="21"/>
+          <w:szCs w:val="21"/>
+          <w:lang w:val="en-US" w:eastAsia="ru-RU"/>
+        </w:rPr>
+        <w:t>Skip</w:t>
+      </w:r>
+      <w:r>
+        <w:rPr>
+          <w:rFonts w:ascii="Consolas" w:eastAsia="Times New Roman" w:hAnsi="Consolas" w:cs="Times New Roman"/>
+          <w:color w:val="F8F8F2"/>
+          <w:sz w:val="21"/>
+          <w:szCs w:val="21"/>
+          <w:lang w:val="en-US" w:eastAsia="ru-RU"/>
+        </w:rPr>
+        <w:t>(</w:t>
+      </w:r>
+      <w:r>
+        <w:rPr>
+          <w:rFonts w:ascii="Consolas" w:eastAsia="Times New Roman" w:hAnsi="Consolas" w:cs="Times New Roman"/>
+          <w:i/>
+          <w:iCs/>
+          <w:color w:val="FF79C6"/>
+          <w:sz w:val="21"/>
+          <w:szCs w:val="21"/>
+          <w:lang w:val="en-US" w:eastAsia="ru-RU"/>
+        </w:rPr>
+        <w:t>int</w:t>
+      </w:r>
+      <w:r>
+        <w:rPr>
+          <w:rFonts w:ascii="Consolas" w:eastAsia="Times New Roman" w:hAnsi="Consolas" w:cs="Times New Roman"/>
+          <w:color w:val="F8F8F2"/>
+          <w:sz w:val="21"/>
+          <w:szCs w:val="21"/>
+          <w:lang w:val="en-US" w:eastAsia="ru-RU"/>
+        </w:rPr>
+        <w:t xml:space="preserve"> </w:t>
+      </w:r>
+      <w:r>
+        <w:rPr>
+          <w:rFonts w:ascii="Consolas" w:eastAsia="Times New Roman" w:hAnsi="Consolas" w:cs="Times New Roman"/>
+          <w:i/>
+          <w:iCs/>
+          <w:color w:val="FFB86C"/>
+          <w:sz w:val="21"/>
+          <w:szCs w:val="21"/>
+          <w:lang w:val="en-US" w:eastAsia="ru-RU"/>
+        </w:rPr>
+        <w:t>error_code</w:t>
+      </w:r>
+      <w:r>
+        <w:rPr>
+          <w:rFonts w:ascii="Consolas" w:eastAsia="Times New Roman" w:hAnsi="Consolas" w:cs="Times New Roman"/>
+          <w:color w:val="F8F8F2"/>
+          <w:sz w:val="21"/>
+          <w:szCs w:val="21"/>
+          <w:lang w:val="en-US" w:eastAsia="ru-RU"/>
+        </w:rPr>
+        <w:t xml:space="preserve">, </w:t>
+      </w:r>
+      <w:r>
+        <w:rPr>
+          <w:rFonts w:ascii="Consolas" w:eastAsia="Times New Roman" w:hAnsi="Consolas" w:cs="Times New Roman"/>
+          <w:color w:val="FF79C6"/>
+          <w:sz w:val="21"/>
+          <w:szCs w:val="21"/>
+          <w:lang w:val="en-US" w:eastAsia="ru-RU"/>
+        </w:rPr>
+        <w:t>params</w:t>
+      </w:r>
+      <w:r>
+        <w:rPr>
+          <w:rFonts w:ascii="Consolas" w:eastAsia="Times New Roman" w:hAnsi="Consolas" w:cs="Times New Roman"/>
+          <w:color w:val="F8F8F2"/>
+          <w:sz w:val="21"/>
+          <w:szCs w:val="21"/>
+          <w:lang w:val="en-US" w:eastAsia="ru-RU"/>
+        </w:rPr>
+        <w:t xml:space="preserve"> </w:t>
+      </w:r>
+      <w:proofErr w:type="spellStart"/>
+      <w:r>
+        <w:rPr>
+          <w:rFonts w:ascii="Consolas" w:eastAsia="Times New Roman" w:hAnsi="Consolas" w:cs="Times New Roman"/>
+          <w:i/>
+          <w:iCs/>
+          <w:color w:val="8BE9FD"/>
+          <w:sz w:val="21"/>
+          <w:szCs w:val="21"/>
+          <w:lang w:val="en-US" w:eastAsia="ru-RU"/>
+        </w:rPr>
+        <w:t>KeyWord</w:t>
+      </w:r>
+      <w:proofErr w:type="spellEnd"/>
+      <w:r>
+        <w:rPr>
+          <w:rFonts w:ascii="Consolas" w:eastAsia="Times New Roman" w:hAnsi="Consolas" w:cs="Times New Roman"/>
+          <w:color w:val="F8F8F2"/>
+          <w:sz w:val="21"/>
+          <w:szCs w:val="21"/>
+          <w:lang w:val="en-US" w:eastAsia="ru-RU"/>
+        </w:rPr>
+        <w:t xml:space="preserve">[] </w:t>
+      </w:r>
+      <w:proofErr w:type="spellStart"/>
+      <w:r>
+        <w:rPr>
+          <w:rFonts w:ascii="Consolas" w:eastAsia="Times New Roman" w:hAnsi="Consolas" w:cs="Times New Roman"/>
+          <w:i/>
+          <w:iCs/>
+          <w:color w:val="FFB86C"/>
+          <w:sz w:val="21"/>
+          <w:szCs w:val="21"/>
+          <w:lang w:val="en-US" w:eastAsia="ru-RU"/>
+        </w:rPr>
+        <w:t>toKeywords</w:t>
+      </w:r>
+      <w:proofErr w:type="spellEnd"/>
+      <w:r>
+        <w:rPr>
+          <w:rFonts w:ascii="Consolas" w:eastAsia="Times New Roman" w:hAnsi="Consolas" w:cs="Times New Roman"/>
+          <w:color w:val="F8F8F2"/>
+          <w:sz w:val="21"/>
+          <w:szCs w:val="21"/>
+          <w:lang w:val="en-US" w:eastAsia="ru-RU"/>
+        </w:rPr>
+        <w:t>)</w:t>
+      </w:r>
+    </w:p>
+    <w:p>
+      <w:pPr>
+        <w:shd w:val="clear" w:color="auto" w:fill="282A36"/>
+        <w:spacing w:after="0" w:line="285" w:lineRule="atLeast"/>
+        <w:rPr>
+          <w:rFonts w:ascii="Consolas" w:eastAsia="Times New Roman" w:hAnsi="Consolas" w:cs="Times New Roman"/>
+          <w:color w:val="F8F8F2"/>
+          <w:sz w:val="21"/>
+          <w:szCs w:val="21"/>
+          <w:lang w:val="en-US" w:eastAsia="ru-RU"/>
+        </w:rPr>
+      </w:pPr>
+      <w:r>
+        <w:rPr>
+          <w:rFonts w:ascii="Consolas" w:eastAsia="Times New Roman" w:hAnsi="Consolas" w:cs="Times New Roman"/>
+          <w:color w:val="F8F8F2"/>
+          <w:sz w:val="21"/>
+          <w:szCs w:val="21"/>
+          <w:lang w:val="en-US" w:eastAsia="ru-RU"/>
+        </w:rPr>
+        <w:t>    {</w:t>
+      </w:r>
+    </w:p>
+    <w:p>
+      <w:pPr>
+        <w:shd w:val="clear" w:color="auto" w:fill="282A36"/>
+        <w:spacing w:after="0" w:line="285" w:lineRule="atLeast"/>
+        <w:rPr>
+          <w:rFonts w:ascii="Consolas" w:eastAsia="Times New Roman" w:hAnsi="Consolas" w:cs="Times New Roman"/>
+          <w:color w:val="F8F8F2"/>
+          <w:sz w:val="21"/>
+          <w:szCs w:val="21"/>
+          <w:lang w:val="en-US" w:eastAsia="ru-RU"/>
+        </w:rPr>
+      </w:pPr>
+      <w:r>
+        <w:rPr>
+          <w:rFonts w:ascii="Consolas" w:eastAsia="Times New Roman" w:hAnsi="Consolas" w:cs="Times New Roman"/>
+          <w:color w:val="F8F8F2"/>
+          <w:sz w:val="21"/>
+          <w:szCs w:val="21"/>
+          <w:lang w:val="en-US" w:eastAsia="ru-RU"/>
+        </w:rPr>
+        <w:t xml:space="preserve">        </w:t>
+      </w:r>
+      <w:r>
+        <w:rPr>
+          <w:rFonts w:ascii="Consolas" w:eastAsia="Times New Roman" w:hAnsi="Consolas" w:cs="Times New Roman"/>
+          <w:color w:val="FF79C6"/>
+          <w:sz w:val="21"/>
+          <w:szCs w:val="21"/>
+          <w:lang w:val="en-US" w:eastAsia="ru-RU"/>
+        </w:rPr>
+        <w:t>if</w:t>
+      </w:r>
+      <w:r>
+        <w:rPr>
+          <w:rFonts w:ascii="Consolas" w:eastAsia="Times New Roman" w:hAnsi="Consolas" w:cs="Times New Roman"/>
+          <w:color w:val="F8F8F2"/>
+          <w:sz w:val="21"/>
+          <w:szCs w:val="21"/>
+          <w:lang w:val="en-US" w:eastAsia="ru-RU"/>
+        </w:rPr>
+        <w:t xml:space="preserve"> (</w:t>
+      </w:r>
+      <w:proofErr w:type="spellStart"/>
+      <w:r>
+        <w:rPr>
+          <w:rFonts w:ascii="Consolas" w:eastAsia="Times New Roman" w:hAnsi="Consolas" w:cs="Times New Roman"/>
+          <w:color w:val="F8F8F2"/>
+          <w:sz w:val="21"/>
+          <w:szCs w:val="21"/>
+          <w:lang w:val="en-US" w:eastAsia="ru-RU"/>
+        </w:rPr>
+        <w:t>EOF_error_added</w:t>
+      </w:r>
+      <w:proofErr w:type="spellEnd"/>
+      <w:r>
+        <w:rPr>
+          <w:rFonts w:ascii="Consolas" w:eastAsia="Times New Roman" w:hAnsi="Consolas" w:cs="Times New Roman"/>
+          <w:color w:val="F8F8F2"/>
+          <w:sz w:val="21"/>
+          <w:szCs w:val="21"/>
+          <w:lang w:val="en-US" w:eastAsia="ru-RU"/>
+        </w:rPr>
+        <w:t xml:space="preserve">) </w:t>
+      </w:r>
+      <w:r>
+        <w:rPr>
+          <w:rFonts w:ascii="Consolas" w:eastAsia="Times New Roman" w:hAnsi="Consolas" w:cs="Times New Roman"/>
+          <w:color w:val="FF79C6"/>
+          <w:sz w:val="21"/>
+          <w:szCs w:val="21"/>
+          <w:lang w:val="en-US" w:eastAsia="ru-RU"/>
+        </w:rPr>
+        <w:t>return</w:t>
+      </w:r>
+      <w:r>
+        <w:rPr>
+          <w:rFonts w:ascii="Consolas" w:eastAsia="Times New Roman" w:hAnsi="Consolas" w:cs="Times New Roman"/>
+          <w:color w:val="F8F8F2"/>
+          <w:sz w:val="21"/>
+          <w:szCs w:val="21"/>
+          <w:lang w:val="en-US" w:eastAsia="ru-RU"/>
+        </w:rPr>
+        <w:t>;</w:t>
+      </w:r>
+    </w:p>
+    <w:p>
+      <w:pPr>
+        <w:shd w:val="clear" w:color="auto" w:fill="282A36"/>
+        <w:spacing w:after="0" w:line="285" w:lineRule="atLeast"/>
+        <w:rPr>
+          <w:rFonts w:ascii="Consolas" w:eastAsia="Times New Roman" w:hAnsi="Consolas" w:cs="Times New Roman"/>
+          <w:color w:val="F8F8F2"/>
+          <w:sz w:val="21"/>
+          <w:szCs w:val="21"/>
+          <w:lang w:val="en-US" w:eastAsia="ru-RU"/>
+        </w:rPr>
+      </w:pPr>
+      <w:r>
+        <w:rPr>
+          <w:rFonts w:ascii="Consolas" w:eastAsia="Times New Roman" w:hAnsi="Consolas" w:cs="Times New Roman"/>
+          <w:color w:val="F8F8F2"/>
+          <w:sz w:val="21"/>
+          <w:szCs w:val="21"/>
+          <w:lang w:val="en-US" w:eastAsia="ru-RU"/>
+        </w:rPr>
+        <w:t>        iomodule</w:t>
+      </w:r>
+      <w:r>
+        <w:rPr>
+          <w:rFonts w:ascii="Consolas" w:eastAsia="Times New Roman" w:hAnsi="Consolas" w:cs="Times New Roman"/>
+          <w:color w:val="FF79C6"/>
+          <w:sz w:val="21"/>
+          <w:szCs w:val="21"/>
+          <w:lang w:val="en-US" w:eastAsia="ru-RU"/>
+        </w:rPr>
+        <w:t>.</w:t>
+      </w:r>
+      <w:r>
+        <w:rPr>
+          <w:rFonts w:ascii="Consolas" w:eastAsia="Times New Roman" w:hAnsi="Consolas" w:cs="Times New Roman"/>
+          <w:color w:val="50FA7B"/>
+          <w:sz w:val="21"/>
+          <w:szCs w:val="21"/>
+          <w:lang w:val="en-US" w:eastAsia="ru-RU"/>
+        </w:rPr>
+        <w:t>AddError</w:t>
+      </w:r>
+      <w:r>
+        <w:rPr>
+          <w:rFonts w:ascii="Consolas" w:eastAsia="Times New Roman" w:hAnsi="Consolas" w:cs="Times New Roman"/>
+          <w:color w:val="F8F8F2"/>
+          <w:sz w:val="21"/>
+          <w:szCs w:val="21"/>
+          <w:lang w:val="en-US" w:eastAsia="ru-RU"/>
+        </w:rPr>
+        <w:t>(</w:t>
+      </w:r>
+      <w:proofErr w:type="spellStart"/>
+      <w:r>
+        <w:rPr>
+          <w:rFonts w:ascii="Consolas" w:eastAsia="Times New Roman" w:hAnsi="Consolas" w:cs="Times New Roman"/>
+          <w:color w:val="F8F8F2"/>
+          <w:sz w:val="21"/>
+          <w:szCs w:val="21"/>
+          <w:lang w:val="en-US" w:eastAsia="ru-RU"/>
+        </w:rPr>
+        <w:t>cur_token</w:t>
+      </w:r>
+      <w:proofErr w:type="spellEnd"/>
+      <w:r>
+        <w:rPr>
+          <w:rFonts w:ascii="Consolas" w:eastAsia="Times New Roman" w:hAnsi="Consolas" w:cs="Times New Roman"/>
+          <w:color w:val="F8F8F2"/>
+          <w:sz w:val="21"/>
+          <w:szCs w:val="21"/>
+          <w:lang w:val="en-US" w:eastAsia="ru-RU"/>
+        </w:rPr>
+        <w:t xml:space="preserve"> </w:t>
+      </w:r>
+      <w:r>
+        <w:rPr>
+          <w:rFonts w:ascii="Consolas" w:eastAsia="Times New Roman" w:hAnsi="Consolas" w:cs="Times New Roman"/>
+          <w:color w:val="FF79C6"/>
+          <w:sz w:val="21"/>
+          <w:szCs w:val="21"/>
+          <w:lang w:val="en-US" w:eastAsia="ru-RU"/>
+        </w:rPr>
+        <w:t>==</w:t>
+      </w:r>
+      <w:r>
+        <w:rPr>
+          <w:rFonts w:ascii="Consolas" w:eastAsia="Times New Roman" w:hAnsi="Consolas" w:cs="Times New Roman"/>
+          <w:color w:val="F8F8F2"/>
+          <w:sz w:val="21"/>
+          <w:szCs w:val="21"/>
+          <w:lang w:val="en-US" w:eastAsia="ru-RU"/>
+        </w:rPr>
+        <w:t xml:space="preserve"> </w:t>
+      </w:r>
+      <w:r>
+        <w:rPr>
+          <w:rFonts w:ascii="Consolas" w:eastAsia="Times New Roman" w:hAnsi="Consolas" w:cs="Times New Roman"/>
+          <w:color w:val="FF79C6"/>
+          <w:sz w:val="21"/>
+          <w:szCs w:val="21"/>
+          <w:lang w:val="en-US" w:eastAsia="ru-RU"/>
+        </w:rPr>
+        <w:t>null</w:t>
+      </w:r>
+      <w:r>
+        <w:rPr>
+          <w:rFonts w:ascii="Consolas" w:eastAsia="Times New Roman" w:hAnsi="Consolas" w:cs="Times New Roman"/>
+          <w:color w:val="F8F8F2"/>
+          <w:sz w:val="21"/>
+          <w:szCs w:val="21"/>
+          <w:lang w:val="en-US" w:eastAsia="ru-RU"/>
+        </w:rPr>
+        <w:t xml:space="preserve"> </w:t>
+      </w:r>
+      <w:r>
+        <w:rPr>
+          <w:rFonts w:ascii="Consolas" w:eastAsia="Times New Roman" w:hAnsi="Consolas" w:cs="Times New Roman"/>
+          <w:color w:val="FF79C6"/>
+          <w:sz w:val="21"/>
+          <w:szCs w:val="21"/>
+          <w:lang w:val="en-US" w:eastAsia="ru-RU"/>
+        </w:rPr>
+        <w:t>?</w:t>
+      </w:r>
+      <w:r>
+        <w:rPr>
+          <w:rFonts w:ascii="Consolas" w:eastAsia="Times New Roman" w:hAnsi="Consolas" w:cs="Times New Roman"/>
+          <w:color w:val="F8F8F2"/>
+          <w:sz w:val="21"/>
+          <w:szCs w:val="21"/>
+          <w:lang w:val="en-US" w:eastAsia="ru-RU"/>
+        </w:rPr>
+        <w:t xml:space="preserve"> </w:t>
+      </w:r>
+      <w:proofErr w:type="spellStart"/>
+      <w:r>
+        <w:rPr>
+          <w:rFonts w:ascii="Consolas" w:eastAsia="Times New Roman" w:hAnsi="Consolas" w:cs="Times New Roman"/>
+          <w:color w:val="F8F8F2"/>
+          <w:sz w:val="21"/>
+          <w:szCs w:val="21"/>
+          <w:lang w:val="en-US" w:eastAsia="ru-RU"/>
+        </w:rPr>
+        <w:t>iomodule</w:t>
+      </w:r>
+      <w:r>
+        <w:rPr>
+          <w:rFonts w:ascii="Consolas" w:eastAsia="Times New Roman" w:hAnsi="Consolas" w:cs="Times New Roman"/>
+          <w:color w:val="FF79C6"/>
+          <w:sz w:val="21"/>
+          <w:szCs w:val="21"/>
+          <w:lang w:val="en-US" w:eastAsia="ru-RU"/>
+        </w:rPr>
+        <w:t>.</w:t>
+      </w:r>
+      <w:r>
+        <w:rPr>
+          <w:rFonts w:ascii="Consolas" w:eastAsia="Times New Roman" w:hAnsi="Consolas" w:cs="Times New Roman"/>
+          <w:color w:val="F8F8F2"/>
+          <w:sz w:val="21"/>
+          <w:szCs w:val="21"/>
+          <w:lang w:val="en-US" w:eastAsia="ru-RU"/>
+        </w:rPr>
+        <w:t>Position</w:t>
+      </w:r>
+      <w:proofErr w:type="spellEnd"/>
+      <w:r>
+        <w:rPr>
+          <w:rFonts w:ascii="Consolas" w:eastAsia="Times New Roman" w:hAnsi="Consolas" w:cs="Times New Roman"/>
+          <w:color w:val="F8F8F2"/>
+          <w:sz w:val="21"/>
+          <w:szCs w:val="21"/>
+          <w:lang w:val="en-US" w:eastAsia="ru-RU"/>
+        </w:rPr>
+        <w:t xml:space="preserve"> </w:t>
+      </w:r>
+      <w:r>
+        <w:rPr>
+          <w:rFonts w:ascii="Consolas" w:eastAsia="Times New Roman" w:hAnsi="Consolas" w:cs="Times New Roman"/>
+          <w:color w:val="FF79C6"/>
+          <w:sz w:val="21"/>
+          <w:szCs w:val="21"/>
+          <w:lang w:val="en-US" w:eastAsia="ru-RU"/>
+        </w:rPr>
+        <w:t>:</w:t>
+      </w:r>
+      <w:r>
+        <w:rPr>
+          <w:rFonts w:ascii="Consolas" w:eastAsia="Times New Roman" w:hAnsi="Consolas" w:cs="Times New Roman"/>
+          <w:color w:val="F8F8F2"/>
+          <w:sz w:val="21"/>
+          <w:szCs w:val="21"/>
+          <w:lang w:val="en-US" w:eastAsia="ru-RU"/>
+        </w:rPr>
+        <w:t xml:space="preserve"> </w:t>
+      </w:r>
+      <w:proofErr w:type="spellStart"/>
+      <w:r>
+        <w:rPr>
+          <w:rFonts w:ascii="Consolas" w:eastAsia="Times New Roman" w:hAnsi="Consolas" w:cs="Times New Roman"/>
+          <w:color w:val="F8F8F2"/>
+          <w:sz w:val="21"/>
+          <w:szCs w:val="21"/>
+          <w:lang w:val="en-US" w:eastAsia="ru-RU"/>
+        </w:rPr>
+        <w:t>cur_token</w:t>
+      </w:r>
+      <w:r>
+        <w:rPr>
+          <w:rFonts w:ascii="Consolas" w:eastAsia="Times New Roman" w:hAnsi="Consolas" w:cs="Times New Roman"/>
+          <w:color w:val="FF79C6"/>
+          <w:sz w:val="21"/>
+          <w:szCs w:val="21"/>
+          <w:lang w:val="en-US" w:eastAsia="ru-RU"/>
+        </w:rPr>
+        <w:t>.</w:t>
+      </w:r>
+      <w:r>
+        <w:rPr>
+          <w:rFonts w:ascii="Consolas" w:eastAsia="Times New Roman" w:hAnsi="Consolas" w:cs="Times New Roman"/>
+          <w:color w:val="F8F8F2"/>
+          <w:sz w:val="21"/>
+          <w:szCs w:val="21"/>
+          <w:lang w:val="en-US" w:eastAsia="ru-RU"/>
+        </w:rPr>
+        <w:t>Position</w:t>
+      </w:r>
+      <w:proofErr w:type="spellEnd"/>
+      <w:r>
+        <w:rPr>
+          <w:rFonts w:ascii="Consolas" w:eastAsia="Times New Roman" w:hAnsi="Consolas" w:cs="Times New Roman"/>
+          <w:color w:val="F8F8F2"/>
+          <w:sz w:val="21"/>
+          <w:szCs w:val="21"/>
+          <w:lang w:val="en-US" w:eastAsia="ru-RU"/>
+        </w:rPr>
+        <w:t>, (</w:t>
+      </w:r>
+      <w:r>
+        <w:rPr>
+          <w:rFonts w:ascii="Consolas" w:eastAsia="Times New Roman" w:hAnsi="Consolas" w:cs="Times New Roman"/>
+          <w:i/>
+          <w:iCs/>
+          <w:color w:val="FF79C6"/>
+          <w:sz w:val="21"/>
+          <w:szCs w:val="21"/>
+          <w:lang w:val="en-US" w:eastAsia="ru-RU"/>
+        </w:rPr>
+        <w:t>uint</w:t>
+      </w:r>
+      <w:r>
+        <w:rPr>
+          <w:rFonts w:ascii="Consolas" w:eastAsia="Times New Roman" w:hAnsi="Consolas" w:cs="Times New Roman"/>
+          <w:color w:val="F8F8F2"/>
+          <w:sz w:val="21"/>
+          <w:szCs w:val="21"/>
+          <w:lang w:val="en-US" w:eastAsia="ru-RU"/>
+        </w:rPr>
+        <w:t>)</w:t>
+      </w:r>
+      <w:r>
+        <w:rPr>
+          <w:rFonts w:ascii="Consolas" w:eastAsia="Times New Roman" w:hAnsi="Consolas" w:cs="Times New Roman"/>
+          <w:i/>
+          <w:iCs/>
+          <w:color w:val="FFB86C"/>
+          <w:sz w:val="21"/>
+          <w:szCs w:val="21"/>
+          <w:lang w:val="en-US" w:eastAsia="ru-RU"/>
+        </w:rPr>
+        <w:t>error_code</w:t>
+      </w:r>
+      <w:r>
+        <w:rPr>
+          <w:rFonts w:ascii="Consolas" w:eastAsia="Times New Roman" w:hAnsi="Consolas" w:cs="Times New Roman"/>
+          <w:color w:val="F8F8F2"/>
+          <w:sz w:val="21"/>
+          <w:szCs w:val="21"/>
+          <w:lang w:val="en-US" w:eastAsia="ru-RU"/>
+        </w:rPr>
+        <w:t>);</w:t>
+      </w:r>
+    </w:p>
+    <w:p>
+      <w:pPr>
+        <w:shd w:val="clear" w:color="auto" w:fill="282A36"/>
+        <w:spacing w:after="0" w:line="285" w:lineRule="atLeast"/>
+        <w:rPr>
+          <w:rFonts w:ascii="Consolas" w:eastAsia="Times New Roman" w:hAnsi="Consolas" w:cs="Times New Roman"/>
+          <w:color w:val="F8F8F2"/>
+          <w:sz w:val="21"/>
+          <w:szCs w:val="21"/>
+          <w:lang w:val="en-US" w:eastAsia="ru-RU"/>
+        </w:rPr>
+      </w:pPr>
+      <w:r>
+        <w:rPr>
+          <w:rFonts w:ascii="Consolas" w:eastAsia="Times New Roman" w:hAnsi="Consolas" w:cs="Times New Roman"/>
+          <w:color w:val="F8F8F2"/>
+          <w:sz w:val="21"/>
+          <w:szCs w:val="21"/>
+          <w:lang w:val="en-US" w:eastAsia="ru-RU"/>
+        </w:rPr>
+        <w:t xml:space="preserve">        </w:t>
+      </w:r>
+      <w:r>
+        <w:rPr>
+          <w:rFonts w:ascii="Consolas" w:eastAsia="Times New Roman" w:hAnsi="Consolas" w:cs="Times New Roman"/>
+          <w:color w:val="FF79C6"/>
+          <w:sz w:val="21"/>
+          <w:szCs w:val="21"/>
+          <w:lang w:val="en-US" w:eastAsia="ru-RU"/>
+        </w:rPr>
+        <w:t>while</w:t>
+      </w:r>
+      <w:r>
+        <w:rPr>
+          <w:rFonts w:ascii="Consolas" w:eastAsia="Times New Roman" w:hAnsi="Consolas" w:cs="Times New Roman"/>
+          <w:color w:val="F8F8F2"/>
+          <w:sz w:val="21"/>
+          <w:szCs w:val="21"/>
+          <w:lang w:val="en-US" w:eastAsia="ru-RU"/>
+        </w:rPr>
+        <w:t xml:space="preserve"> (</w:t>
+      </w:r>
+      <w:r>
+        <w:rPr>
+          <w:rFonts w:ascii="Consolas" w:eastAsia="Times New Roman" w:hAnsi="Consolas" w:cs="Times New Roman"/>
+          <w:color w:val="FF79C6"/>
+          <w:sz w:val="21"/>
+          <w:szCs w:val="21"/>
+          <w:lang w:val="en-US" w:eastAsia="ru-RU"/>
+        </w:rPr>
+        <w:t>!</w:t>
+      </w:r>
+      <w:r>
+        <w:rPr>
+          <w:rFonts w:ascii="Consolas" w:eastAsia="Times New Roman" w:hAnsi="Consolas" w:cs="Times New Roman"/>
+          <w:color w:val="50FA7B"/>
+          <w:sz w:val="21"/>
+          <w:szCs w:val="21"/>
+          <w:lang w:val="en-US" w:eastAsia="ru-RU"/>
+        </w:rPr>
+        <w:t>EOF</w:t>
+      </w:r>
+      <w:r>
+        <w:rPr>
+          <w:rFonts w:ascii="Consolas" w:eastAsia="Times New Roman" w:hAnsi="Consolas" w:cs="Times New Roman"/>
+          <w:color w:val="F8F8F2"/>
+          <w:sz w:val="21"/>
+          <w:szCs w:val="21"/>
+          <w:lang w:val="en-US" w:eastAsia="ru-RU"/>
+        </w:rPr>
+        <w:t xml:space="preserve">() </w:t>
+      </w:r>
+      <w:r>
+        <w:rPr>
+          <w:rFonts w:ascii="Consolas" w:eastAsia="Times New Roman" w:hAnsi="Consolas" w:cs="Times New Roman"/>
+          <w:color w:val="FF79C6"/>
+          <w:sz w:val="21"/>
+          <w:szCs w:val="21"/>
+          <w:lang w:val="en-US" w:eastAsia="ru-RU"/>
+        </w:rPr>
+        <w:t>&amp;&amp;</w:t>
+      </w:r>
+      <w:r>
+        <w:rPr>
+          <w:rFonts w:ascii="Consolas" w:eastAsia="Times New Roman" w:hAnsi="Consolas" w:cs="Times New Roman"/>
+          <w:color w:val="F8F8F2"/>
+          <w:sz w:val="21"/>
+          <w:szCs w:val="21"/>
+          <w:lang w:val="en-US" w:eastAsia="ru-RU"/>
+        </w:rPr>
+        <w:t xml:space="preserve"> </w:t>
+      </w:r>
+      <w:r>
+        <w:rPr>
+          <w:rFonts w:ascii="Consolas" w:eastAsia="Times New Roman" w:hAnsi="Consolas" w:cs="Times New Roman"/>
+          <w:color w:val="FF79C6"/>
+          <w:sz w:val="21"/>
+          <w:szCs w:val="21"/>
+          <w:lang w:val="en-US" w:eastAsia="ru-RU"/>
+        </w:rPr>
+        <w:t>!</w:t>
+      </w:r>
+      <w:proofErr w:type="spellStart"/>
+      <w:r>
+        <w:rPr>
+          <w:rFonts w:ascii="Consolas" w:eastAsia="Times New Roman" w:hAnsi="Consolas" w:cs="Times New Roman"/>
+          <w:i/>
+          <w:iCs/>
+          <w:color w:val="FFB86C"/>
+          <w:sz w:val="21"/>
+          <w:szCs w:val="21"/>
+          <w:lang w:val="en-US" w:eastAsia="ru-RU"/>
+        </w:rPr>
+        <w:t>toKeywords</w:t>
+      </w:r>
+      <w:r>
+        <w:rPr>
+          <w:rFonts w:ascii="Consolas" w:eastAsia="Times New Roman" w:hAnsi="Consolas" w:cs="Times New Roman"/>
+          <w:color w:val="FF79C6"/>
+          <w:sz w:val="21"/>
+          <w:szCs w:val="21"/>
+          <w:lang w:val="en-US" w:eastAsia="ru-RU"/>
+        </w:rPr>
+        <w:t>.</w:t>
+      </w:r>
+      <w:r>
+        <w:rPr>
+          <w:rFonts w:ascii="Consolas" w:eastAsia="Times New Roman" w:hAnsi="Consolas" w:cs="Times New Roman"/>
+          <w:color w:val="50FA7B"/>
+          <w:sz w:val="21"/>
+          <w:szCs w:val="21"/>
+          <w:lang w:val="en-US" w:eastAsia="ru-RU"/>
+        </w:rPr>
+        <w:t>ToList</w:t>
+      </w:r>
+      <w:proofErr w:type="spellEnd"/>
+      <w:r>
+        <w:rPr>
+          <w:rFonts w:ascii="Consolas" w:eastAsia="Times New Roman" w:hAnsi="Consolas" w:cs="Times New Roman"/>
+          <w:color w:val="F8F8F2"/>
+          <w:sz w:val="21"/>
+          <w:szCs w:val="21"/>
+          <w:lang w:val="en-US" w:eastAsia="ru-RU"/>
+        </w:rPr>
+        <w:t>()</w:t>
+      </w:r>
+      <w:r>
+        <w:rPr>
+          <w:rFonts w:ascii="Consolas" w:eastAsia="Times New Roman" w:hAnsi="Consolas" w:cs="Times New Roman"/>
+          <w:color w:val="FF79C6"/>
+          <w:sz w:val="21"/>
+          <w:szCs w:val="21"/>
+          <w:lang w:val="en-US" w:eastAsia="ru-RU"/>
+        </w:rPr>
+        <w:t>.</w:t>
+      </w:r>
+      <w:r>
+        <w:rPr>
+          <w:rFonts w:ascii="Consolas" w:eastAsia="Times New Roman" w:hAnsi="Consolas" w:cs="Times New Roman"/>
+          <w:color w:val="50FA7B"/>
+          <w:sz w:val="21"/>
+          <w:szCs w:val="21"/>
+          <w:lang w:val="en-US" w:eastAsia="ru-RU"/>
+        </w:rPr>
+        <w:t>Contains</w:t>
+      </w:r>
+      <w:r>
+        <w:rPr>
+          <w:rFonts w:ascii="Consolas" w:eastAsia="Times New Roman" w:hAnsi="Consolas" w:cs="Times New Roman"/>
+          <w:color w:val="F8F8F2"/>
+          <w:sz w:val="21"/>
+          <w:szCs w:val="21"/>
+          <w:lang w:val="en-US" w:eastAsia="ru-RU"/>
+        </w:rPr>
+        <w:t>(</w:t>
+      </w:r>
+      <w:proofErr w:type="spellStart"/>
+      <w:r>
+        <w:rPr>
+          <w:rFonts w:ascii="Consolas" w:eastAsia="Times New Roman" w:hAnsi="Consolas" w:cs="Times New Roman"/>
+          <w:color w:val="F8F8F2"/>
+          <w:sz w:val="21"/>
+          <w:szCs w:val="21"/>
+          <w:lang w:val="en-US" w:eastAsia="ru-RU"/>
+        </w:rPr>
+        <w:t>cur_token</w:t>
+      </w:r>
+      <w:r>
+        <w:rPr>
+          <w:rFonts w:ascii="Consolas" w:eastAsia="Times New Roman" w:hAnsi="Consolas" w:cs="Times New Roman"/>
+          <w:color w:val="FF79C6"/>
+          <w:sz w:val="21"/>
+          <w:szCs w:val="21"/>
+          <w:lang w:val="en-US" w:eastAsia="ru-RU"/>
+        </w:rPr>
+        <w:t>.</w:t>
+      </w:r>
+      <w:r>
+        <w:rPr>
+          <w:rFonts w:ascii="Consolas" w:eastAsia="Times New Roman" w:hAnsi="Consolas" w:cs="Times New Roman"/>
+          <w:color w:val="F8F8F2"/>
+          <w:sz w:val="21"/>
+          <w:szCs w:val="21"/>
+          <w:lang w:val="en-US" w:eastAsia="ru-RU"/>
+        </w:rPr>
+        <w:t>Code</w:t>
+      </w:r>
+      <w:proofErr w:type="spellEnd"/>
+      <w:r>
+        <w:rPr>
+          <w:rFonts w:ascii="Consolas" w:eastAsia="Times New Roman" w:hAnsi="Consolas" w:cs="Times New Roman"/>
+          <w:color w:val="F8F8F2"/>
+          <w:sz w:val="21"/>
+          <w:szCs w:val="21"/>
+          <w:lang w:val="en-US" w:eastAsia="ru-RU"/>
+        </w:rPr>
+        <w:t>))</w:t>
+      </w:r>
+    </w:p>
+    <w:p>
+      <w:pPr>
+        <w:shd w:val="clear" w:color="auto" w:fill="282A36"/>
+        <w:spacing w:after="0" w:line="285" w:lineRule="atLeast"/>
+        <w:rPr>
+          <w:rFonts w:ascii="Consolas" w:eastAsia="Times New Roman" w:hAnsi="Consolas" w:cs="Times New Roman"/>
+          <w:color w:val="F8F8F2"/>
+          <w:sz w:val="21"/>
+          <w:szCs w:val="21"/>
+          <w:lang w:eastAsia="ru-RU"/>
+        </w:rPr>
+      </w:pPr>
+      <w:r>
+        <w:rPr>
+          <w:rFonts w:ascii="Consolas" w:eastAsia="Times New Roman" w:hAnsi="Consolas" w:cs="Times New Roman"/>
+          <w:color w:val="F8F8F2"/>
+          <w:sz w:val="21"/>
+          <w:szCs w:val="21"/>
+          <w:lang w:val="en-US" w:eastAsia="ru-RU"/>
+        </w:rPr>
+        <w:t xml:space="preserve">            </w:t>
+      </w:r>
+      <w:proofErr w:type="spellStart"/>
+      <w:r>
+        <w:rPr>
+          <w:rFonts w:ascii="Consolas" w:eastAsia="Times New Roman" w:hAnsi="Consolas" w:cs="Times New Roman"/>
+          <w:color w:val="F8F8F2"/>
+          <w:sz w:val="21"/>
+          <w:szCs w:val="21"/>
+          <w:lang w:eastAsia="ru-RU"/>
+        </w:rPr>
+        <w:t>cur_token</w:t>
+      </w:r>
+      <w:proofErr w:type="spellEnd"/>
+      <w:r>
+        <w:rPr>
+          <w:rFonts w:ascii="Consolas" w:eastAsia="Times New Roman" w:hAnsi="Consolas" w:cs="Times New Roman"/>
+          <w:color w:val="F8F8F2"/>
+          <w:sz w:val="21"/>
+          <w:szCs w:val="21"/>
+          <w:lang w:eastAsia="ru-RU"/>
+        </w:rPr>
+        <w:t xml:space="preserve"> </w:t>
+      </w:r>
+      <w:r>
+        <w:rPr>
+          <w:rFonts w:ascii="Consolas" w:eastAsia="Times New Roman" w:hAnsi="Consolas" w:cs="Times New Roman"/>
+          <w:color w:val="FF79C6"/>
+          <w:sz w:val="21"/>
+          <w:szCs w:val="21"/>
+          <w:lang w:eastAsia="ru-RU"/>
+        </w:rPr>
+        <w:t>=</w:t>
+      </w:r>
+      <w:r>
+        <w:rPr>
+          <w:rFonts w:ascii="Consolas" w:eastAsia="Times New Roman" w:hAnsi="Consolas" w:cs="Times New Roman"/>
+          <w:color w:val="F8F8F2"/>
+          <w:sz w:val="21"/>
+          <w:szCs w:val="21"/>
+          <w:lang w:eastAsia="ru-RU"/>
+        </w:rPr>
+        <w:t xml:space="preserve"> </w:t>
+      </w:r>
+      <w:proofErr w:type="spellStart"/>
+      <w:r>
+        <w:rPr>
+          <w:rFonts w:ascii="Consolas" w:eastAsia="Times New Roman" w:hAnsi="Consolas" w:cs="Times New Roman"/>
+          <w:color w:val="F8F8F2"/>
+          <w:sz w:val="21"/>
+          <w:szCs w:val="21"/>
+          <w:lang w:eastAsia="ru-RU"/>
+        </w:rPr>
+        <w:t>lexicalAnalyzer</w:t>
+      </w:r>
+      <w:r>
+        <w:rPr>
+          <w:rFonts w:ascii="Consolas" w:eastAsia="Times New Roman" w:hAnsi="Consolas" w:cs="Times New Roman"/>
+          <w:color w:val="FF79C6"/>
+          <w:sz w:val="21"/>
+          <w:szCs w:val="21"/>
+          <w:lang w:eastAsia="ru-RU"/>
+        </w:rPr>
+        <w:t>.</w:t>
+      </w:r>
+      <w:r>
+        <w:rPr>
+          <w:rFonts w:ascii="Consolas" w:eastAsia="Times New Roman" w:hAnsi="Consolas" w:cs="Times New Roman"/>
+          <w:color w:val="50FA7B"/>
+          <w:sz w:val="21"/>
+          <w:szCs w:val="21"/>
+          <w:lang w:eastAsia="ru-RU"/>
+        </w:rPr>
+        <w:t>NextToken</w:t>
+      </w:r>
+      <w:proofErr w:type="spellEnd"/>
+      <w:r>
+        <w:rPr>
+          <w:rFonts w:ascii="Consolas" w:eastAsia="Times New Roman" w:hAnsi="Consolas" w:cs="Times New Roman"/>
+          <w:color w:val="F8F8F2"/>
+          <w:sz w:val="21"/>
+          <w:szCs w:val="21"/>
+          <w:lang w:eastAsia="ru-RU"/>
+        </w:rPr>
+        <w:t>();</w:t>
+      </w:r>
+    </w:p>
+    <w:p>
+      <w:pPr>
+        <w:shd w:val="clear" w:color="auto" w:fill="282A36"/>
+        <w:spacing w:after="0" w:line="285" w:lineRule="atLeast"/>
+        <w:rPr>
+          <w:rFonts w:ascii="Consolas" w:eastAsia="Times New Roman" w:hAnsi="Consolas" w:cs="Times New Roman"/>
+          <w:color w:val="F8F8F2"/>
+          <w:sz w:val="21"/>
+          <w:szCs w:val="21"/>
+          <w:lang w:eastAsia="ru-RU"/>
+        </w:rPr>
+      </w:pPr>
+      <w:r>
+        <w:rPr>
+          <w:rFonts w:ascii="Consolas" w:eastAsia="Times New Roman" w:hAnsi="Consolas" w:cs="Times New Roman"/>
+          <w:color w:val="F8F8F2"/>
+          <w:sz w:val="21"/>
+          <w:szCs w:val="21"/>
+          <w:lang w:eastAsia="ru-RU"/>
+        </w:rPr>
+        <w:t>    }</w:t>
+      </w:r>
+    </w:p>
+    <w:p>
+      <w:pPr>
+        <w:pStyle w:val="11"/>
+      </w:pPr>
+      <w:r>
+        <w:t>Функция</w:t>
+      </w:r>
+      <w:r>
+        <w:t xml:space="preserve"> </w:t>
+      </w:r>
+      <w:proofErr w:type="spellStart"/>
+      <w:r>
+        <w:rPr>
+          <w:lang w:val="en-US"/>
+        </w:rPr>
+        <w:t>GotoFollowers</w:t>
+      </w:r>
+      <w:proofErr w:type="spellEnd"/>
+      <w:r>
+        <w:t xml:space="preserve"> </w:t>
+      </w:r>
+      <w:r>
+        <w:t>просто вызывает</w:t>
+      </w:r>
+      <w:r>
+        <w:t xml:space="preserve"> описанные выше программы, чтобы пропустить токены вплоть до </w:t>
+      </w:r>
+      <w:r>
+        <w:t>нужных (либо до конца файла).</w:t>
+      </w:r>
+    </w:p>
+    <w:p>
+      <w:pPr>
+        <w:pStyle w:val="11"/>
+      </w:pPr>
+      <w:r>
+        <w:t>В</w:t>
+      </w:r>
+      <w:r>
+        <w:t xml:space="preserve"> </w:t>
+      </w:r>
+      <w:r>
+        <w:t>учебнике</w:t>
+      </w:r>
+      <w:r>
+        <w:t xml:space="preserve"> </w:t>
+      </w:r>
+      <w:r>
+        <w:t>Залоговой</w:t>
+      </w:r>
+      <w:r>
+        <w:t xml:space="preserve"> </w:t>
+      </w:r>
+      <w:r>
+        <w:t>Л</w:t>
+      </w:r>
+      <w:r>
+        <w:t>.</w:t>
+      </w:r>
+      <w:r>
+        <w:t xml:space="preserve">А. указано, что в случае </w:t>
+      </w:r>
+      <w:r>
+        <w:t xml:space="preserve">неправильных токенов </w:t>
+      </w:r>
+      <w:r>
+        <w:t xml:space="preserve">после обработанной БНФ </w:t>
+      </w:r>
+      <w:r>
+        <w:t xml:space="preserve">необходимо добавлять ошибку </w:t>
+      </w:r>
+      <w:r>
+        <w:t>6 (</w:t>
+      </w:r>
+      <w:r>
+        <w:t>запрещенный символ</w:t>
+      </w:r>
+      <w:r>
+        <w:t>)</w:t>
+      </w:r>
+      <w:r>
+        <w:t>. 6 тут исключительно поэтому!</w:t>
+      </w:r>
+    </w:p>
+    <w:p>
+      <w:pPr>
+        <w:shd w:val="clear" w:color="auto" w:fill="282A36"/>
+        <w:spacing w:after="0" w:line="285" w:lineRule="atLeast"/>
+        <w:ind w:firstLine="708"/>
+        <w:rPr>
+          <w:rFonts w:ascii="Consolas" w:eastAsia="Times New Roman" w:hAnsi="Consolas" w:cs="Times New Roman"/>
+          <w:color w:val="F8F8F2"/>
+          <w:sz w:val="21"/>
+          <w:szCs w:val="21"/>
+          <w:lang w:val="en-US" w:eastAsia="ru-RU"/>
+        </w:rPr>
+      </w:pPr>
+      <w:r>
+        <w:rPr>
+          <w:rFonts w:ascii="Consolas" w:eastAsia="Times New Roman" w:hAnsi="Consolas" w:cs="Times New Roman"/>
+          <w:i/>
+          <w:iCs/>
+          <w:color w:val="FF79C6"/>
+          <w:sz w:val="21"/>
+          <w:szCs w:val="21"/>
+          <w:lang w:val="en-US" w:eastAsia="ru-RU"/>
+        </w:rPr>
+        <w:t>void</w:t>
+      </w:r>
+      <w:r>
+        <w:rPr>
+          <w:rFonts w:ascii="Consolas" w:eastAsia="Times New Roman" w:hAnsi="Consolas" w:cs="Times New Roman"/>
+          <w:color w:val="F8F8F2"/>
+          <w:sz w:val="21"/>
+          <w:szCs w:val="21"/>
+          <w:lang w:val="en-US" w:eastAsia="ru-RU"/>
+        </w:rPr>
+        <w:t xml:space="preserve"> </w:t>
+      </w:r>
+      <w:proofErr w:type="spellStart"/>
+      <w:r>
+        <w:rPr>
+          <w:rFonts w:ascii="Consolas" w:eastAsia="Times New Roman" w:hAnsi="Consolas" w:cs="Times New Roman"/>
+          <w:color w:val="50FA7B"/>
+          <w:sz w:val="21"/>
+          <w:szCs w:val="21"/>
+          <w:lang w:val="en-US" w:eastAsia="ru-RU"/>
+        </w:rPr>
+        <w:t>GotoFollowers</w:t>
+      </w:r>
+      <w:proofErr w:type="spellEnd"/>
+      <w:r>
+        <w:rPr>
+          <w:rFonts w:ascii="Consolas" w:eastAsia="Times New Roman" w:hAnsi="Consolas" w:cs="Times New Roman"/>
+          <w:color w:val="F8F8F2"/>
+          <w:sz w:val="21"/>
+          <w:szCs w:val="21"/>
+          <w:lang w:val="en-US" w:eastAsia="ru-RU"/>
+        </w:rPr>
+        <w:t>(</w:t>
+      </w:r>
+      <w:proofErr w:type="spellStart"/>
+      <w:r>
+        <w:rPr>
+          <w:rFonts w:ascii="Consolas" w:eastAsia="Times New Roman" w:hAnsi="Consolas" w:cs="Times New Roman"/>
+          <w:i/>
+          <w:iCs/>
+          <w:color w:val="8BE9FD"/>
+          <w:sz w:val="21"/>
+          <w:szCs w:val="21"/>
+          <w:lang w:val="en-US" w:eastAsia="ru-RU"/>
+        </w:rPr>
+        <w:t>KeyWord</w:t>
+      </w:r>
+      <w:proofErr w:type="spellEnd"/>
+      <w:r>
+        <w:rPr>
+          <w:rFonts w:ascii="Consolas" w:eastAsia="Times New Roman" w:hAnsi="Consolas" w:cs="Times New Roman"/>
+          <w:color w:val="F8F8F2"/>
+          <w:sz w:val="21"/>
+          <w:szCs w:val="21"/>
+          <w:lang w:val="en-US" w:eastAsia="ru-RU"/>
+        </w:rPr>
+        <w:t xml:space="preserve">[] </w:t>
+      </w:r>
+      <w:r>
+        <w:rPr>
+          <w:rFonts w:ascii="Consolas" w:eastAsia="Times New Roman" w:hAnsi="Consolas" w:cs="Times New Roman"/>
+          <w:i/>
+          <w:iCs/>
+          <w:color w:val="FFB86C"/>
+          <w:sz w:val="21"/>
+          <w:szCs w:val="21"/>
+          <w:lang w:val="en-US" w:eastAsia="ru-RU"/>
+        </w:rPr>
+        <w:t>followers</w:t>
+      </w:r>
+      <w:r>
+        <w:rPr>
+          <w:rFonts w:ascii="Consolas" w:eastAsia="Times New Roman" w:hAnsi="Consolas" w:cs="Times New Roman"/>
+          <w:color w:val="F8F8F2"/>
+          <w:sz w:val="21"/>
+          <w:szCs w:val="21"/>
+          <w:lang w:val="en-US" w:eastAsia="ru-RU"/>
+        </w:rPr>
+        <w:t>)</w:t>
+      </w:r>
+    </w:p>
+    <w:p>
+      <w:pPr>
+        <w:shd w:val="clear" w:color="auto" w:fill="282A36"/>
+        <w:spacing w:after="0" w:line="285" w:lineRule="atLeast"/>
+        <w:rPr>
+          <w:rFonts w:ascii="Consolas" w:eastAsia="Times New Roman" w:hAnsi="Consolas" w:cs="Times New Roman"/>
+          <w:color w:val="F8F8F2"/>
+          <w:sz w:val="21"/>
+          <w:szCs w:val="21"/>
+          <w:lang w:val="en-US" w:eastAsia="ru-RU"/>
+        </w:rPr>
+      </w:pPr>
+      <w:r>
+        <w:rPr>
+          <w:rFonts w:ascii="Consolas" w:eastAsia="Times New Roman" w:hAnsi="Consolas" w:cs="Times New Roman"/>
+          <w:color w:val="F8F8F2"/>
+          <w:sz w:val="21"/>
+          <w:szCs w:val="21"/>
+          <w:lang w:val="en-US" w:eastAsia="ru-RU"/>
+        </w:rPr>
+        <w:t>    {</w:t>
+      </w:r>
+    </w:p>
+    <w:p>
+      <w:pPr>
+        <w:shd w:val="clear" w:color="auto" w:fill="282A36"/>
+        <w:spacing w:after="0" w:line="285" w:lineRule="atLeast"/>
+        <w:rPr>
+          <w:rFonts w:ascii="Consolas" w:eastAsia="Times New Roman" w:hAnsi="Consolas" w:cs="Times New Roman"/>
+          <w:color w:val="F8F8F2"/>
+          <w:sz w:val="21"/>
+          <w:szCs w:val="21"/>
+          <w:lang w:val="en-US" w:eastAsia="ru-RU"/>
+        </w:rPr>
+      </w:pPr>
+      <w:r>
+        <w:rPr>
+          <w:rFonts w:ascii="Consolas" w:eastAsia="Times New Roman" w:hAnsi="Consolas" w:cs="Times New Roman"/>
+          <w:color w:val="F8F8F2"/>
+          <w:sz w:val="21"/>
+          <w:szCs w:val="21"/>
+          <w:lang w:val="en-US" w:eastAsia="ru-RU"/>
+        </w:rPr>
+        <w:t xml:space="preserve">        </w:t>
+      </w:r>
+      <w:r>
+        <w:rPr>
+          <w:rFonts w:ascii="Consolas" w:eastAsia="Times New Roman" w:hAnsi="Consolas" w:cs="Times New Roman"/>
+          <w:color w:val="FF79C6"/>
+          <w:sz w:val="21"/>
+          <w:szCs w:val="21"/>
+          <w:lang w:val="en-US" w:eastAsia="ru-RU"/>
+        </w:rPr>
+        <w:t>if</w:t>
+      </w:r>
+      <w:r>
+        <w:rPr>
+          <w:rFonts w:ascii="Consolas" w:eastAsia="Times New Roman" w:hAnsi="Consolas" w:cs="Times New Roman"/>
+          <w:color w:val="F8F8F2"/>
+          <w:sz w:val="21"/>
+          <w:szCs w:val="21"/>
+          <w:lang w:val="en-US" w:eastAsia="ru-RU"/>
+        </w:rPr>
+        <w:t xml:space="preserve"> (</w:t>
+      </w:r>
+      <w:r>
+        <w:rPr>
+          <w:rFonts w:ascii="Consolas" w:eastAsia="Times New Roman" w:hAnsi="Consolas" w:cs="Times New Roman"/>
+          <w:color w:val="FF79C6"/>
+          <w:sz w:val="21"/>
+          <w:szCs w:val="21"/>
+          <w:lang w:val="en-US" w:eastAsia="ru-RU"/>
+        </w:rPr>
+        <w:t>!</w:t>
+      </w:r>
+      <w:r>
+        <w:rPr>
+          <w:rFonts w:ascii="Consolas" w:eastAsia="Times New Roman" w:hAnsi="Consolas" w:cs="Times New Roman"/>
+          <w:color w:val="50FA7B"/>
+          <w:sz w:val="21"/>
+          <w:szCs w:val="21"/>
+          <w:lang w:val="en-US" w:eastAsia="ru-RU"/>
+        </w:rPr>
+        <w:t>Belong</w:t>
+      </w:r>
+      <w:r>
+        <w:rPr>
+          <w:rFonts w:ascii="Consolas" w:eastAsia="Times New Roman" w:hAnsi="Consolas" w:cs="Times New Roman"/>
+          <w:color w:val="F8F8F2"/>
+          <w:sz w:val="21"/>
+          <w:szCs w:val="21"/>
+          <w:lang w:val="en-US" w:eastAsia="ru-RU"/>
+        </w:rPr>
+        <w:t>(</w:t>
+      </w:r>
+      <w:r>
+        <w:rPr>
+          <w:rFonts w:ascii="Consolas" w:eastAsia="Times New Roman" w:hAnsi="Consolas" w:cs="Times New Roman"/>
+          <w:i/>
+          <w:iCs/>
+          <w:color w:val="FFB86C"/>
+          <w:sz w:val="21"/>
+          <w:szCs w:val="21"/>
+          <w:lang w:val="en-US" w:eastAsia="ru-RU"/>
+        </w:rPr>
+        <w:t>followers</w:t>
+      </w:r>
+      <w:r>
+        <w:rPr>
+          <w:rFonts w:ascii="Consolas" w:eastAsia="Times New Roman" w:hAnsi="Consolas" w:cs="Times New Roman"/>
+          <w:color w:val="F8F8F2"/>
+          <w:sz w:val="21"/>
+          <w:szCs w:val="21"/>
+          <w:lang w:val="en-US" w:eastAsia="ru-RU"/>
+        </w:rPr>
+        <w:t xml:space="preserve">) </w:t>
+      </w:r>
+      <w:r>
+        <w:rPr>
+          <w:rFonts w:ascii="Consolas" w:eastAsia="Times New Roman" w:hAnsi="Consolas" w:cs="Times New Roman"/>
+          <w:color w:val="FF79C6"/>
+          <w:sz w:val="21"/>
+          <w:szCs w:val="21"/>
+          <w:lang w:val="en-US" w:eastAsia="ru-RU"/>
+        </w:rPr>
+        <w:t>&amp;&amp;</w:t>
+      </w:r>
+      <w:r>
+        <w:rPr>
+          <w:rFonts w:ascii="Consolas" w:eastAsia="Times New Roman" w:hAnsi="Consolas" w:cs="Times New Roman"/>
+          <w:color w:val="F8F8F2"/>
+          <w:sz w:val="21"/>
+          <w:szCs w:val="21"/>
+          <w:lang w:val="en-US" w:eastAsia="ru-RU"/>
+        </w:rPr>
+        <w:t xml:space="preserve"> </w:t>
+      </w:r>
+      <w:r>
+        <w:rPr>
+          <w:rFonts w:ascii="Consolas" w:eastAsia="Times New Roman" w:hAnsi="Consolas" w:cs="Times New Roman"/>
+          <w:color w:val="FF79C6"/>
+          <w:sz w:val="21"/>
+          <w:szCs w:val="21"/>
+          <w:lang w:val="en-US" w:eastAsia="ru-RU"/>
+        </w:rPr>
+        <w:t>!</w:t>
+      </w:r>
+      <w:proofErr w:type="spellStart"/>
+      <w:r>
+        <w:rPr>
+          <w:rFonts w:ascii="Consolas" w:eastAsia="Times New Roman" w:hAnsi="Consolas" w:cs="Times New Roman"/>
+          <w:color w:val="F8F8F2"/>
+          <w:sz w:val="21"/>
+          <w:szCs w:val="21"/>
+          <w:lang w:val="en-US" w:eastAsia="ru-RU"/>
+        </w:rPr>
+        <w:t>EOF_error_added</w:t>
+      </w:r>
+      <w:proofErr w:type="spellEnd"/>
+      <w:r>
+        <w:rPr>
+          <w:rFonts w:ascii="Consolas" w:eastAsia="Times New Roman" w:hAnsi="Consolas" w:cs="Times New Roman"/>
+          <w:color w:val="F8F8F2"/>
+          <w:sz w:val="21"/>
+          <w:szCs w:val="21"/>
+          <w:lang w:val="en-US" w:eastAsia="ru-RU"/>
+        </w:rPr>
+        <w:t>)</w:t>
+      </w:r>
+    </w:p>
+    <w:p>
+      <w:pPr>
+        <w:shd w:val="clear" w:color="auto" w:fill="282A36"/>
+        <w:spacing w:after="0" w:line="285" w:lineRule="atLeast"/>
+        <w:rPr>
+          <w:rFonts w:ascii="Consolas" w:eastAsia="Times New Roman" w:hAnsi="Consolas" w:cs="Times New Roman"/>
+          <w:color w:val="F8F8F2"/>
+          <w:sz w:val="21"/>
+          <w:szCs w:val="21"/>
+          <w:lang w:eastAsia="ru-RU"/>
+        </w:rPr>
+      </w:pPr>
+      <w:r>
+        <w:rPr>
+          <w:rFonts w:ascii="Consolas" w:eastAsia="Times New Roman" w:hAnsi="Consolas" w:cs="Times New Roman"/>
+          <w:color w:val="F8F8F2"/>
+          <w:sz w:val="21"/>
+          <w:szCs w:val="21"/>
+          <w:lang w:eastAsia="ru-RU"/>
+        </w:rPr>
+        <w:t xml:space="preserve">            </w:t>
+      </w:r>
+      <w:proofErr w:type="spellStart"/>
+      <w:r>
+        <w:rPr>
+          <w:rFonts w:ascii="Consolas" w:eastAsia="Times New Roman" w:hAnsi="Consolas" w:cs="Times New Roman"/>
+          <w:color w:val="50FA7B"/>
+          <w:sz w:val="21"/>
+          <w:szCs w:val="21"/>
+          <w:lang w:eastAsia="ru-RU"/>
+        </w:rPr>
+        <w:t>Skip</w:t>
+      </w:r>
+      <w:proofErr w:type="spellEnd"/>
+      <w:r>
+        <w:rPr>
+          <w:rFonts w:ascii="Consolas" w:eastAsia="Times New Roman" w:hAnsi="Consolas" w:cs="Times New Roman"/>
+          <w:color w:val="F8F8F2"/>
+          <w:sz w:val="21"/>
+          <w:szCs w:val="21"/>
+          <w:lang w:eastAsia="ru-RU"/>
+        </w:rPr>
+        <w:t>(</w:t>
+      </w:r>
+      <w:r>
+        <w:rPr>
+          <w:rFonts w:ascii="Consolas" w:eastAsia="Times New Roman" w:hAnsi="Consolas" w:cs="Times New Roman"/>
+          <w:color w:val="BD93F9"/>
+          <w:sz w:val="21"/>
+          <w:szCs w:val="21"/>
+          <w:lang w:eastAsia="ru-RU"/>
+        </w:rPr>
+        <w:t>6</w:t>
+      </w:r>
+      <w:r>
+        <w:rPr>
+          <w:rFonts w:ascii="Consolas" w:eastAsia="Times New Roman" w:hAnsi="Consolas" w:cs="Times New Roman"/>
+          <w:color w:val="F8F8F2"/>
+          <w:sz w:val="21"/>
+          <w:szCs w:val="21"/>
+          <w:lang w:eastAsia="ru-RU"/>
+        </w:rPr>
+        <w:t xml:space="preserve">, </w:t>
+      </w:r>
+      <w:proofErr w:type="spellStart"/>
+      <w:r>
+        <w:rPr>
+          <w:rFonts w:ascii="Consolas" w:eastAsia="Times New Roman" w:hAnsi="Consolas" w:cs="Times New Roman"/>
+          <w:i/>
+          <w:iCs/>
+          <w:color w:val="FFB86C"/>
+          <w:sz w:val="21"/>
+          <w:szCs w:val="21"/>
+          <w:lang w:eastAsia="ru-RU"/>
+        </w:rPr>
+        <w:t>followers</w:t>
+      </w:r>
+      <w:proofErr w:type="spellEnd"/>
+      <w:r>
+        <w:rPr>
+          <w:rFonts w:ascii="Consolas" w:eastAsia="Times New Roman" w:hAnsi="Consolas" w:cs="Times New Roman"/>
+          <w:color w:val="F8F8F2"/>
+          <w:sz w:val="21"/>
+          <w:szCs w:val="21"/>
+          <w:lang w:eastAsia="ru-RU"/>
+        </w:rPr>
+        <w:t>);</w:t>
+      </w:r>
+    </w:p>
+    <w:p>
+      <w:pPr>
+        <w:shd w:val="clear" w:color="auto" w:fill="282A36"/>
+        <w:spacing w:after="0" w:line="285" w:lineRule="atLeast"/>
+        <w:rPr>
+          <w:rFonts w:ascii="Consolas" w:eastAsia="Times New Roman" w:hAnsi="Consolas" w:cs="Times New Roman"/>
+          <w:color w:val="F8F8F2"/>
+          <w:sz w:val="21"/>
+          <w:szCs w:val="21"/>
+          <w:lang w:eastAsia="ru-RU"/>
+        </w:rPr>
+      </w:pPr>
+      <w:r>
+        <w:rPr>
+          <w:rFonts w:ascii="Consolas" w:eastAsia="Times New Roman" w:hAnsi="Consolas" w:cs="Times New Roman"/>
+          <w:color w:val="F8F8F2"/>
+          <w:sz w:val="21"/>
+          <w:szCs w:val="21"/>
+          <w:lang w:eastAsia="ru-RU"/>
+        </w:rPr>
+        <w:t>    }</w:t>
+      </w:r>
+    </w:p>
+    <w:p>
+      <w:pPr>
+        <w:pStyle w:val="11"/>
+      </w:pPr>
     </w:p>
     <w:p>
       <w:pPr>
@@ -10420,6 +12590,1432 @@
         <w:t>Тестирование</w:t>
       </w:r>
     </w:p>
+    <w:tbl>
+      <w:tblPr>
+        <w:tblStyle w:val="ac"/>
+        <w:tblW w:w="0" w:type="auto"/>
+        <w:tblLook w:val="04A0" w:firstRow="1" w:lastRow="0" w:firstColumn="1" w:lastColumn="0" w:noHBand="0" w:noVBand="1"/>
+      </w:tblPr>
+      <w:tblGrid>
+        <w:gridCol w:w="1334"/>
+        <w:gridCol w:w="2798"/>
+        <w:gridCol w:w="5213"/>
+      </w:tblGrid>
+      <w:tr>
+        <w:tc>
+          <w:tcPr>
+            <w:tcW w:w="1334" w:type="dxa"/>
+          </w:tcPr>
+          <w:p>
+            <w:pPr>
+              <w:pStyle w:val="11"/>
+              <w:ind w:firstLine="0"/>
+            </w:pPr>
+            <w:r>
+              <w:t>Название файла с тестом</w:t>
+            </w:r>
+          </w:p>
+        </w:tc>
+        <w:tc>
+          <w:tcPr>
+            <w:tcW w:w="2798" w:type="dxa"/>
+          </w:tcPr>
+          <w:p>
+            <w:pPr>
+              <w:pStyle w:val="11"/>
+              <w:ind w:firstLine="0"/>
+            </w:pPr>
+            <w:r>
+              <w:t>Суть теста</w:t>
+            </w:r>
+          </w:p>
+        </w:tc>
+        <w:tc>
+          <w:tcPr>
+            <w:tcW w:w="5213" w:type="dxa"/>
+          </w:tcPr>
+          <w:p>
+            <w:pPr>
+              <w:pStyle w:val="11"/>
+              <w:ind w:firstLine="0"/>
+            </w:pPr>
+            <w:r>
+              <w:t>Что в итоге</w:t>
+            </w:r>
+          </w:p>
+        </w:tc>
+      </w:tr>
+      <w:tr>
+        <w:tc>
+          <w:tcPr>
+            <w:tcW w:w="1334" w:type="dxa"/>
+          </w:tcPr>
+          <w:p>
+            <w:pPr>
+              <w:pStyle w:val="11"/>
+              <w:ind w:firstLine="0"/>
+              <w:rPr>
+                <w:lang w:val="en-US"/>
+              </w:rPr>
+            </w:pPr>
+            <w:r>
+              <w:rPr>
+                <w:lang w:val="en-US"/>
+              </w:rPr>
+              <w:t>test1.txt</w:t>
+            </w:r>
+          </w:p>
+        </w:tc>
+        <w:tc>
+          <w:tcPr>
+            <w:tcW w:w="2798" w:type="dxa"/>
+          </w:tcPr>
+          <w:p>
+            <w:pPr>
+              <w:pStyle w:val="11"/>
+              <w:ind w:firstLine="0"/>
+            </w:pPr>
+            <w:r>
+              <w:t>Пустой файл</w:t>
+            </w:r>
+            <w:r>
+              <w:t>.</w:t>
+            </w:r>
+          </w:p>
+        </w:tc>
+        <w:tc>
+          <w:tcPr>
+            <w:tcW w:w="5213" w:type="dxa"/>
+          </w:tcPr>
+          <w:p>
+            <w:pPr>
+              <w:pStyle w:val="11"/>
+              <w:ind w:firstLine="0"/>
+            </w:pPr>
+            <w:r>
+              <w:t xml:space="preserve">Ошибка о неожиданном конце файла, ошибка </w:t>
+            </w:r>
+            <w:r>
+              <w:t>«</w:t>
+            </w:r>
+            <w:r>
+              <w:t>должно быть служебное слово PROGRAM</w:t>
+            </w:r>
+            <w:r>
+              <w:t>»</w:t>
+            </w:r>
+            <w:r>
+              <w:t>.</w:t>
+            </w:r>
+          </w:p>
+          <w:p>
+            <w:pPr>
+              <w:pStyle w:val="11"/>
+              <w:ind w:firstLine="0"/>
+              <w:rPr>
+                <w:lang w:val="en-US"/>
+              </w:rPr>
+            </w:pPr>
+            <w:r>
+              <w:rPr>
+                <w:lang w:val="en-US"/>
+              </w:rPr>
+              <w:t>Error code: 1000, line: 1, position: 0.</w:t>
+            </w:r>
+          </w:p>
+          <w:p>
+            <w:pPr>
+              <w:pStyle w:val="11"/>
+              <w:ind w:firstLine="0"/>
+              <w:rPr>
+                <w:lang w:val="en-US"/>
+              </w:rPr>
+            </w:pPr>
+            <w:r>
+              <w:rPr>
+                <w:lang w:val="en-US"/>
+              </w:rPr>
+              <w:t>Error code: 3, line: 1, position: 0.</w:t>
+            </w:r>
+          </w:p>
+        </w:tc>
+      </w:tr>
+      <w:tr>
+        <w:tc>
+          <w:tcPr>
+            <w:tcW w:w="1334" w:type="dxa"/>
+          </w:tcPr>
+          <w:p>
+            <w:pPr>
+              <w:pStyle w:val="11"/>
+              <w:ind w:firstLine="0"/>
+            </w:pPr>
+            <w:r>
+              <w:rPr>
+                <w:lang w:val="en-US"/>
+              </w:rPr>
+              <w:t>t</w:t>
+            </w:r>
+            <w:r>
+              <w:rPr>
+                <w:lang w:val="en-US"/>
+              </w:rPr>
+              <w:t>est</w:t>
+            </w:r>
+            <w:r>
+              <w:t>2</w:t>
+            </w:r>
+            <w:r>
+              <w:rPr>
+                <w:lang w:val="en-US"/>
+              </w:rPr>
+              <w:t>.txt</w:t>
+            </w:r>
+          </w:p>
+        </w:tc>
+        <w:tc>
+          <w:tcPr>
+            <w:tcW w:w="2798" w:type="dxa"/>
+          </w:tcPr>
+          <w:p>
+            <w:pPr>
+              <w:pStyle w:val="11"/>
+              <w:ind w:firstLine="0"/>
+            </w:pPr>
+            <w:r>
+              <w:t xml:space="preserve">Неправильное слово </w:t>
+            </w:r>
+            <w:r>
+              <w:rPr>
+                <w:lang w:val="en-US"/>
+              </w:rPr>
+              <w:t>program</w:t>
+            </w:r>
+            <w:r>
+              <w:t xml:space="preserve"> + </w:t>
+            </w:r>
+            <w:r>
+              <w:t>ош</w:t>
+            </w:r>
+            <w:r>
+              <w:t>ибка после него</w:t>
+            </w:r>
+            <w:r>
+              <w:t xml:space="preserve"> в разделе описания переменных</w:t>
+            </w:r>
+            <w:r>
+              <w:t xml:space="preserve"> + ошибк</w:t>
+            </w:r>
+            <w:r>
+              <w:t>и</w:t>
+            </w:r>
+            <w:r>
+              <w:t xml:space="preserve"> в составном операторе</w:t>
+            </w:r>
+            <w:r>
+              <w:t xml:space="preserve"> </w:t>
+            </w:r>
+            <w:r>
+              <w:t xml:space="preserve">в </w:t>
+            </w:r>
+            <w:r>
+              <w:t xml:space="preserve">множителе со </w:t>
+            </w:r>
+            <w:r>
+              <w:lastRenderedPageBreak/>
+              <w:t xml:space="preserve">скобочками + </w:t>
+            </w:r>
+            <w:r>
+              <w:t>некорректный оператор</w:t>
+            </w:r>
+            <w:r>
+              <w:t>.</w:t>
+            </w:r>
+          </w:p>
+          <w:p>
+            <w:pPr>
+              <w:pStyle w:val="11"/>
+              <w:ind w:firstLine="0"/>
+              <w:rPr>
+                <w:lang w:val="en-US"/>
+              </w:rPr>
+            </w:pPr>
+            <w:r>
+              <w:t>Начало</w:t>
+            </w:r>
+            <w:r>
+              <w:rPr>
+                <w:lang w:val="en-US"/>
+              </w:rPr>
+              <w:t xml:space="preserve"> </w:t>
+            </w:r>
+            <w:r>
+              <w:t>файла</w:t>
+            </w:r>
+            <w:r>
+              <w:rPr>
+                <w:lang w:val="en-US"/>
+              </w:rPr>
+              <w:t xml:space="preserve">: </w:t>
+            </w:r>
+            <w:proofErr w:type="spellStart"/>
+            <w:r>
+              <w:rPr>
+                <w:lang w:val="en-US"/>
+              </w:rPr>
+              <w:t>progradlksmdlkamsdm</w:t>
+            </w:r>
+            <w:proofErr w:type="spellEnd"/>
+            <w:r>
+              <w:rPr>
+                <w:lang w:val="en-US"/>
+              </w:rPr>
+              <w:t xml:space="preserve"> </w:t>
+            </w:r>
+            <w:proofErr w:type="spellStart"/>
+            <w:r>
+              <w:rPr>
+                <w:lang w:val="en-US"/>
+              </w:rPr>
+              <w:t>whileLoop</w:t>
+            </w:r>
+            <w:proofErr w:type="spellEnd"/>
+            <w:r>
+              <w:rPr>
+                <w:lang w:val="en-US"/>
+              </w:rPr>
+              <w:t>;</w:t>
+            </w:r>
+          </w:p>
+          <w:p>
+            <w:pPr>
+              <w:pStyle w:val="11"/>
+              <w:ind w:firstLine="0"/>
+              <w:rPr>
+                <w:lang w:val="en-US"/>
+              </w:rPr>
+            </w:pPr>
+            <w:r>
+              <w:rPr>
+                <w:lang w:val="en-US"/>
+              </w:rPr>
+              <w:t>var</w:t>
+            </w:r>
+          </w:p>
+          <w:p>
+            <w:pPr>
+              <w:pStyle w:val="11"/>
+              <w:ind w:firstLine="0"/>
+              <w:rPr>
+                <w:lang w:val="en-US"/>
+              </w:rPr>
+            </w:pPr>
+            <w:r>
+              <w:rPr>
+                <w:lang w:val="en-US"/>
+              </w:rPr>
+              <w:t xml:space="preserve">   12: integer;</w:t>
+            </w:r>
+          </w:p>
+          <w:p>
+            <w:pPr>
+              <w:pStyle w:val="11"/>
+              <w:ind w:firstLine="0"/>
+              <w:rPr>
+                <w:lang w:val="en-US"/>
+              </w:rPr>
+            </w:pPr>
+            <w:r>
+              <w:rPr>
+                <w:lang w:val="en-US"/>
+              </w:rPr>
+              <w:t>…</w:t>
+            </w:r>
+          </w:p>
+          <w:p>
+            <w:pPr>
+              <w:pStyle w:val="11"/>
+              <w:ind w:firstLine="0"/>
+              <w:rPr>
+                <w:lang w:val="en-US"/>
+              </w:rPr>
+            </w:pPr>
+            <w:r>
+              <w:rPr>
+                <w:lang w:val="en-US"/>
+              </w:rPr>
+              <w:t>begin</w:t>
+            </w:r>
+          </w:p>
+          <w:p>
+            <w:pPr>
+              <w:pStyle w:val="11"/>
+              <w:ind w:firstLine="0"/>
+              <w:rPr>
+                <w:lang w:val="en-US"/>
+              </w:rPr>
+            </w:pPr>
+            <w:r>
+              <w:rPr>
+                <w:lang w:val="en-US"/>
+              </w:rPr>
+              <w:t>a := (10;</w:t>
+            </w:r>
+          </w:p>
+          <w:p>
+            <w:pPr>
+              <w:pStyle w:val="11"/>
+              <w:ind w:firstLine="0"/>
+              <w:rPr>
+                <w:lang w:val="en-US"/>
+              </w:rPr>
+            </w:pPr>
+            <w:r>
+              <w:rPr>
+                <w:lang w:val="en-US"/>
+              </w:rPr>
+              <w:t>…</w:t>
+            </w:r>
+          </w:p>
+          <w:p>
+            <w:pPr>
+              <w:pStyle w:val="11"/>
+              <w:ind w:firstLine="0"/>
+              <w:rPr>
+                <w:lang w:val="en-US"/>
+              </w:rPr>
+            </w:pPr>
+            <w:r>
+              <w:rPr>
+                <w:lang w:val="en-US"/>
+              </w:rPr>
+              <w:t>s := str1 + str2;</w:t>
+            </w:r>
+          </w:p>
+          <w:p>
+            <w:pPr>
+              <w:pStyle w:val="11"/>
+              <w:ind w:firstLine="0"/>
+              <w:rPr>
+                <w:lang w:val="en-US"/>
+              </w:rPr>
+            </w:pPr>
+            <w:r>
+              <w:rPr>
+                <w:lang w:val="en-US"/>
+              </w:rPr>
+              <w:t>1213123123</w:t>
+            </w:r>
+          </w:p>
+          <w:p>
+            <w:pPr>
+              <w:pStyle w:val="11"/>
+              <w:ind w:firstLine="0"/>
+              <w:rPr>
+                <w:lang w:val="en-US"/>
+              </w:rPr>
+            </w:pPr>
+            <w:r>
+              <w:rPr>
+                <w:lang w:val="en-US"/>
+              </w:rPr>
+              <w:t>end.</w:t>
+            </w:r>
+          </w:p>
+        </w:tc>
+        <w:tc>
+          <w:tcPr>
+            <w:tcW w:w="5213" w:type="dxa"/>
+          </w:tcPr>
+          <w:p>
+            <w:pPr>
+              <w:pStyle w:val="11"/>
+              <w:ind w:firstLine="0"/>
+              <w:rPr>
+                <w:lang w:val="en-US"/>
+              </w:rPr>
+            </w:pPr>
+            <w:r>
+              <w:rPr>
+                <w:lang w:val="en-US"/>
+              </w:rPr>
+              <w:lastRenderedPageBreak/>
+              <w:t>Error code: 3, line: 1, position: 1.</w:t>
+            </w:r>
+          </w:p>
+          <w:p>
+            <w:pPr>
+              <w:pStyle w:val="11"/>
+              <w:ind w:firstLine="0"/>
+              <w:rPr>
+                <w:lang w:val="en-US"/>
+              </w:rPr>
+            </w:pPr>
+            <w:r>
+              <w:rPr>
+                <w:lang w:val="en-US"/>
+              </w:rPr>
+              <w:t>Error code: 2, line: 3, position: 4.</w:t>
+            </w:r>
+          </w:p>
+          <w:p>
+            <w:pPr>
+              <w:pStyle w:val="11"/>
+              <w:ind w:firstLine="0"/>
+              <w:rPr>
+                <w:lang w:val="en-US"/>
+              </w:rPr>
+            </w:pPr>
+            <w:r>
+              <w:rPr>
+                <w:lang w:val="en-US"/>
+              </w:rPr>
+              <w:t>Error code: 4, line: 12, position: 12.</w:t>
+            </w:r>
+          </w:p>
+          <w:p>
+            <w:pPr>
+              <w:pStyle w:val="11"/>
+              <w:ind w:firstLine="0"/>
+            </w:pPr>
+            <w:r>
+              <w:rPr>
+                <w:lang w:val="en-US"/>
+              </w:rPr>
+              <w:t>Error code: 183, line: 20, position: 4.</w:t>
+            </w:r>
+            <w:r>
+              <w:rPr>
+                <w:lang w:val="en-US"/>
+              </w:rPr>
+              <w:t xml:space="preserve"> </w:t>
+            </w:r>
+            <w:r>
+              <w:t xml:space="preserve">(то есть сначала говорит, что должно быть </w:t>
+            </w:r>
+            <w:r>
+              <w:rPr>
+                <w:lang w:val="en-US"/>
+              </w:rPr>
+              <w:t>PROGRAM</w:t>
+            </w:r>
+            <w:r>
+              <w:t xml:space="preserve">, а потом </w:t>
+            </w:r>
+            <w:r>
+              <w:t>говорит, что вместо 12 должно быть имя</w:t>
+            </w:r>
+            <w:r>
+              <w:t xml:space="preserve">, потом говорит о </w:t>
+            </w:r>
+            <w:r>
+              <w:t>нехватке закрывающей скобки</w:t>
+            </w:r>
+            <w:r>
+              <w:t xml:space="preserve">, а затем </w:t>
+            </w:r>
+            <w:r>
+              <w:lastRenderedPageBreak/>
+              <w:t xml:space="preserve">выдаёт ошибку о </w:t>
+            </w:r>
+            <w:r>
+              <w:t>некорректной операции</w:t>
+            </w:r>
+            <w:r>
+              <w:t xml:space="preserve"> (</w:t>
+            </w:r>
+            <w:r>
+              <w:t xml:space="preserve">я просто не знала, какую ошибку выводить в </w:t>
+            </w:r>
+            <w:r>
+              <w:t>некорректном операторе, но он верно выводит в этом месте цифру, даже если цифра не совсем та)</w:t>
+            </w:r>
+            <w:r>
+              <w:t>.</w:t>
+            </w:r>
+          </w:p>
+        </w:tc>
+      </w:tr>
+      <w:tr>
+        <w:tc>
+          <w:tcPr>
+            <w:tcW w:w="1334" w:type="dxa"/>
+          </w:tcPr>
+          <w:p>
+            <w:pPr>
+              <w:pStyle w:val="11"/>
+              <w:ind w:firstLine="0"/>
+              <w:rPr>
+                <w:lang w:val="en-US"/>
+              </w:rPr>
+            </w:pPr>
+            <w:r>
+              <w:rPr>
+                <w:lang w:val="en-US"/>
+              </w:rPr>
+              <w:t>test3.txt</w:t>
+            </w:r>
+          </w:p>
+        </w:tc>
+        <w:tc>
+          <w:tcPr>
+            <w:tcW w:w="2798" w:type="dxa"/>
+          </w:tcPr>
+          <w:p>
+            <w:pPr>
+              <w:pStyle w:val="11"/>
+              <w:ind w:firstLine="0"/>
+            </w:pPr>
+            <w:r>
+              <w:t xml:space="preserve">Ошибка в слове </w:t>
+            </w:r>
+            <w:r>
+              <w:rPr>
+                <w:lang w:val="en-US"/>
+              </w:rPr>
+              <w:t>var</w:t>
+            </w:r>
+            <w:r>
+              <w:t xml:space="preserve">, ошибка в разделе описаний (там опять 12 вместо имени), </w:t>
+            </w:r>
+            <w:r>
+              <w:t>потом ошибка в составном операторе и нет точки в конце.</w:t>
+            </w:r>
+          </w:p>
+        </w:tc>
+        <w:tc>
+          <w:tcPr>
+            <w:tcW w:w="5213" w:type="dxa"/>
+          </w:tcPr>
+          <w:p>
+            <w:pPr>
+              <w:pStyle w:val="11"/>
+              <w:ind w:firstLine="0"/>
+              <w:rPr>
+                <w:lang w:val="en-US"/>
+              </w:rPr>
+            </w:pPr>
+            <w:r>
+              <w:rPr>
+                <w:lang w:val="en-US"/>
+              </w:rPr>
+              <w:t>Error code: 18, line: 2, position: 1.</w:t>
+            </w:r>
+          </w:p>
+          <w:p>
+            <w:pPr>
+              <w:pStyle w:val="11"/>
+              <w:ind w:firstLine="0"/>
+            </w:pPr>
+            <w:r>
+              <w:t xml:space="preserve">(он нашёл ошибку в разделе описаний, которая </w:t>
+            </w:r>
+            <w:r>
+              <w:rPr>
+                <w:lang w:val="en-US"/>
+              </w:rPr>
+              <w:t>var</w:t>
+            </w:r>
+            <w:r>
+              <w:t xml:space="preserve">, поэтому пропустил всё до следующего </w:t>
+            </w:r>
+            <w:r>
+              <w:rPr>
+                <w:lang w:val="en-US"/>
+              </w:rPr>
+              <w:t>begin</w:t>
+            </w:r>
+            <w:r>
+              <w:t xml:space="preserve"> и не увидел ошибку с именем).</w:t>
+            </w:r>
+          </w:p>
+          <w:p>
+            <w:pPr>
+              <w:pStyle w:val="11"/>
+              <w:ind w:firstLine="0"/>
+              <w:rPr>
+                <w:lang w:val="en-US"/>
+              </w:rPr>
+            </w:pPr>
+            <w:r>
+              <w:rPr>
+                <w:lang w:val="en-US"/>
+              </w:rPr>
+              <w:t>Error code: 183, line: 15, position: 7.</w:t>
+            </w:r>
+          </w:p>
+          <w:p>
+            <w:pPr>
+              <w:pStyle w:val="11"/>
+              <w:ind w:firstLine="0"/>
+            </w:pPr>
+            <w:r>
+              <w:t>(</w:t>
+            </w:r>
+            <w:r>
+              <w:t>это</w:t>
+            </w:r>
+            <w:r>
+              <w:t xml:space="preserve"> </w:t>
+            </w:r>
+            <w:r>
+              <w:t>ошибка</w:t>
+            </w:r>
+            <w:r>
+              <w:t xml:space="preserve"> </w:t>
+            </w:r>
+            <w:r>
+              <w:t>с</w:t>
+            </w:r>
+            <w:r>
+              <w:t xml:space="preserve"> </w:t>
+            </w:r>
+            <w:r>
+              <w:t>некорректны</w:t>
+            </w:r>
+            <w:r>
+              <w:t>м оператором, потому что вместо начального токена БНФ оператора он нашёл число</w:t>
+            </w:r>
+            <w:r>
+              <w:t>)</w:t>
+            </w:r>
+            <w:r>
+              <w:t xml:space="preserve">. После этой ошибки он пропускает до следующего возможного места, откуда можно начинать проверку, </w:t>
+            </w:r>
+            <w:r>
+              <w:t>и тут уже неверно находит ошибку (потому что думает, что «</w:t>
+            </w:r>
+            <w:r>
+              <w:rPr>
+                <w:lang w:val="en-US"/>
+              </w:rPr>
+              <w:t>a</w:t>
+            </w:r>
+            <w:r>
+              <w:t>»</w:t>
+            </w:r>
+            <w:r>
+              <w:t xml:space="preserve"> </w:t>
+            </w:r>
+            <w:r>
+              <w:t>это начало оператора =</w:t>
+            </w:r>
+            <w:r>
+              <w:t>&gt;</w:t>
+            </w:r>
+            <w:r>
+              <w:t xml:space="preserve"> присваивание =</w:t>
+            </w:r>
+            <w:r>
+              <w:t>&gt;</w:t>
+            </w:r>
+            <w:r>
+              <w:t xml:space="preserve"> </w:t>
+            </w:r>
+            <w:r>
+              <w:t>в присваивании не +, а :=, и выдаёт ошибку:</w:t>
+            </w:r>
+          </w:p>
+          <w:p>
+            <w:pPr>
+              <w:pStyle w:val="11"/>
+              <w:ind w:firstLine="0"/>
+            </w:pPr>
+            <w:r>
+              <w:rPr>
+                <w:lang w:val="en-US"/>
+              </w:rPr>
+              <w:t>Error</w:t>
+            </w:r>
+            <w:r>
+              <w:t xml:space="preserve"> </w:t>
+            </w:r>
+            <w:r>
+              <w:rPr>
+                <w:lang w:val="en-US"/>
+              </w:rPr>
+              <w:t>code</w:t>
+            </w:r>
+            <w:r>
+              <w:t xml:space="preserve">: 51, </w:t>
+            </w:r>
+            <w:r>
+              <w:rPr>
+                <w:lang w:val="en-US"/>
+              </w:rPr>
+              <w:t>line</w:t>
+            </w:r>
+            <w:r>
+              <w:t xml:space="preserve">: 15, </w:t>
+            </w:r>
+            <w:r>
+              <w:rPr>
+                <w:lang w:val="en-US"/>
+              </w:rPr>
+              <w:t>position</w:t>
+            </w:r>
+            <w:r>
+              <w:t>: 15.</w:t>
+            </w:r>
+          </w:p>
+          <w:p>
+            <w:pPr>
+              <w:pStyle w:val="11"/>
+              <w:ind w:firstLine="0"/>
+              <w:rPr>
+                <w:lang w:val="en-US"/>
+              </w:rPr>
+            </w:pPr>
+            <w:r>
+              <w:t xml:space="preserve">Далее он выдаёт ошибку о внезапном конце файла (потому что после </w:t>
+            </w:r>
+            <w:r>
+              <w:rPr>
+                <w:lang w:val="en-US"/>
+              </w:rPr>
+              <w:t>end</w:t>
+            </w:r>
+            <w:r>
+              <w:t xml:space="preserve"> нет точки</w:t>
+            </w:r>
+            <w:r>
+              <w:t xml:space="preserve">) и </w:t>
+            </w:r>
+            <w:r>
+              <w:t>ошибку про точку.</w:t>
+            </w:r>
+          </w:p>
+          <w:p>
+            <w:pPr>
+              <w:pStyle w:val="11"/>
+              <w:ind w:firstLine="0"/>
+              <w:rPr>
+                <w:lang w:val="en-US"/>
+              </w:rPr>
+            </w:pPr>
+            <w:r>
+              <w:rPr>
+                <w:lang w:val="en-US"/>
+              </w:rPr>
+              <w:t>Error code: 1000, line: 21, position: 0.</w:t>
+            </w:r>
+          </w:p>
+          <w:p>
+            <w:pPr>
+              <w:pStyle w:val="11"/>
+              <w:ind w:firstLine="0"/>
+              <w:rPr>
+                <w:lang w:val="en-US"/>
+              </w:rPr>
+            </w:pPr>
+            <w:r>
+              <w:rPr>
+                <w:lang w:val="en-US"/>
+              </w:rPr>
+              <w:t>Error code: 61, line: 21, position: 0.</w:t>
+            </w:r>
+          </w:p>
+        </w:tc>
+      </w:tr>
+      <w:tr>
+        <w:tc>
+          <w:tcPr>
+            <w:tcW w:w="1334" w:type="dxa"/>
+          </w:tcPr>
+          <w:p>
+            <w:pPr>
+              <w:pStyle w:val="11"/>
+              <w:ind w:firstLine="0"/>
+              <w:rPr>
+                <w:lang w:val="en-US"/>
+              </w:rPr>
+            </w:pPr>
+            <w:r>
+              <w:rPr>
+                <w:lang w:val="en-US"/>
+              </w:rPr>
+              <w:t>t</w:t>
+            </w:r>
+            <w:r>
+              <w:rPr>
+                <w:lang w:val="en-US"/>
+              </w:rPr>
+              <w:t>est</w:t>
+            </w:r>
+            <w:r>
+              <w:rPr>
+                <w:lang w:val="en-US"/>
+              </w:rPr>
+              <w:t>4</w:t>
+            </w:r>
+            <w:r>
+              <w:rPr>
+                <w:lang w:val="en-US"/>
+              </w:rPr>
+              <w:t>.txt</w:t>
+            </w:r>
+          </w:p>
+        </w:tc>
+        <w:tc>
+          <w:tcPr>
+            <w:tcW w:w="2798" w:type="dxa"/>
+          </w:tcPr>
+          <w:p>
+            <w:pPr>
+              <w:pStyle w:val="11"/>
+              <w:ind w:firstLine="0"/>
+            </w:pPr>
+            <w:r>
+              <w:t xml:space="preserve">Ошибка в </w:t>
+            </w:r>
+            <w:r>
+              <w:t xml:space="preserve">разделе операторов (неправильный </w:t>
+            </w:r>
+            <w:r>
+              <w:rPr>
+                <w:lang w:val="en-US"/>
+              </w:rPr>
+              <w:t>begin</w:t>
+            </w:r>
+            <w:r>
+              <w:t>)</w:t>
+            </w:r>
+          </w:p>
+        </w:tc>
+        <w:tc>
+          <w:tcPr>
+            <w:tcW w:w="5213" w:type="dxa"/>
+          </w:tcPr>
+          <w:p>
+            <w:pPr>
+              <w:pStyle w:val="11"/>
+              <w:ind w:firstLine="0"/>
+              <w:rPr>
+                <w:lang w:val="en-US"/>
+              </w:rPr>
+            </w:pPr>
+            <w:r>
+              <w:rPr>
+                <w:lang w:val="en-US"/>
+              </w:rPr>
+              <w:t>Error code: 5, line: 12, position: 4.</w:t>
+            </w:r>
+          </w:p>
+          <w:p>
+            <w:pPr>
+              <w:pStyle w:val="11"/>
+              <w:ind w:firstLine="0"/>
+              <w:rPr>
+                <w:lang w:val="en-US"/>
+              </w:rPr>
+            </w:pPr>
+            <w:r>
+              <w:rPr>
+                <w:lang w:val="en-US"/>
+              </w:rPr>
+              <w:t>Error code: 10, line: 12, position: 4.</w:t>
+            </w:r>
+          </w:p>
+          <w:p>
+            <w:pPr>
+              <w:pStyle w:val="11"/>
+              <w:ind w:firstLine="0"/>
+              <w:rPr>
+                <w:lang w:val="en-US"/>
+              </w:rPr>
+            </w:pPr>
+            <w:r>
+              <w:rPr>
+                <w:lang w:val="en-US"/>
+              </w:rPr>
+              <w:t>Error code: 6, line: 13, position: 4.</w:t>
+            </w:r>
+          </w:p>
+          <w:p>
+            <w:pPr>
+              <w:pStyle w:val="11"/>
+              <w:ind w:firstLine="0"/>
+              <w:rPr>
+                <w:lang w:val="en-US"/>
+              </w:rPr>
+            </w:pPr>
+            <w:r>
+              <w:rPr>
+                <w:lang w:val="en-US"/>
+              </w:rPr>
+              <w:t>Error code: 6, line: 16, position: 7.</w:t>
+            </w:r>
+          </w:p>
+          <w:p>
+            <w:pPr>
+              <w:pStyle w:val="11"/>
+              <w:ind w:firstLine="0"/>
+            </w:pPr>
+            <w:r>
+              <w:t xml:space="preserve">Неправильный </w:t>
+            </w:r>
+            <w:r>
+              <w:rPr>
+                <w:lang w:val="en-US"/>
+              </w:rPr>
+              <w:t>begin</w:t>
+            </w:r>
+            <w:r>
+              <w:t xml:space="preserve"> </w:t>
+            </w:r>
+            <w:r>
+              <w:t>принимается за идентификатор</w:t>
+            </w:r>
+            <w:r>
+              <w:t>, поэтому считается, что это продолжается раздел описаний</w:t>
+            </w:r>
+            <w:r>
+              <w:t>,</w:t>
+            </w:r>
+            <w:r>
+              <w:t xml:space="preserve"> </w:t>
+            </w:r>
+            <w:r>
+              <w:t xml:space="preserve">поэтому выводится ошибка про </w:t>
+            </w:r>
+            <w:r>
+              <w:lastRenderedPageBreak/>
+              <w:t>двоеточие и неверный тип</w:t>
+            </w:r>
+            <w:r>
+              <w:t>, ну и дальше уже показываются неверные ошибки</w:t>
+            </w:r>
+            <w:r>
+              <w:t>.</w:t>
+            </w:r>
+            <w:r>
+              <w:t xml:space="preserve"> </w:t>
+            </w:r>
+          </w:p>
+        </w:tc>
+      </w:tr>
+      <w:tr>
+        <w:tc>
+          <w:tcPr>
+            <w:tcW w:w="1334" w:type="dxa"/>
+          </w:tcPr>
+          <w:p>
+            <w:pPr>
+              <w:pStyle w:val="11"/>
+              <w:ind w:firstLine="0"/>
+              <w:rPr>
+                <w:lang w:val="en-US"/>
+              </w:rPr>
+            </w:pPr>
+            <w:r>
+              <w:rPr>
+                <w:lang w:val="en-US"/>
+              </w:rPr>
+              <w:lastRenderedPageBreak/>
+              <w:t>test5.txt</w:t>
+            </w:r>
+          </w:p>
+        </w:tc>
+        <w:tc>
+          <w:tcPr>
+            <w:tcW w:w="2798" w:type="dxa"/>
+          </w:tcPr>
+          <w:p>
+            <w:pPr>
+              <w:pStyle w:val="11"/>
+              <w:ind w:firstLine="0"/>
+              <w:rPr>
+                <w:lang w:val="en-US"/>
+              </w:rPr>
+            </w:pPr>
+            <w:r>
+              <w:t xml:space="preserve">Неверный тип в </w:t>
+            </w:r>
+            <w:r>
+              <w:t>разделе описания переменных, неверное название переменной в разделе описания типов</w:t>
+            </w:r>
+            <w:r>
+              <w:t>, отсутствие t</w:t>
+            </w:r>
+            <w:r>
+              <w:rPr>
+                <w:lang w:val="en-US"/>
+              </w:rPr>
+              <w:t>hen</w:t>
+            </w:r>
+            <w:r>
+              <w:t xml:space="preserve"> и </w:t>
+            </w:r>
+            <w:r>
+              <w:t>незакрытый составной оператор.</w:t>
+            </w:r>
+          </w:p>
+        </w:tc>
+        <w:tc>
+          <w:tcPr>
+            <w:tcW w:w="5213" w:type="dxa"/>
+          </w:tcPr>
+          <w:p>
+            <w:pPr>
+              <w:pStyle w:val="11"/>
+              <w:ind w:firstLine="0"/>
+              <w:rPr>
+                <w:lang w:val="en-US"/>
+              </w:rPr>
+            </w:pPr>
+            <w:r>
+              <w:rPr>
+                <w:lang w:val="en-US"/>
+              </w:rPr>
+              <w:t>Error code: 10, line: 3, position: 7.</w:t>
+            </w:r>
+          </w:p>
+          <w:p>
+            <w:pPr>
+              <w:pStyle w:val="11"/>
+              <w:ind w:firstLine="0"/>
+              <w:rPr>
+                <w:lang w:val="en-US"/>
+              </w:rPr>
+            </w:pPr>
+            <w:r>
+              <w:rPr>
+                <w:lang w:val="en-US"/>
+              </w:rPr>
+              <w:t>Error code: 2, line: 4, position: 7.</w:t>
+            </w:r>
+          </w:p>
+          <w:p>
+            <w:pPr>
+              <w:pStyle w:val="11"/>
+              <w:ind w:firstLine="0"/>
+              <w:rPr>
+                <w:lang w:val="en-US"/>
+              </w:rPr>
+            </w:pPr>
+            <w:r>
+              <w:rPr>
+                <w:lang w:val="en-US"/>
+              </w:rPr>
+              <w:t>Error code: 5, line: 4, position: 7.</w:t>
+            </w:r>
+          </w:p>
+          <w:p>
+            <w:pPr>
+              <w:pStyle w:val="11"/>
+              <w:ind w:firstLine="0"/>
+              <w:rPr>
+                <w:lang w:val="en-US"/>
+              </w:rPr>
+            </w:pPr>
+            <w:r>
+              <w:rPr>
+                <w:lang w:val="en-US"/>
+              </w:rPr>
+              <w:t>Error code: 10, line: 4, position: 7.</w:t>
+            </w:r>
+          </w:p>
+          <w:p>
+            <w:pPr>
+              <w:pStyle w:val="11"/>
+              <w:ind w:firstLine="0"/>
+              <w:rPr>
+                <w:lang w:val="en-US"/>
+              </w:rPr>
+            </w:pPr>
+            <w:r>
+              <w:rPr>
+                <w:lang w:val="en-US"/>
+              </w:rPr>
+              <w:t>Error code: 52, line: 17, position: 4.</w:t>
+            </w:r>
+          </w:p>
+          <w:p>
+            <w:pPr>
+              <w:pStyle w:val="11"/>
+              <w:ind w:firstLine="0"/>
+              <w:rPr>
+                <w:lang w:val="en-US"/>
+              </w:rPr>
+            </w:pPr>
+            <w:r>
+              <w:rPr>
+                <w:lang w:val="en-US"/>
+              </w:rPr>
+              <w:t>Error code: 13, line: 21, position: 4.</w:t>
+            </w:r>
+          </w:p>
+          <w:p>
+            <w:pPr>
+              <w:pStyle w:val="11"/>
+              <w:ind w:firstLine="0"/>
+            </w:pPr>
+            <w:r>
+              <w:t xml:space="preserve">Сообщает о неверном типе, </w:t>
+            </w:r>
+            <w:r>
+              <w:t>потом про неправильное имя,</w:t>
+            </w:r>
+            <w:r>
+              <w:t xml:space="preserve"> не находит запятую, думает, что там должно быть двоеточие и тип, </w:t>
+            </w:r>
+            <w:r>
+              <w:t>двоеточия не находит, а при входе в тип пропускает все токены вплоть до типа</w:t>
+            </w:r>
+            <w:r>
+              <w:t xml:space="preserve"> (и из-за того, что изначально в типе не нашлось сразу типа и пришлось пропускать, добавляет ошибку 10)</w:t>
+            </w:r>
+            <w:r>
+              <w:t>.</w:t>
+            </w:r>
+            <w:r>
+              <w:t xml:space="preserve"> Потом сообщает о нехватке слова </w:t>
+            </w:r>
+            <w:r>
+              <w:rPr>
+                <w:lang w:val="en-US"/>
+              </w:rPr>
+              <w:t>THEN</w:t>
+            </w:r>
+            <w:r>
+              <w:t xml:space="preserve">, присваивает ближайший </w:t>
+            </w:r>
+            <w:r>
+              <w:rPr>
+                <w:lang w:val="en-US"/>
+              </w:rPr>
+              <w:t>end</w:t>
+            </w:r>
+            <w:r>
+              <w:t xml:space="preserve"> (17 строка)</w:t>
+            </w:r>
+            <w:r>
+              <w:t xml:space="preserve"> последнему </w:t>
+            </w:r>
+            <w:r>
+              <w:rPr>
+                <w:lang w:val="en-US"/>
+              </w:rPr>
+              <w:t>begin</w:t>
+            </w:r>
+            <w:r>
+              <w:t xml:space="preserve"> (1</w:t>
+            </w:r>
+            <w:r>
+              <w:t>6</w:t>
+            </w:r>
+            <w:r>
+              <w:t xml:space="preserve"> строка)</w:t>
+            </w:r>
+            <w:r>
+              <w:t xml:space="preserve">, поэтому продолжает </w:t>
+            </w:r>
+            <w:r>
+              <w:t xml:space="preserve">анализ всех дальнейших строк как </w:t>
+            </w:r>
+            <w:r>
+              <w:t>в</w:t>
+            </w:r>
+            <w:r>
+              <w:t>ложенных операторов второго составного оператора (который в строке 14)</w:t>
+            </w:r>
+            <w:r>
+              <w:t xml:space="preserve">, а нехватку </w:t>
+            </w:r>
+            <w:r>
+              <w:rPr>
+                <w:lang w:val="en-US"/>
+              </w:rPr>
+              <w:t>end</w:t>
+            </w:r>
+            <w:r>
+              <w:t xml:space="preserve"> </w:t>
+            </w:r>
+            <w:r>
+              <w:t xml:space="preserve">обнаруживает только в самом конце, потому что </w:t>
+            </w:r>
+            <w:r>
+              <w:rPr>
+                <w:lang w:val="en-US"/>
+              </w:rPr>
+              <w:t>end</w:t>
+            </w:r>
+            <w:r>
+              <w:t xml:space="preserve"> </w:t>
+            </w:r>
+            <w:r>
+              <w:t xml:space="preserve">из 21 </w:t>
+            </w:r>
+            <w:r>
+              <w:t>парует с</w:t>
+            </w:r>
+            <w:r>
+              <w:t xml:space="preserve"> </w:t>
+            </w:r>
+            <w:r>
+              <w:rPr>
+                <w:lang w:val="en-US"/>
+              </w:rPr>
+              <w:t>begin</w:t>
+            </w:r>
+            <w:r>
+              <w:t xml:space="preserve"> </w:t>
+            </w:r>
+            <w:r>
+              <w:t>в 14</w:t>
+            </w:r>
+            <w:r>
+              <w:t xml:space="preserve">. </w:t>
+            </w:r>
+          </w:p>
+        </w:tc>
+      </w:tr>
+      <w:tr>
+        <w:tc>
+          <w:tcPr>
+            <w:tcW w:w="1334" w:type="dxa"/>
+          </w:tcPr>
+          <w:p>
+            <w:pPr>
+              <w:pStyle w:val="11"/>
+              <w:ind w:firstLine="0"/>
+              <w:rPr>
+                <w:lang w:val="en-US"/>
+              </w:rPr>
+            </w:pPr>
+            <w:r>
+              <w:rPr>
+                <w:lang w:val="en-US"/>
+              </w:rPr>
+              <w:t>test6.txt</w:t>
+            </w:r>
+          </w:p>
+        </w:tc>
+        <w:tc>
+          <w:tcPr>
+            <w:tcW w:w="2798" w:type="dxa"/>
+          </w:tcPr>
+          <w:p>
+            <w:pPr>
+              <w:pStyle w:val="11"/>
+              <w:ind w:firstLine="0"/>
+            </w:pPr>
+            <w:r>
+              <w:t>Отсутствие всего после</w:t>
+            </w:r>
+            <w:r>
+              <w:t xml:space="preserve"> </w:t>
+            </w:r>
+            <w:r>
+              <w:t>раздела описания переменных.</w:t>
+            </w:r>
+          </w:p>
+        </w:tc>
+        <w:tc>
+          <w:tcPr>
+            <w:tcW w:w="5213" w:type="dxa"/>
+          </w:tcPr>
+          <w:p>
+            <w:pPr>
+              <w:pStyle w:val="11"/>
+              <w:ind w:firstLine="0"/>
+              <w:rPr>
+                <w:lang w:val="en-US"/>
+              </w:rPr>
+            </w:pPr>
+            <w:r>
+              <w:rPr>
+                <w:lang w:val="en-US"/>
+              </w:rPr>
+              <w:t>Error code: 1000, line: 11, position: 0.</w:t>
+            </w:r>
+          </w:p>
+          <w:p>
+            <w:pPr>
+              <w:pStyle w:val="11"/>
+              <w:ind w:firstLine="0"/>
+              <w:rPr>
+                <w:lang w:val="en-US"/>
+              </w:rPr>
+            </w:pPr>
+            <w:r>
+              <w:rPr>
+                <w:lang w:val="en-US"/>
+              </w:rPr>
+              <w:t>Error code: 17, line: 11, position: 0.</w:t>
+            </w:r>
+          </w:p>
+          <w:p>
+            <w:pPr>
+              <w:pStyle w:val="11"/>
+              <w:ind w:firstLine="0"/>
+            </w:pPr>
+            <w:proofErr w:type="spellStart"/>
+            <w:r>
+              <w:t>Error</w:t>
+            </w:r>
+            <w:proofErr w:type="spellEnd"/>
+            <w:r>
+              <w:t xml:space="preserve"> </w:t>
+            </w:r>
+            <w:proofErr w:type="spellStart"/>
+            <w:r>
+              <w:t>code</w:t>
+            </w:r>
+            <w:proofErr w:type="spellEnd"/>
+            <w:r>
+              <w:t xml:space="preserve">: 61, </w:t>
+            </w:r>
+            <w:proofErr w:type="spellStart"/>
+            <w:r>
+              <w:t>line</w:t>
+            </w:r>
+            <w:proofErr w:type="spellEnd"/>
+            <w:r>
+              <w:t xml:space="preserve">: 11, </w:t>
+            </w:r>
+            <w:proofErr w:type="spellStart"/>
+            <w:r>
+              <w:t>position</w:t>
+            </w:r>
+            <w:proofErr w:type="spellEnd"/>
+            <w:r>
+              <w:t>: 0.</w:t>
+            </w:r>
+          </w:p>
+          <w:p>
+            <w:pPr>
+              <w:pStyle w:val="11"/>
+              <w:ind w:firstLine="0"/>
+            </w:pPr>
+          </w:p>
+          <w:p>
+            <w:pPr>
+              <w:pStyle w:val="11"/>
+              <w:ind w:firstLine="0"/>
+            </w:pPr>
+            <w:r>
+              <w:t xml:space="preserve">Сообщает о </w:t>
+            </w:r>
+            <w:r>
+              <w:t xml:space="preserve">неожиданном конце файла, о том, что должно быть </w:t>
+            </w:r>
+            <w:r>
+              <w:rPr>
+                <w:lang w:val="en-US"/>
+              </w:rPr>
+              <w:t>BEGIN</w:t>
+            </w:r>
+            <w:r>
+              <w:t xml:space="preserve"> </w:t>
+            </w:r>
+            <w:r>
+              <w:t>и точка.</w:t>
+            </w:r>
+          </w:p>
+        </w:tc>
+      </w:tr>
+    </w:tbl>
     <w:p>
       <w:pPr>
         <w:pStyle w:val="11"/>

</xml_diff>